<commit_message>
research on dataset and overlap
</commit_message>
<xml_diff>
--- a/Literature/Literature Notes.docx
+++ b/Literature/Literature Notes.docx
@@ -2276,17 +2276,13 @@
           <w:ilvl w:val="0"/>
           <w:numId w:val="5"/>
         </w:numPr>
-        <w:rPr>
-          <w:rFonts w:ascii="Times New Roman" w:hAnsi="Times New Roman" w:cs="Times New Roman"/>
-        </w:rPr>
       </w:pPr>
       <w:hyperlink r:id="rId12" w:history="1">
         <w:r>
           <w:rPr>
             <w:rStyle w:val="Hyperlink"/>
-            <w:rFonts w:ascii="Times New Roman" w:hAnsi="Times New Roman" w:cs="Times New Roman"/>
           </w:rPr>
-          <w:t>https://arxiv.org/pdf/1610.08914.pdf?_gclid=5aec59ba53a138.82841565-5aec59ba53a189.59055081&amp;_utm_source=xakep&amp;_utm_campaign=mention114889&amp;_utm_medium=inline&amp;_utm_content=lnk530117377130</w:t>
+          <w:t>https://arxiv.org/pdf/1610.08914.pdf</w:t>
         </w:r>
       </w:hyperlink>
     </w:p>
@@ -2756,6 +2752,7 @@
         <w:rPr>
           <w:rFonts w:ascii="Times New Roman" w:hAnsi="Times New Roman" w:cs="Times New Roman"/>
         </w:rPr>
+        <w:lastRenderedPageBreak/>
         <w:t>Classes: overtly aggressive, covertly aggressive, non-aggressive, (identities: gender, religion, caste, country of origin, race (not mutually exclusive – multi-label classification problem) (can be classified with surface-level linguistic features))</w:t>
       </w:r>
     </w:p>
@@ -3019,16 +3016,7 @@
           <w:color w:val="222222"/>
           <w:shd w:val="clear" w:color="auto" w:fill="FFFFFF"/>
         </w:rPr>
-        <w:t xml:space="preserve"> at semeval-2019 task 6: Offensive language identification and categorization with perspective </w:t>
-      </w:r>
-      <w:r>
-        <w:rPr>
-          <w:rFonts w:ascii="Times New Roman" w:hAnsi="Times New Roman" w:cs="Times New Roman"/>
-          <w:color w:val="222222"/>
-          <w:shd w:val="clear" w:color="auto" w:fill="FFFFFF"/>
-        </w:rPr>
-        <w:lastRenderedPageBreak/>
-        <w:t>and bert</w:t>
+        <w:t xml:space="preserve"> at semeval-2019 task 6: Offensive language identification and categorization with perspective and bert</w:t>
       </w:r>
       <w:r>
         <w:rPr>
@@ -3116,6 +3104,7 @@
           <w:color w:val="222222"/>
           <w:shd w:val="clear" w:color="auto" w:fill="FFFFFF"/>
         </w:rPr>
+        <w:lastRenderedPageBreak/>
         <w:t>Perspective better than BERT at detecting toxicity, BERT better at categorising offensive type (both strong baseline classifiers)</w:t>
       </w:r>
     </w:p>
@@ -3625,7 +3614,6 @@
         <w:rPr>
           <w:rFonts w:ascii="Times New Roman" w:hAnsi="Times New Roman" w:cs="Times New Roman"/>
         </w:rPr>
-        <w:lastRenderedPageBreak/>
         <w:t>Most highly weighted unigrams for predicting ‘hateful’ speech are variations of word strongly associated with AAE; correlations robust even when removing tweets with these terms</w:t>
       </w:r>
     </w:p>
@@ -3660,6 +3648,7 @@
           <w:szCs w:val="24"/>
           <w:u w:val="single"/>
         </w:rPr>
+        <w:lastRenderedPageBreak/>
         <w:t>Paper 10 – “Toxic Speech Detection”</w:t>
       </w:r>
     </w:p>
@@ -4016,21 +4005,27 @@
         <w:rPr>
           <w:rFonts w:ascii="Times New Roman" w:hAnsi="Times New Roman" w:cs="Times New Roman"/>
         </w:rPr>
+        <w:t>Propose cascading classifier – combines multiple models to optimise speed, accuracy – use intermediate steps w/ confidence scores – each step has greater computation cost; test model with logistic regression as 1</w:t>
+      </w:r>
+      <w:r>
+        <w:rPr>
+          <w:rFonts w:ascii="Times New Roman" w:hAnsi="Times New Roman" w:cs="Times New Roman"/>
+          <w:vertAlign w:val="superscript"/>
+        </w:rPr>
+        <w:t>st</w:t>
+      </w:r>
+      <w:r>
+        <w:rPr>
+          <w:rFonts w:ascii="Times New Roman" w:hAnsi="Times New Roman" w:cs="Times New Roman"/>
+        </w:rPr>
+        <w:t xml:space="preserve"> step – if output [0.3,0.7] (unsure – 31% of documents) – feeds </w:t>
+      </w:r>
+      <w:r>
+        <w:rPr>
+          <w:rFonts w:ascii="Times New Roman" w:hAnsi="Times New Roman" w:cs="Times New Roman"/>
+        </w:rPr>
         <w:lastRenderedPageBreak/>
-        <w:t>Propose cascading classifier – combines multiple models to optimise speed, accuracy – use intermediate steps w/ confidence scores – each step has greater computation cost; test model with logistic regression as 1</w:t>
-      </w:r>
-      <w:r>
-        <w:rPr>
-          <w:rFonts w:ascii="Times New Roman" w:hAnsi="Times New Roman" w:cs="Times New Roman"/>
-          <w:vertAlign w:val="superscript"/>
-        </w:rPr>
-        <w:t>st</w:t>
-      </w:r>
-      <w:r>
-        <w:rPr>
-          <w:rFonts w:ascii="Times New Roman" w:hAnsi="Times New Roman" w:cs="Times New Roman"/>
-        </w:rPr>
-        <w:t xml:space="preserve"> step – if output [0.3,0.7] (unsure – 31% of documents) – feeds input into bi-LSTM w/ attention and pretrained model; substantial speedup (22/28 to 5ms latency) and higher accuracy than logistic regression but lower than bi-LSTM (trade-off)</w:t>
+        <w:t>input into bi-LSTM w/ attention and pretrained model; substantial speedup (22/28 to 5ms latency) and higher accuracy than logistic regression but lower than bi-LSTM (trade-off)</w:t>
       </w:r>
     </w:p>
     <w:p>
@@ -4454,31 +4449,25 @@
         <w:rPr>
           <w:rFonts w:ascii="Times New Roman" w:hAnsi="Times New Roman" w:cs="Times New Roman"/>
         </w:rPr>
-        <w:t xml:space="preserve">Prompt types (Wikipedia): factual check (statements on article content), moderation (rebukes/disputes on moderations – blocks/reversions, coordination (questions/requests for </w:t>
-      </w:r>
+        <w:t>Prompt types (Wikipedia): factual check (statements on article content), moderation (rebukes/disputes on moderations – blocks/reversions, coordination (questions/requests for collaborative editing), casual remark (conversational aside), action statement (explaining/requesting editing action), opinion (on editing challenges/decisions)</w:t>
+      </w:r>
+    </w:p>
+    <w:p>
+      <w:pPr>
+        <w:pStyle w:val="NoSpacing"/>
+        <w:numPr>
+          <w:ilvl w:val="0"/>
+          <w:numId w:val="6"/>
+        </w:numPr>
+        <w:rPr>
+          <w:rFonts w:ascii="Times New Roman" w:hAnsi="Times New Roman" w:cs="Times New Roman"/>
+        </w:rPr>
+      </w:pPr>
       <w:r>
         <w:rPr>
           <w:rFonts w:ascii="Times New Roman" w:hAnsi="Times New Roman" w:cs="Times New Roman"/>
         </w:rPr>
         <w:lastRenderedPageBreak/>
-        <w:t>collaborative editing), casual remark (conversational aside), action statement (explaining/requesting editing action), opinion (on editing challenges/decisions)</w:t>
-      </w:r>
-    </w:p>
-    <w:p>
-      <w:pPr>
-        <w:pStyle w:val="NoSpacing"/>
-        <w:numPr>
-          <w:ilvl w:val="0"/>
-          <w:numId w:val="6"/>
-        </w:numPr>
-        <w:rPr>
-          <w:rFonts w:ascii="Times New Roman" w:hAnsi="Times New Roman" w:cs="Times New Roman"/>
-        </w:rPr>
-      </w:pPr>
-      <w:r>
-        <w:rPr>
-          <w:rFonts w:ascii="Times New Roman" w:hAnsi="Times New Roman" w:cs="Times New Roman"/>
-        </w:rPr>
         <w:t>Compute log-odds ratio of marker occurring in initial exchange of awry-turning conversations compared to on-track; in first comment – correspondence between directness and likelihood of future attacks (especially direct questions/start with “You”) – likely to include factual check prompt; on-track conversation start with gratitude/greetings (positive politeness) or coordination – active efforts for constructive teamwork (negative politeness works as well – hedges and opinion prompts – especially in 2</w:t>
       </w:r>
       <w:r>
@@ -5085,7 +5074,6 @@
           <w:szCs w:val="24"/>
           <w:u w:val="single"/>
         </w:rPr>
-        <w:lastRenderedPageBreak/>
         <w:t>Paper 13 – “Characterising and Mitigating Aggregation-Bias in Crowdsourced Toxicity Annotations”</w:t>
       </w:r>
     </w:p>
@@ -5106,6 +5094,7 @@
           <w:color w:val="222222"/>
           <w:shd w:val="clear" w:color="auto" w:fill="FFFFFF"/>
         </w:rPr>
+        <w:lastRenderedPageBreak/>
         <w:t>Balayn A., Mavridis P., Bozzon A., Timmermans B., and Szlávik Z. (2018). “Characterising and mitigating aggregation-bias in crowdsourced toxicity annotations”, in </w:t>
       </w:r>
       <w:r>
@@ -5760,8 +5749,30 @@
           <w:sz w:val="24"/>
           <w:szCs w:val="24"/>
         </w:rPr>
+        <w:t>Basic word filters not enough – hate speech influenced by domain, context and co-occurring media objects, time of posting, world events, identities of author and target</w:t>
+      </w:r>
+    </w:p>
+    <w:p>
+      <w:pPr>
+        <w:pStyle w:val="NoSpacing"/>
+        <w:numPr>
+          <w:ilvl w:val="0"/>
+          <w:numId w:val="11"/>
+        </w:numPr>
+        <w:rPr>
+          <w:rFonts w:ascii="Times New Roman" w:hAnsi="Times New Roman" w:cs="Times New Roman"/>
+          <w:sz w:val="24"/>
+          <w:szCs w:val="24"/>
+        </w:rPr>
+      </w:pPr>
+      <w:r>
+        <w:rPr>
+          <w:rFonts w:ascii="Times New Roman" w:hAnsi="Times New Roman" w:cs="Times New Roman"/>
+          <w:sz w:val="24"/>
+          <w:szCs w:val="24"/>
+        </w:rPr>
         <w:lastRenderedPageBreak/>
-        <w:t>Basic word filters not enough – hate speech influenced by domain, context and co-occurring media objects, time of posting, world events, identities of author and target</w:t>
+        <w:t>Toxicity sub-groups: hate speech, abusive, hostile (flames), cyberbullying, insults, profanity, malicious intent, offensive, vulgar, teasing, othering (us-them dichotomy in racist communication)</w:t>
       </w:r>
     </w:p>
     <w:p>
@@ -5783,7 +5794,7 @@
           <w:sz w:val="24"/>
           <w:szCs w:val="24"/>
         </w:rPr>
-        <w:t>Toxicity sub-groups: hate speech, abusive, hostile (flames), cyberbullying, insults, profanity, malicious intent, offensive, vulgar, teasing, othering (us-them dichotomy in racist communication)</w:t>
+        <w:t>Surface features – bag of words (unigrams and n-grams used in most papers – highly predictive), combined with additional features improves performance, character level n-grams attenuate spelling variation problem (more predictive than token n-grams), frequency of URL mentions, punctuation, comment and token lengths, capitalization, words not in English dictionaries, no. non-alpha numeric characters in tokens</w:t>
       </w:r>
     </w:p>
     <w:p>
@@ -5805,7 +5816,7 @@
           <w:sz w:val="24"/>
           <w:szCs w:val="24"/>
         </w:rPr>
-        <w:t>Surface features – bag of words (unigrams and n-grams used in most papers – highly predictive), combined with additional features improves performance, character level n-grams attenuate spelling variation problem (more predictive than token n-grams), frequency of URL mentions, punctuation, comment and token lengths, capitalization, words not in English dictionaries, no. non-alpha numeric characters in tokens</w:t>
+        <w:t>Word generalization – may have data sparsity problem (not in large dataset) (need features in training and testing data), use word clustering, use induced cluster IDs as additional features (Brown clustering algorithm (hard clusers), Latent Dirichlet Allocation (topic distribution for each word – degree word belongs to topic), word embeddings – distributed word representations based on neural networks – for each word vector representation induced from large unlabelled text corpus – different, semantically similar words get similar vectors – replace binary features indicating presence/frequency of words, average vectors of all words in sentence (limited effectiveness), paragraph embeddings – directly represent passage – based on word embeddings – more effective than averaging</w:t>
       </w:r>
     </w:p>
     <w:p>
@@ -5827,7 +5838,7 @@
           <w:sz w:val="24"/>
           <w:szCs w:val="24"/>
         </w:rPr>
-        <w:t>Word generalization – may have data sparsity problem (not in large dataset) (need features in training and testing data), use word clustering, use induced cluster IDs as additional features (Brown clustering algorithm (hard clusers), Latent Dirichlet Allocation (topic distribution for each word – degree word belongs to topic), word embeddings – distributed word representations based on neural networks – for each word vector representation induced from large unlabelled text corpus – different, semantically similar words get similar vectors – replace binary features indicating presence/frequency of words, average vectors of all words in sentence (limited effectiveness), paragraph embeddings – directly represent passage – based on word embeddings – more effective than averaging</w:t>
+        <w:t>Sentiment analysis – used as auxiliary classification – applied prior to classifier + classifiers that weeds out non-subjective sentences, use as features number of positive, negative, and neutral words (according to sentiment lexicon), hate speech has high degree of negative polarity – SentiStrength predicts polar intensity of utterance</w:t>
       </w:r>
     </w:p>
     <w:p>
@@ -5849,7 +5860,7 @@
           <w:sz w:val="24"/>
           <w:szCs w:val="24"/>
         </w:rPr>
-        <w:t>Sentiment analysis – used as auxiliary classification – applied prior to classifier + classifiers that weeds out non-subjective sentences, use as features number of positive, negative, and neutral words (according to sentiment lexicon), hate speech has high degree of negative polarity – SentiStrength predicts polar intensity of utterance</w:t>
+        <w:t>Word lists – general hate-related terms (gives resources of lists) – some specialised towards particular identity slang terms/slurs, lexicon with good verbs and adjectives, insulting and abusing language dictionary (+ weights for degree of impact – adaptive learning), hate verbs, (not much known about creation of resources) – can employ lexical features in addition to others – contextual factors important – profanity not always hate speech</w:t>
       </w:r>
     </w:p>
     <w:p>
@@ -5871,7 +5882,7 @@
           <w:sz w:val="24"/>
           <w:szCs w:val="24"/>
         </w:rPr>
-        <w:t>Word lists – general hate-related terms (gives resources of lists) – some specialised towards particular identity slang terms/slurs, lexicon with good verbs and adjectives, insulting and abusing language dictionary (+ weights for degree of impact – adaptive learning), hate verbs, (not much known about creation of resources) – can employ lexical features in addition to others – contextual factors important – profanity not always hate speech</w:t>
+        <w:t>Linguistic features – POS-information-enriched tokens (didn’t improve performance significantly), typed dependency relationships – non-consecutive words with relationship captured in 1 feature (significant performance improvement) – chosen using statistical feature selection (Bayesian logistic regression)/manually select relations, offensiveness level score – based on frequency of co-occurrences of offensive terms and user identifiers in same dependency relation, Smokey system features – detect imperatives and co-occurrence of you modified by noun + some semantic features – praise rules – regular expressions using pre-defined good words – politeness rules – polite words/phrases</w:t>
       </w:r>
     </w:p>
     <w:p>
@@ -5893,7 +5904,7 @@
           <w:sz w:val="24"/>
           <w:szCs w:val="24"/>
         </w:rPr>
-        <w:t>Linguistic features – POS-information-enriched tokens (didn’t improve performance significantly), typed dependency relationships – non-consecutive words with relationship captured in 1 feature (significant performance improvement) – chosen using statistical feature selection (Bayesian logistic regression)/manually select relations, offensiveness level score – based on frequency of co-occurrences of offensive terms and user identifiers in same dependency relation, Smokey system features – detect imperatives and co-occurrence of you modified by noun + some semantic features – praise rules – regular expressions using pre-defined good words – politeness rules – polite words/phrases</w:t>
+        <w:t>Knowledge-based features – use aspects not directly related to language, automatic reasoning over world knowledge – ConceptNet – encodes concepts connected by relations to form assertions (augmented by stereotypes – only works for subtype of hate speech – LGBT)</w:t>
       </w:r>
     </w:p>
     <w:p>
@@ -5915,7 +5926,7 @@
           <w:sz w:val="24"/>
           <w:szCs w:val="24"/>
         </w:rPr>
-        <w:t>Knowledge-based features – use aspects not directly related to language, automatic reasoning over world knowledge – ConceptNet – encodes concepts connected by relations to form assertions (augmented by stereotypes – only works for subtype of hate speech – LGBT)</w:t>
+        <w:t>Meta-information – background information on author may be predictive (know if written hate speech in past) – no. profane words in history of user, gender (men more likely to post hate speech than women), no. posts, no. replies to post, average replies per follower/region (most not effective for classification), conflicting results on no. comments associated to post</w:t>
       </w:r>
     </w:p>
     <w:p>
@@ -5937,7 +5948,7 @@
           <w:sz w:val="24"/>
           <w:szCs w:val="24"/>
         </w:rPr>
-        <w:t>Meta-information – background information on author may be predictive (know if written hate speech in past) – no. profane words in history of user, gender (men more likely to post hate speech than women), no. posts, no. replies to post, average replies per follower/region (most not effective for classification), conflicting results on no. comments associated to post</w:t>
+        <w:t>Multimodal information – can use images/videos as predictive features, use image labels, pixel level image features + captions – predict which images attract hate speech</w:t>
       </w:r>
     </w:p>
     <w:p>
@@ -5960,28 +5971,6 @@
           <w:szCs w:val="24"/>
         </w:rPr>
         <w:lastRenderedPageBreak/>
-        <w:t>Multimodal information – can use images/videos as predictive features, use image labels, pixel level image features + captions – predict which images attract hate speech</w:t>
-      </w:r>
-    </w:p>
-    <w:p>
-      <w:pPr>
-        <w:pStyle w:val="NoSpacing"/>
-        <w:numPr>
-          <w:ilvl w:val="0"/>
-          <w:numId w:val="11"/>
-        </w:numPr>
-        <w:rPr>
-          <w:rFonts w:ascii="Times New Roman" w:hAnsi="Times New Roman" w:cs="Times New Roman"/>
-          <w:sz w:val="24"/>
-          <w:szCs w:val="24"/>
-        </w:rPr>
-      </w:pPr>
-      <w:r>
-        <w:rPr>
-          <w:rFonts w:ascii="Times New Roman" w:hAnsi="Times New Roman" w:cs="Times New Roman"/>
-          <w:sz w:val="24"/>
-          <w:szCs w:val="24"/>
-        </w:rPr>
         <w:t>Bullying – assign roles to actors involved in event + author (bully, victim, assistant, defender, bystander, reinforcer, reporter, accuser) – predict whether messages directed at author of previous comment/third party, top hate target groups – ethnicity, behaviour, physical characteristics, sexual orientation, class, gender</w:t>
       </w:r>
     </w:p>
@@ -6710,78 +6699,86 @@
           <w:sz w:val="24"/>
           <w:szCs w:val="24"/>
         </w:rPr>
+        <w:t>Test sets – general + identity phrase</w:t>
+      </w:r>
+      <w:r>
+        <w:rPr>
+          <w:rFonts w:ascii="Times New Roman" w:hAnsi="Times New Roman" w:cs="Times New Roman"/>
+          <w:sz w:val="24"/>
+          <w:szCs w:val="24"/>
+        </w:rPr>
+        <w:t xml:space="preserve"> (synthetic)</w:t>
+      </w:r>
+    </w:p>
+    <w:p>
+      <w:pPr>
+        <w:pStyle w:val="NoSpacing"/>
+        <w:numPr>
+          <w:ilvl w:val="0"/>
+          <w:numId w:val="12"/>
+        </w:numPr>
+        <w:rPr>
+          <w:rFonts w:ascii="Times New Roman" w:hAnsi="Times New Roman" w:cs="Times New Roman"/>
+          <w:sz w:val="24"/>
+          <w:szCs w:val="24"/>
+        </w:rPr>
+      </w:pPr>
+      <w:r>
+        <w:rPr>
+          <w:rFonts w:ascii="Times New Roman" w:hAnsi="Times New Roman" w:cs="Times New Roman"/>
+          <w:sz w:val="24"/>
+          <w:szCs w:val="24"/>
+        </w:rPr>
+        <w:t xml:space="preserve">Metrics </w:t>
+      </w:r>
+      <w:r>
+        <w:rPr>
+          <w:rFonts w:ascii="Times New Roman" w:hAnsi="Times New Roman" w:cs="Times New Roman"/>
+          <w:sz w:val="24"/>
+          <w:szCs w:val="24"/>
+        </w:rPr>
+        <w:t>–</w:t>
+      </w:r>
+      <w:r>
+        <w:rPr>
+          <w:rFonts w:ascii="Times New Roman" w:hAnsi="Times New Roman" w:cs="Times New Roman"/>
+          <w:sz w:val="24"/>
+          <w:szCs w:val="24"/>
+        </w:rPr>
+        <w:t xml:space="preserve"> AUC</w:t>
+      </w:r>
+      <w:r>
+        <w:rPr>
+          <w:rFonts w:ascii="Times New Roman" w:hAnsi="Times New Roman" w:cs="Times New Roman"/>
+          <w:sz w:val="24"/>
+          <w:szCs w:val="24"/>
+        </w:rPr>
+        <w:t xml:space="preserve"> – low indicates model performs differently for phrases with different identity terms</w:t>
+      </w:r>
+      <w:r>
+        <w:rPr>
+          <w:rFonts w:ascii="Times New Roman" w:hAnsi="Times New Roman" w:cs="Times New Roman"/>
+          <w:sz w:val="24"/>
+          <w:szCs w:val="24"/>
+        </w:rPr>
+        <w:t xml:space="preserve"> (</w:t>
+      </w:r>
+      <w:r>
+        <w:rPr>
+          <w:rFonts w:ascii="Times New Roman" w:hAnsi="Times New Roman" w:cs="Times New Roman"/>
+          <w:sz w:val="24"/>
+          <w:szCs w:val="24"/>
+        </w:rPr>
+        <w:t xml:space="preserve">may not effectively identify unintended bias on per-group identity </w:t>
+      </w:r>
+      <w:r>
+        <w:rPr>
+          <w:rFonts w:ascii="Times New Roman" w:hAnsi="Times New Roman" w:cs="Times New Roman"/>
+          <w:sz w:val="24"/>
+          <w:szCs w:val="24"/>
+        </w:rPr>
         <w:lastRenderedPageBreak/>
-        <w:t>Test sets – general + identity phrase</w:t>
-      </w:r>
-      <w:r>
-        <w:rPr>
-          <w:rFonts w:ascii="Times New Roman" w:hAnsi="Times New Roman" w:cs="Times New Roman"/>
-          <w:sz w:val="24"/>
-          <w:szCs w:val="24"/>
-        </w:rPr>
-        <w:t xml:space="preserve"> (synthetic)</w:t>
-      </w:r>
-    </w:p>
-    <w:p>
-      <w:pPr>
-        <w:pStyle w:val="NoSpacing"/>
-        <w:numPr>
-          <w:ilvl w:val="0"/>
-          <w:numId w:val="12"/>
-        </w:numPr>
-        <w:rPr>
-          <w:rFonts w:ascii="Times New Roman" w:hAnsi="Times New Roman" w:cs="Times New Roman"/>
-          <w:sz w:val="24"/>
-          <w:szCs w:val="24"/>
-        </w:rPr>
-      </w:pPr>
-      <w:r>
-        <w:rPr>
-          <w:rFonts w:ascii="Times New Roman" w:hAnsi="Times New Roman" w:cs="Times New Roman"/>
-          <w:sz w:val="24"/>
-          <w:szCs w:val="24"/>
-        </w:rPr>
-        <w:t xml:space="preserve">Metrics </w:t>
-      </w:r>
-      <w:r>
-        <w:rPr>
-          <w:rFonts w:ascii="Times New Roman" w:hAnsi="Times New Roman" w:cs="Times New Roman"/>
-          <w:sz w:val="24"/>
-          <w:szCs w:val="24"/>
-        </w:rPr>
-        <w:t>–</w:t>
-      </w:r>
-      <w:r>
-        <w:rPr>
-          <w:rFonts w:ascii="Times New Roman" w:hAnsi="Times New Roman" w:cs="Times New Roman"/>
-          <w:sz w:val="24"/>
-          <w:szCs w:val="24"/>
-        </w:rPr>
-        <w:t xml:space="preserve"> AUC</w:t>
-      </w:r>
-      <w:r>
-        <w:rPr>
-          <w:rFonts w:ascii="Times New Roman" w:hAnsi="Times New Roman" w:cs="Times New Roman"/>
-          <w:sz w:val="24"/>
-          <w:szCs w:val="24"/>
-        </w:rPr>
-        <w:t xml:space="preserve"> – low indicates model performs differently for phrases with different identity terms</w:t>
-      </w:r>
-      <w:r>
-        <w:rPr>
-          <w:rFonts w:ascii="Times New Roman" w:hAnsi="Times New Roman" w:cs="Times New Roman"/>
-          <w:sz w:val="24"/>
-          <w:szCs w:val="24"/>
-        </w:rPr>
-        <w:t xml:space="preserve"> (</w:t>
-      </w:r>
-      <w:r>
-        <w:rPr>
-          <w:rFonts w:ascii="Times New Roman" w:hAnsi="Times New Roman" w:cs="Times New Roman"/>
-          <w:sz w:val="24"/>
-          <w:szCs w:val="24"/>
-        </w:rPr>
-        <w:t>may not effectively identify unintended bias on per-group identity dataset – may have low AUC on combined, high within each identity)</w:t>
+        <w:t>dataset – may have low AUC on combined, high within each identity)</w:t>
       </w:r>
       <w:r>
         <w:rPr>
@@ -6989,7 +6986,18 @@
           <w:szCs w:val="24"/>
           <w:u w:val="single"/>
         </w:rPr>
-        <w:t>Paper 16 – “Measuring and Mitigating Unintended Bias in Text Classification”</w:t>
+        <w:t>Paper 16 – “</w:t>
+      </w:r>
+      <w:r>
+        <w:rPr>
+          <w:rFonts w:ascii="Times New Roman" w:hAnsi="Times New Roman" w:cs="Times New Roman"/>
+          <w:b/>
+          <w:bCs/>
+          <w:sz w:val="24"/>
+          <w:szCs w:val="24"/>
+          <w:u w:val="single"/>
+        </w:rPr>
+        <w:t>Debiasing Personal Identities in Toxicity Classification”</w:t>
       </w:r>
     </w:p>
     <w:p>
@@ -7871,7 +7879,69 @@
           <w:sz w:val="24"/>
           <w:szCs w:val="24"/>
         </w:rPr>
-        <w:t xml:space="preserve">, sentences can have different </w:t>
+        <w:t>, sentences can have different abusiveness (carry on from previous)</w:t>
+      </w:r>
+      <w:r>
+        <w:rPr>
+          <w:rFonts w:ascii="Times New Roman" w:hAnsi="Times New Roman" w:cs="Times New Roman"/>
+          <w:sz w:val="24"/>
+          <w:szCs w:val="24"/>
+        </w:rPr>
+        <w:t>, sarcasm</w:t>
+      </w:r>
+      <w:r>
+        <w:rPr>
+          <w:rFonts w:ascii="Times New Roman" w:hAnsi="Times New Roman" w:cs="Times New Roman"/>
+          <w:sz w:val="24"/>
+          <w:szCs w:val="24"/>
+        </w:rPr>
+        <w:t xml:space="preserve"> (requires knowledge of community and potentially users)</w:t>
+      </w:r>
+    </w:p>
+    <w:p>
+      <w:pPr>
+        <w:pStyle w:val="NoSpacing"/>
+        <w:numPr>
+          <w:ilvl w:val="0"/>
+          <w:numId w:val="12"/>
+        </w:numPr>
+        <w:rPr>
+          <w:rFonts w:ascii="Times New Roman" w:hAnsi="Times New Roman" w:cs="Times New Roman"/>
+          <w:sz w:val="24"/>
+          <w:szCs w:val="24"/>
+        </w:rPr>
+      </w:pPr>
+      <w:r>
+        <w:rPr>
+          <w:rFonts w:ascii="Times New Roman" w:hAnsi="Times New Roman" w:cs="Times New Roman"/>
+          <w:sz w:val="24"/>
+          <w:szCs w:val="24"/>
+        </w:rPr>
+        <w:t>New dataset – 3 annotations per comment</w:t>
+      </w:r>
+      <w:r>
+        <w:rPr>
+          <w:rFonts w:ascii="Times New Roman" w:hAnsi="Times New Roman" w:cs="Times New Roman"/>
+          <w:sz w:val="24"/>
+          <w:szCs w:val="24"/>
+        </w:rPr>
+        <w:t xml:space="preserve"> + classification on type of toxicity</w:t>
+      </w:r>
+      <w:r>
+        <w:rPr>
+          <w:rFonts w:ascii="Times New Roman" w:hAnsi="Times New Roman" w:cs="Times New Roman"/>
+          <w:sz w:val="24"/>
+          <w:szCs w:val="24"/>
+        </w:rPr>
+        <w:t>, extracted from comments on Yahoo! Finance and News</w:t>
+      </w:r>
+      <w:r>
+        <w:rPr>
+          <w:rFonts w:ascii="Times New Roman" w:hAnsi="Times New Roman" w:cs="Times New Roman"/>
+          <w:sz w:val="24"/>
+          <w:szCs w:val="24"/>
+        </w:rPr>
+        <w:t xml:space="preserve"> – moderated by human </w:t>
       </w:r>
       <w:r>
         <w:rPr>
@@ -7880,23 +7950,55 @@
           <w:szCs w:val="24"/>
         </w:rPr>
         <w:lastRenderedPageBreak/>
-        <w:t>abusiveness (carry on from previous)</w:t>
-      </w:r>
-      <w:r>
-        <w:rPr>
-          <w:rFonts w:ascii="Times New Roman" w:hAnsi="Times New Roman" w:cs="Times New Roman"/>
-          <w:sz w:val="24"/>
-          <w:szCs w:val="24"/>
-        </w:rPr>
-        <w:t>, sarcasm</w:t>
-      </w:r>
-      <w:r>
-        <w:rPr>
-          <w:rFonts w:ascii="Times New Roman" w:hAnsi="Times New Roman" w:cs="Times New Roman"/>
-          <w:sz w:val="24"/>
-          <w:szCs w:val="24"/>
-        </w:rPr>
-        <w:t xml:space="preserve"> (requires knowledge of community and potentially users)</w:t>
+        <w:t>annotators</w:t>
+      </w:r>
+      <w:r>
+        <w:rPr>
+          <w:rFonts w:ascii="Times New Roman" w:hAnsi="Times New Roman" w:cs="Times New Roman"/>
+          <w:sz w:val="24"/>
+          <w:szCs w:val="24"/>
+        </w:rPr>
+        <w:t xml:space="preserve"> (at least undergraduate degree</w:t>
+      </w:r>
+      <w:r>
+        <w:rPr>
+          <w:rFonts w:ascii="Times New Roman" w:hAnsi="Times New Roman" w:cs="Times New Roman"/>
+          <w:sz w:val="24"/>
+          <w:szCs w:val="24"/>
+        </w:rPr>
+        <w:t xml:space="preserve"> + familiar with task + guidelines</w:t>
+      </w:r>
+      <w:r>
+        <w:rPr>
+          <w:rFonts w:ascii="Times New Roman" w:hAnsi="Times New Roman" w:cs="Times New Roman"/>
+          <w:sz w:val="24"/>
+          <w:szCs w:val="24"/>
+        </w:rPr>
+        <w:t>)</w:t>
+      </w:r>
+      <w:r>
+        <w:rPr>
+          <w:rFonts w:ascii="Times New Roman" w:hAnsi="Times New Roman" w:cs="Times New Roman"/>
+          <w:sz w:val="24"/>
+          <w:szCs w:val="24"/>
+        </w:rPr>
+        <w:t xml:space="preserve"> – random 10% of all comments</w:t>
+      </w:r>
+      <w:r>
+        <w:rPr>
+          <w:rFonts w:ascii="Times New Roman" w:hAnsi="Times New Roman" w:cs="Times New Roman"/>
+          <w:sz w:val="24"/>
+          <w:szCs w:val="24"/>
+        </w:rPr>
+        <w:t xml:space="preserve"> sent to moderators </w:t>
+      </w:r>
+      <w:r>
+        <w:rPr>
+          <w:rFonts w:ascii="Times New Roman" w:hAnsi="Times New Roman" w:cs="Times New Roman"/>
+          <w:sz w:val="24"/>
+          <w:szCs w:val="24"/>
+        </w:rPr>
+        <w:t>+ any reported as abusive</w:t>
       </w:r>
     </w:p>
     <w:p>
@@ -7918,47 +8020,253 @@
           <w:sz w:val="24"/>
           <w:szCs w:val="24"/>
         </w:rPr>
-        <w:t>New dataset – 3 annotations per comment</w:t>
-      </w:r>
-      <w:r>
-        <w:rPr>
-          <w:rFonts w:ascii="Times New Roman" w:hAnsi="Times New Roman" w:cs="Times New Roman"/>
-          <w:sz w:val="24"/>
-          <w:szCs w:val="24"/>
-        </w:rPr>
-        <w:t xml:space="preserve"> + classification on type of toxicity</w:t>
-      </w:r>
-      <w:r>
-        <w:rPr>
-          <w:rFonts w:ascii="Times New Roman" w:hAnsi="Times New Roman" w:cs="Times New Roman"/>
-          <w:sz w:val="24"/>
-          <w:szCs w:val="24"/>
-        </w:rPr>
-        <w:t>, extracted from comments on Yahoo! Finance and News</w:t>
-      </w:r>
-      <w:r>
-        <w:rPr>
-          <w:rFonts w:ascii="Times New Roman" w:hAnsi="Times New Roman" w:cs="Times New Roman"/>
-          <w:sz w:val="24"/>
-          <w:szCs w:val="24"/>
-        </w:rPr>
-        <w:t xml:space="preserve"> – moderated by human annotators</w:t>
-      </w:r>
-      <w:r>
-        <w:rPr>
-          <w:rFonts w:ascii="Times New Roman" w:hAnsi="Times New Roman" w:cs="Times New Roman"/>
-          <w:sz w:val="24"/>
-          <w:szCs w:val="24"/>
-        </w:rPr>
-        <w:t xml:space="preserve"> (at least undergraduate degree</w:t>
-      </w:r>
-      <w:r>
-        <w:rPr>
-          <w:rFonts w:ascii="Times New Roman" w:hAnsi="Times New Roman" w:cs="Times New Roman"/>
-          <w:sz w:val="24"/>
-          <w:szCs w:val="24"/>
-        </w:rPr>
-        <w:t xml:space="preserve"> + familiar with task + guidelines</w:t>
+        <w:t>5-fold cross validation on dataset from other paper</w:t>
+      </w:r>
+    </w:p>
+    <w:p>
+      <w:pPr>
+        <w:pStyle w:val="NoSpacing"/>
+        <w:numPr>
+          <w:ilvl w:val="0"/>
+          <w:numId w:val="12"/>
+        </w:numPr>
+        <w:rPr>
+          <w:rFonts w:ascii="Times New Roman" w:hAnsi="Times New Roman" w:cs="Times New Roman"/>
+          <w:sz w:val="24"/>
+          <w:szCs w:val="24"/>
+        </w:rPr>
+      </w:pPr>
+      <w:r>
+        <w:rPr>
+          <w:rFonts w:ascii="Times New Roman" w:hAnsi="Times New Roman" w:cs="Times New Roman"/>
+          <w:sz w:val="24"/>
+          <w:szCs w:val="24"/>
+        </w:rPr>
+        <w:t>Features</w:t>
+      </w:r>
+      <w:r>
+        <w:rPr>
+          <w:rFonts w:ascii="Times New Roman" w:hAnsi="Times New Roman" w:cs="Times New Roman"/>
+          <w:sz w:val="24"/>
+          <w:szCs w:val="24"/>
+        </w:rPr>
+        <w:t xml:space="preserve"> </w:t>
+      </w:r>
+      <w:r>
+        <w:rPr>
+          <w:rFonts w:ascii="Times New Roman" w:hAnsi="Times New Roman" w:cs="Times New Roman"/>
+          <w:sz w:val="24"/>
+          <w:szCs w:val="24"/>
+        </w:rPr>
+        <w:t>–</w:t>
+      </w:r>
+      <w:r>
+        <w:rPr>
+          <w:rFonts w:ascii="Times New Roman" w:hAnsi="Times New Roman" w:cs="Times New Roman"/>
+          <w:sz w:val="24"/>
+          <w:szCs w:val="24"/>
+        </w:rPr>
+        <w:t xml:space="preserve"> </w:t>
+      </w:r>
+      <w:r>
+        <w:rPr>
+          <w:rFonts w:ascii="Times New Roman" w:hAnsi="Times New Roman" w:cs="Times New Roman"/>
+          <w:sz w:val="24"/>
+          <w:szCs w:val="24"/>
+        </w:rPr>
+        <w:t>character n-grams (3-5 char)</w:t>
+      </w:r>
+      <w:r>
+        <w:rPr>
+          <w:rFonts w:ascii="Times New Roman" w:hAnsi="Times New Roman" w:cs="Times New Roman"/>
+          <w:sz w:val="24"/>
+          <w:szCs w:val="24"/>
+        </w:rPr>
+        <w:t xml:space="preserve"> (model </w:t>
+      </w:r>
+      <w:r>
+        <w:rPr>
+          <w:rFonts w:ascii="Times New Roman" w:hAnsi="Times New Roman" w:cs="Times New Roman"/>
+          <w:sz w:val="24"/>
+          <w:szCs w:val="24"/>
+        </w:rPr>
+        <w:t>bastardizations of offensive words)</w:t>
+      </w:r>
+      <w:r>
+        <w:rPr>
+          <w:rFonts w:ascii="Times New Roman" w:hAnsi="Times New Roman" w:cs="Times New Roman"/>
+          <w:sz w:val="24"/>
+          <w:szCs w:val="24"/>
+        </w:rPr>
+        <w:t>, token unigrams and bigrams</w:t>
+      </w:r>
+      <w:r>
+        <w:rPr>
+          <w:rFonts w:ascii="Times New Roman" w:hAnsi="Times New Roman" w:cs="Times New Roman"/>
+          <w:sz w:val="24"/>
+          <w:szCs w:val="24"/>
+        </w:rPr>
+        <w:t>, sentiment, text normalisation</w:t>
+      </w:r>
+      <w:r>
+        <w:rPr>
+          <w:rFonts w:ascii="Times New Roman" w:hAnsi="Times New Roman" w:cs="Times New Roman"/>
+          <w:sz w:val="24"/>
+          <w:szCs w:val="24"/>
+        </w:rPr>
+        <w:t>, n-grams, linguistic</w:t>
+      </w:r>
+      <w:r>
+        <w:rPr>
+          <w:rFonts w:ascii="Times New Roman" w:hAnsi="Times New Roman" w:cs="Times New Roman"/>
+          <w:sz w:val="24"/>
+          <w:szCs w:val="24"/>
+        </w:rPr>
+        <w:t xml:space="preserve"> (look for inflammatory words and non-abusive language e.g. politeness or modal verbs – length of comment (in tokens), average length of word, no. punctuations, no. .?”</w:t>
+      </w:r>
+      <w:r>
+        <w:rPr>
+          <w:rFonts w:ascii="Times New Roman" w:hAnsi="Times New Roman" w:cs="Times New Roman"/>
+          <w:sz w:val="24"/>
+          <w:szCs w:val="24"/>
+        </w:rPr>
+        <w:t xml:space="preserve"> and repeated punctuation</w:t>
+      </w:r>
+      <w:r>
+        <w:rPr>
+          <w:rFonts w:ascii="Times New Roman" w:hAnsi="Times New Roman" w:cs="Times New Roman"/>
+          <w:sz w:val="24"/>
+          <w:szCs w:val="24"/>
+        </w:rPr>
+        <w:t xml:space="preserve">, no. 1 letter tokens, no. capitalised letters, no. URLs, no. tokens w. non-alpha characters in middle, no. discourse connectives, no. politeness words, no. modal words (hedging and confidence), </w:t>
+      </w:r>
+      <w:r>
+        <w:rPr>
+          <w:rFonts w:ascii="Times New Roman" w:hAnsi="Times New Roman" w:cs="Times New Roman"/>
+          <w:sz w:val="24"/>
+          <w:szCs w:val="24"/>
+        </w:rPr>
+        <w:t>no. unknown words, no. insults and blacklist words)</w:t>
+      </w:r>
+      <w:r>
+        <w:rPr>
+          <w:rFonts w:ascii="Times New Roman" w:hAnsi="Times New Roman" w:cs="Times New Roman"/>
+          <w:sz w:val="24"/>
+          <w:szCs w:val="24"/>
+        </w:rPr>
+        <w:t xml:space="preserve">, </w:t>
+      </w:r>
+      <w:r>
+        <w:rPr>
+          <w:rFonts w:ascii="Times New Roman" w:hAnsi="Times New Roman" w:cs="Times New Roman"/>
+          <w:sz w:val="24"/>
+          <w:szCs w:val="24"/>
+        </w:rPr>
+        <w:t>syntactic</w:t>
+      </w:r>
+      <w:r>
+        <w:rPr>
+          <w:rFonts w:ascii="Times New Roman" w:hAnsi="Times New Roman" w:cs="Times New Roman"/>
+          <w:sz w:val="24"/>
+          <w:szCs w:val="24"/>
+        </w:rPr>
+        <w:t xml:space="preserve"> (ClearNLP dependency parser – parent of node, grandparent, POS of parent, POS of grandparent, tuple of word, parent, grandparent, children of node</w:t>
+      </w:r>
+      <w:r>
+        <w:rPr>
+          <w:rFonts w:ascii="Times New Roman" w:hAnsi="Times New Roman" w:cs="Times New Roman"/>
+          <w:sz w:val="24"/>
+          <w:szCs w:val="24"/>
+        </w:rPr>
+        <w:t xml:space="preserve">, </w:t>
+      </w:r>
+      <w:r>
+        <w:rPr>
+          <w:rFonts w:ascii="Times New Roman" w:hAnsi="Times New Roman" w:cs="Times New Roman"/>
+          <w:sz w:val="24"/>
+          <w:szCs w:val="24"/>
+        </w:rPr>
+        <w:t xml:space="preserve">permutations of word/POS, dependency label connecting word to parent/parent or </w:t>
+      </w:r>
+      <w:r>
+        <w:rPr>
+          <w:rFonts w:ascii="Times New Roman" w:hAnsi="Times New Roman" w:cs="Times New Roman"/>
+          <w:sz w:val="24"/>
+          <w:szCs w:val="24"/>
+        </w:rPr>
+        <w:t>POS) – capture long range dependencies</w:t>
+      </w:r>
+      <w:r>
+        <w:rPr>
+          <w:rFonts w:ascii="Times New Roman" w:hAnsi="Times New Roman" w:cs="Times New Roman"/>
+          <w:sz w:val="24"/>
+          <w:szCs w:val="24"/>
+        </w:rPr>
+        <w:t>,</w:t>
+      </w:r>
+      <w:r>
+        <w:rPr>
+          <w:rFonts w:ascii="Times New Roman" w:hAnsi="Times New Roman" w:cs="Times New Roman"/>
+          <w:sz w:val="24"/>
+          <w:szCs w:val="24"/>
+        </w:rPr>
+        <w:t xml:space="preserve"> and distributional semantics</w:t>
+      </w:r>
+      <w:r>
+        <w:rPr>
+          <w:rFonts w:ascii="Times New Roman" w:hAnsi="Times New Roman" w:cs="Times New Roman"/>
+          <w:sz w:val="24"/>
+          <w:szCs w:val="24"/>
+        </w:rPr>
+        <w:t xml:space="preserve"> (word + text representations</w:t>
+      </w:r>
+      <w:r>
+        <w:rPr>
+          <w:rFonts w:ascii="Times New Roman" w:hAnsi="Times New Roman" w:cs="Times New Roman"/>
+          <w:sz w:val="24"/>
+          <w:szCs w:val="24"/>
+        </w:rPr>
+        <w:t xml:space="preserve"> – embedding-derived features</w:t>
+      </w:r>
+      <w:r>
+        <w:rPr>
+          <w:rFonts w:ascii="Times New Roman" w:hAnsi="Times New Roman" w:cs="Times New Roman"/>
+          <w:sz w:val="24"/>
+          <w:szCs w:val="24"/>
+        </w:rPr>
+        <w:t xml:space="preserve"> – averaging word embeddings of all words in comment</w:t>
+      </w:r>
+      <w:r>
+        <w:rPr>
+          <w:rFonts w:ascii="Times New Roman" w:hAnsi="Times New Roman" w:cs="Times New Roman"/>
+          <w:sz w:val="24"/>
+          <w:szCs w:val="24"/>
+        </w:rPr>
+        <w:t>/pre-trained embeddings</w:t>
+      </w:r>
+      <w:r>
+        <w:rPr>
+          <w:rFonts w:ascii="Times New Roman" w:hAnsi="Times New Roman" w:cs="Times New Roman"/>
+          <w:sz w:val="24"/>
+          <w:szCs w:val="24"/>
+        </w:rPr>
+        <w:t xml:space="preserve"> – word2vec to train embeddings from corpora – 200-dimensional embedding vector</w:t>
+      </w:r>
+      <w:r>
+        <w:rPr>
+          <w:rFonts w:ascii="Times New Roman" w:hAnsi="Times New Roman" w:cs="Times New Roman"/>
+          <w:sz w:val="24"/>
+          <w:szCs w:val="24"/>
+        </w:rPr>
+        <w:t xml:space="preserve"> – embeddings extended to </w:t>
+      </w:r>
+      <w:r>
+        <w:rPr>
+          <w:rFonts w:ascii="Times New Roman" w:hAnsi="Times New Roman" w:cs="Times New Roman"/>
+          <w:sz w:val="24"/>
+          <w:szCs w:val="24"/>
+        </w:rPr>
+        <w:t>phrases, sentences and paragraphs, entities and documents</w:t>
       </w:r>
       <w:r>
         <w:rPr>
@@ -7974,23 +8282,23 @@
           <w:sz w:val="24"/>
           <w:szCs w:val="24"/>
         </w:rPr>
-        <w:t xml:space="preserve"> – random 10% of all comments</w:t>
-      </w:r>
-      <w:r>
-        <w:rPr>
-          <w:rFonts w:ascii="Times New Roman" w:hAnsi="Times New Roman" w:cs="Times New Roman"/>
-          <w:sz w:val="24"/>
-          <w:szCs w:val="24"/>
-        </w:rPr>
-        <w:t xml:space="preserve"> sent to moderators </w:t>
-      </w:r>
-      <w:r>
-        <w:rPr>
-          <w:rFonts w:ascii="Times New Roman" w:hAnsi="Times New Roman" w:cs="Times New Roman"/>
-          <w:sz w:val="24"/>
-          <w:szCs w:val="24"/>
-        </w:rPr>
-        <w:t>+ any reported as abusive</w:t>
+        <w:t>, pre-processing – transform noise</w:t>
+      </w:r>
+      <w:r>
+        <w:rPr>
+          <w:rFonts w:ascii="Times New Roman" w:hAnsi="Times New Roman" w:cs="Times New Roman"/>
+          <w:sz w:val="24"/>
+          <w:szCs w:val="24"/>
+        </w:rPr>
+        <w:t xml:space="preserve"> that could impact no. sparse features in model – normalising numbers, replacing long unknown words with same token</w:t>
+      </w:r>
+      <w:r>
+        <w:rPr>
+          <w:rFonts w:ascii="Times New Roman" w:hAnsi="Times New Roman" w:cs="Times New Roman"/>
+          <w:sz w:val="24"/>
+          <w:szCs w:val="24"/>
+        </w:rPr>
+        <w:t xml:space="preserve"> + repeated punctuation</w:t>
       </w:r>
     </w:p>
     <w:p>
@@ -8012,7 +8320,159 @@
           <w:sz w:val="24"/>
           <w:szCs w:val="24"/>
         </w:rPr>
-        <w:t>5-fold cross validation on dataset from other paper</w:t>
+        <w:t>Embeddings</w:t>
+      </w:r>
+      <w:r>
+        <w:rPr>
+          <w:rFonts w:ascii="Times New Roman" w:hAnsi="Times New Roman" w:cs="Times New Roman"/>
+          <w:sz w:val="24"/>
+          <w:szCs w:val="24"/>
+        </w:rPr>
+        <w:t xml:space="preserve"> – learn distributed representations – represented as low-dimensional vectors</w:t>
+      </w:r>
+      <w:r>
+        <w:rPr>
+          <w:rFonts w:ascii="Times New Roman" w:hAnsi="Times New Roman" w:cs="Times New Roman"/>
+          <w:sz w:val="24"/>
+          <w:szCs w:val="24"/>
+        </w:rPr>
+        <w:t xml:space="preserve"> – jointly learned with distributed vecto</w:t>
+      </w:r>
+      <w:r>
+        <w:rPr>
+          <w:rFonts w:ascii="Times New Roman" w:hAnsi="Times New Roman" w:cs="Times New Roman"/>
+          <w:sz w:val="24"/>
+          <w:szCs w:val="24"/>
+        </w:rPr>
+        <w:t>r representations of tokens using distributed memory model</w:t>
+      </w:r>
+      <w:r>
+        <w:rPr>
+          <w:rFonts w:ascii="Times New Roman" w:hAnsi="Times New Roman" w:cs="Times New Roman"/>
+          <w:sz w:val="24"/>
+          <w:szCs w:val="24"/>
+        </w:rPr>
+        <w:t>, comment e</w:t>
+      </w:r>
+      <w:r>
+        <w:rPr>
+          <w:rFonts w:ascii="Times New Roman" w:hAnsi="Times New Roman" w:cs="Times New Roman"/>
+          <w:sz w:val="24"/>
+          <w:szCs w:val="24"/>
+        </w:rPr>
+        <w:t>mbeddings – each comment mapped to unique vector in matrix representing comments (same for words)</w:t>
+      </w:r>
+      <w:r>
+        <w:rPr>
+          <w:rFonts w:ascii="Times New Roman" w:hAnsi="Times New Roman" w:cs="Times New Roman"/>
+          <w:sz w:val="24"/>
+          <w:szCs w:val="24"/>
+        </w:rPr>
+        <w:t xml:space="preserve"> – comment + word vectors concatenated</w:t>
+      </w:r>
+      <w:r>
+        <w:rPr>
+          <w:rFonts w:ascii="Times New Roman" w:hAnsi="Times New Roman" w:cs="Times New Roman"/>
+          <w:sz w:val="24"/>
+          <w:szCs w:val="24"/>
+        </w:rPr>
+        <w:t xml:space="preserve"> – predict next word </w:t>
+      </w:r>
+      <w:r>
+        <w:rPr>
+          <w:rFonts w:ascii="Times New Roman" w:hAnsi="Times New Roman" w:cs="Times New Roman"/>
+          <w:sz w:val="24"/>
+          <w:szCs w:val="24"/>
+        </w:rPr>
+        <w:t>in context, train embeddings of words in comment</w:t>
+      </w:r>
+      <w:r>
+        <w:rPr>
+          <w:rFonts w:ascii="Times New Roman" w:hAnsi="Times New Roman" w:cs="Times New Roman"/>
+          <w:sz w:val="24"/>
+          <w:szCs w:val="24"/>
+        </w:rPr>
+        <w:t xml:space="preserve">s, </w:t>
+      </w:r>
+      <w:r>
+        <w:rPr>
+          <w:rFonts w:ascii="Times New Roman" w:hAnsi="Times New Roman" w:cs="Times New Roman"/>
+          <w:sz w:val="24"/>
+          <w:szCs w:val="24"/>
+        </w:rPr>
+        <w:t>using skip-bigram model – window size 10</w:t>
+      </w:r>
+      <w:r>
+        <w:rPr>
+          <w:rFonts w:ascii="Times New Roman" w:hAnsi="Times New Roman" w:cs="Times New Roman"/>
+          <w:sz w:val="24"/>
+          <w:szCs w:val="24"/>
+        </w:rPr>
+        <w:t xml:space="preserve"> and hierarchical softmax training</w:t>
+      </w:r>
+      <w:r>
+        <w:rPr>
+          <w:rFonts w:ascii="Times New Roman" w:hAnsi="Times New Roman" w:cs="Times New Roman"/>
+          <w:sz w:val="24"/>
+          <w:szCs w:val="24"/>
+        </w:rPr>
+        <w:t>, added to other features so low dimensional</w:t>
+      </w:r>
+      <w:r>
+        <w:rPr>
+          <w:rFonts w:ascii="Times New Roman" w:hAnsi="Times New Roman" w:cs="Times New Roman"/>
+          <w:sz w:val="24"/>
+          <w:szCs w:val="24"/>
+        </w:rPr>
+        <w:t xml:space="preserve"> (10 iterations for efficiency), algorithm not sensitive to comment </w:t>
+      </w:r>
+      <w:r>
+        <w:rPr>
+          <w:rFonts w:ascii="Times New Roman" w:hAnsi="Times New Roman" w:cs="Times New Roman"/>
+          <w:sz w:val="24"/>
+          <w:szCs w:val="24"/>
+        </w:rPr>
+        <w:t>length – no specific tuning for word weights</w:t>
+      </w:r>
+      <w:r>
+        <w:rPr>
+          <w:rFonts w:ascii="Times New Roman" w:hAnsi="Times New Roman" w:cs="Times New Roman"/>
+          <w:sz w:val="24"/>
+          <w:szCs w:val="24"/>
+        </w:rPr>
+        <w:t>, needs constant retraining when new comments added so not efficient for online applications</w:t>
+      </w:r>
+      <w:r>
+        <w:rPr>
+          <w:rFonts w:ascii="Times New Roman" w:hAnsi="Times New Roman" w:cs="Times New Roman"/>
+          <w:sz w:val="24"/>
+          <w:szCs w:val="24"/>
+        </w:rPr>
+        <w:t xml:space="preserve"> (solve with scalable vector tuning and updating</w:t>
+      </w:r>
+      <w:r>
+        <w:rPr>
+          <w:rFonts w:ascii="Times New Roman" w:hAnsi="Times New Roman" w:cs="Times New Roman"/>
+          <w:sz w:val="24"/>
+          <w:szCs w:val="24"/>
+        </w:rPr>
+        <w:t xml:space="preserve"> for new comments/inferring low-dimensional vector for new comments</w:t>
+      </w:r>
+      <w:r>
+        <w:rPr>
+          <w:rFonts w:ascii="Times New Roman" w:hAnsi="Times New Roman" w:cs="Times New Roman"/>
+          <w:sz w:val="24"/>
+          <w:szCs w:val="24"/>
+        </w:rPr>
+        <w:t xml:space="preserve"> using gradient descent, parameters, word vectors and softmax weights from trained model</w:t>
+      </w:r>
+      <w:r>
+        <w:rPr>
+          <w:rFonts w:ascii="Times New Roman" w:hAnsi="Times New Roman" w:cs="Times New Roman"/>
+          <w:sz w:val="24"/>
+          <w:szCs w:val="24"/>
+        </w:rPr>
+        <w:t>/approximating new vector – estimating distance of new comment to previous using words and representations</w:t>
       </w:r>
     </w:p>
     <w:p>
@@ -8034,7 +8494,108 @@
           <w:sz w:val="24"/>
           <w:szCs w:val="24"/>
         </w:rPr>
-        <w:t>Features</w:t>
+        <w:t>Model – learn representation of comments as low-dimensional dense vectors</w:t>
+      </w:r>
+    </w:p>
+    <w:p>
+      <w:pPr>
+        <w:pStyle w:val="NoSpacing"/>
+        <w:numPr>
+          <w:ilvl w:val="0"/>
+          <w:numId w:val="12"/>
+        </w:numPr>
+        <w:rPr>
+          <w:rFonts w:ascii="Times New Roman" w:hAnsi="Times New Roman" w:cs="Times New Roman"/>
+          <w:sz w:val="24"/>
+          <w:szCs w:val="24"/>
+        </w:rPr>
+      </w:pPr>
+      <w:r>
+        <w:t xml:space="preserve">[15] S. O. Sood, J. Antin, and E. F. Churchill. Using crowdsourcing to improve profanity detection. In AAAI Spring Symposium: Wisdom of the Crowd, 2012. – </w:t>
+      </w:r>
+      <w:r>
+        <w:rPr>
+          <w:rFonts w:ascii="Times New Roman" w:hAnsi="Times New Roman" w:cs="Times New Roman"/>
+          <w:sz w:val="24"/>
+          <w:szCs w:val="24"/>
+        </w:rPr>
+        <w:t>first to use crowdsourcing</w:t>
+      </w:r>
+    </w:p>
+    <w:p>
+      <w:pPr>
+        <w:pStyle w:val="NoSpacing"/>
+        <w:numPr>
+          <w:ilvl w:val="0"/>
+          <w:numId w:val="12"/>
+        </w:numPr>
+        <w:rPr>
+          <w:rFonts w:ascii="Times New Roman" w:hAnsi="Times New Roman" w:cs="Times New Roman"/>
+          <w:sz w:val="24"/>
+          <w:szCs w:val="24"/>
+        </w:rPr>
+      </w:pPr>
+      <w:r>
+        <w:rPr>
+          <w:rFonts w:ascii="Times New Roman" w:hAnsi="Times New Roman" w:cs="Times New Roman"/>
+          <w:sz w:val="24"/>
+          <w:szCs w:val="24"/>
+        </w:rPr>
+        <w:t>Crowdsourcing provides much worse agreement levels than expert moderators</w:t>
+      </w:r>
+    </w:p>
+    <w:p>
+      <w:pPr>
+        <w:pStyle w:val="NoSpacing"/>
+        <w:numPr>
+          <w:ilvl w:val="0"/>
+          <w:numId w:val="12"/>
+        </w:numPr>
+        <w:rPr>
+          <w:rFonts w:ascii="Times New Roman" w:hAnsi="Times New Roman" w:cs="Times New Roman"/>
+          <w:sz w:val="24"/>
+          <w:szCs w:val="24"/>
+        </w:rPr>
+      </w:pPr>
+      <w:r>
+        <w:rPr>
+          <w:rFonts w:ascii="Times New Roman" w:hAnsi="Times New Roman" w:cs="Times New Roman"/>
+          <w:sz w:val="24"/>
+          <w:szCs w:val="24"/>
+        </w:rPr>
+        <w:t>Combining all features had best performance</w:t>
+      </w:r>
+      <w:r>
+        <w:rPr>
+          <w:rFonts w:ascii="Times New Roman" w:hAnsi="Times New Roman" w:cs="Times New Roman"/>
+          <w:sz w:val="24"/>
+          <w:szCs w:val="24"/>
+        </w:rPr>
+        <w:t xml:space="preserve"> – character n-grams had largest contribution</w:t>
+      </w:r>
+      <w:r>
+        <w:rPr>
+          <w:rFonts w:ascii="Times New Roman" w:hAnsi="Times New Roman" w:cs="Times New Roman"/>
+          <w:sz w:val="24"/>
+          <w:szCs w:val="24"/>
+        </w:rPr>
+        <w:t>, syntactic and semantic features didn’t cope well with noise</w:t>
+      </w:r>
+      <w:r>
+        <w:rPr>
+          <w:rFonts w:ascii="Times New Roman" w:hAnsi="Times New Roman" w:cs="Times New Roman"/>
+          <w:sz w:val="24"/>
+          <w:szCs w:val="24"/>
+        </w:rPr>
+        <w:t xml:space="preserve"> (although comment2cev outperformed word2vec</w:t>
+      </w:r>
+      <w:r>
+        <w:rPr>
+          <w:rFonts w:ascii="Times New Roman" w:hAnsi="Times New Roman" w:cs="Times New Roman"/>
+          <w:sz w:val="24"/>
+          <w:szCs w:val="24"/>
+        </w:rPr>
+        <w:t xml:space="preserve"> -</w:t>
       </w:r>
       <w:r>
         <w:rPr>
@@ -8050,247 +8611,15 @@
           <w:sz w:val="24"/>
           <w:szCs w:val="24"/>
         </w:rPr>
-        <w:t>–</w:t>
-      </w:r>
-      <w:r>
-        <w:rPr>
-          <w:rFonts w:ascii="Times New Roman" w:hAnsi="Times New Roman" w:cs="Times New Roman"/>
-          <w:sz w:val="24"/>
-          <w:szCs w:val="24"/>
-        </w:rPr>
-        <w:t xml:space="preserve"> </w:t>
-      </w:r>
-      <w:r>
-        <w:rPr>
-          <w:rFonts w:ascii="Times New Roman" w:hAnsi="Times New Roman" w:cs="Times New Roman"/>
-          <w:sz w:val="24"/>
-          <w:szCs w:val="24"/>
-        </w:rPr>
-        <w:t>character n-grams (3-5 char)</w:t>
-      </w:r>
-      <w:r>
-        <w:rPr>
-          <w:rFonts w:ascii="Times New Roman" w:hAnsi="Times New Roman" w:cs="Times New Roman"/>
-          <w:sz w:val="24"/>
-          <w:szCs w:val="24"/>
-        </w:rPr>
-        <w:t xml:space="preserve"> (model </w:t>
-      </w:r>
-      <w:r>
-        <w:rPr>
-          <w:rFonts w:ascii="Times New Roman" w:hAnsi="Times New Roman" w:cs="Times New Roman"/>
-          <w:sz w:val="24"/>
-          <w:szCs w:val="24"/>
-        </w:rPr>
-        <w:t>bastardizations of offensive words)</w:t>
-      </w:r>
-      <w:r>
-        <w:rPr>
-          <w:rFonts w:ascii="Times New Roman" w:hAnsi="Times New Roman" w:cs="Times New Roman"/>
-          <w:sz w:val="24"/>
-          <w:szCs w:val="24"/>
-        </w:rPr>
-        <w:t>, token unigrams and bigrams</w:t>
-      </w:r>
-      <w:r>
-        <w:rPr>
-          <w:rFonts w:ascii="Times New Roman" w:hAnsi="Times New Roman" w:cs="Times New Roman"/>
-          <w:sz w:val="24"/>
-          <w:szCs w:val="24"/>
-        </w:rPr>
-        <w:t>, sentiment, text normalisation</w:t>
-      </w:r>
-      <w:r>
-        <w:rPr>
-          <w:rFonts w:ascii="Times New Roman" w:hAnsi="Times New Roman" w:cs="Times New Roman"/>
-          <w:sz w:val="24"/>
-          <w:szCs w:val="24"/>
-        </w:rPr>
-        <w:t>, n-grams, linguistic</w:t>
-      </w:r>
-      <w:r>
-        <w:rPr>
-          <w:rFonts w:ascii="Times New Roman" w:hAnsi="Times New Roman" w:cs="Times New Roman"/>
-          <w:sz w:val="24"/>
-          <w:szCs w:val="24"/>
-        </w:rPr>
-        <w:t xml:space="preserve"> (look for inflammatory words and non-abusive language e.g. politeness or modal verbs – length of comment (in tokens), average length of word, no. punctuations, no. .?”</w:t>
-      </w:r>
-      <w:r>
-        <w:rPr>
-          <w:rFonts w:ascii="Times New Roman" w:hAnsi="Times New Roman" w:cs="Times New Roman"/>
-          <w:sz w:val="24"/>
-          <w:szCs w:val="24"/>
-        </w:rPr>
-        <w:t xml:space="preserve"> and repeated punctuation</w:t>
-      </w:r>
-      <w:r>
-        <w:rPr>
-          <w:rFonts w:ascii="Times New Roman" w:hAnsi="Times New Roman" w:cs="Times New Roman"/>
-          <w:sz w:val="24"/>
-          <w:szCs w:val="24"/>
-        </w:rPr>
-        <w:t xml:space="preserve">, no. 1 letter tokens, no. capitalised letters, no. URLs, no. tokens w. non-alpha characters in middle, no. discourse connectives, no. politeness words, no. modal words (hedging and confidence), </w:t>
-      </w:r>
-      <w:r>
-        <w:rPr>
-          <w:rFonts w:ascii="Times New Roman" w:hAnsi="Times New Roman" w:cs="Times New Roman"/>
-          <w:sz w:val="24"/>
-          <w:szCs w:val="24"/>
-        </w:rPr>
-        <w:t>no. unknown words, no. insults and blacklist words)</w:t>
-      </w:r>
-      <w:r>
-        <w:rPr>
-          <w:rFonts w:ascii="Times New Roman" w:hAnsi="Times New Roman" w:cs="Times New Roman"/>
-          <w:sz w:val="24"/>
-          <w:szCs w:val="24"/>
-        </w:rPr>
-        <w:t xml:space="preserve">, </w:t>
-      </w:r>
-      <w:r>
-        <w:rPr>
-          <w:rFonts w:ascii="Times New Roman" w:hAnsi="Times New Roman" w:cs="Times New Roman"/>
-          <w:sz w:val="24"/>
-          <w:szCs w:val="24"/>
-        </w:rPr>
-        <w:t>syntactic</w:t>
-      </w:r>
-      <w:r>
-        <w:rPr>
-          <w:rFonts w:ascii="Times New Roman" w:hAnsi="Times New Roman" w:cs="Times New Roman"/>
-          <w:sz w:val="24"/>
-          <w:szCs w:val="24"/>
-        </w:rPr>
-        <w:t xml:space="preserve"> (ClearNLP dependency parser – parent of node, grandparent, POS of parent, POS of grandparent, tuple of word, parent, grandparent, children of node</w:t>
-      </w:r>
-      <w:r>
-        <w:rPr>
-          <w:rFonts w:ascii="Times New Roman" w:hAnsi="Times New Roman" w:cs="Times New Roman"/>
-          <w:sz w:val="24"/>
-          <w:szCs w:val="24"/>
-        </w:rPr>
-        <w:t xml:space="preserve">, </w:t>
-      </w:r>
-      <w:r>
-        <w:rPr>
-          <w:rFonts w:ascii="Times New Roman" w:hAnsi="Times New Roman" w:cs="Times New Roman"/>
-          <w:sz w:val="24"/>
-          <w:szCs w:val="24"/>
-        </w:rPr>
-        <w:t xml:space="preserve">permutations of word/POS, dependency label connecting word to parent/parent or </w:t>
-      </w:r>
-      <w:r>
-        <w:rPr>
-          <w:rFonts w:ascii="Times New Roman" w:hAnsi="Times New Roman" w:cs="Times New Roman"/>
-          <w:sz w:val="24"/>
-          <w:szCs w:val="24"/>
-        </w:rPr>
-        <w:t>POS) – capture long range dependencies</w:t>
-      </w:r>
-      <w:r>
-        <w:rPr>
-          <w:rFonts w:ascii="Times New Roman" w:hAnsi="Times New Roman" w:cs="Times New Roman"/>
-          <w:sz w:val="24"/>
-          <w:szCs w:val="24"/>
-        </w:rPr>
-        <w:t>,</w:t>
-      </w:r>
-      <w:r>
-        <w:rPr>
-          <w:rFonts w:ascii="Times New Roman" w:hAnsi="Times New Roman" w:cs="Times New Roman"/>
-          <w:sz w:val="24"/>
-          <w:szCs w:val="24"/>
-        </w:rPr>
-        <w:t xml:space="preserve"> and distributional semantics</w:t>
-      </w:r>
-      <w:r>
-        <w:rPr>
-          <w:rFonts w:ascii="Times New Roman" w:hAnsi="Times New Roman" w:cs="Times New Roman"/>
-          <w:sz w:val="24"/>
-          <w:szCs w:val="24"/>
-        </w:rPr>
-        <w:t xml:space="preserve"> (word + text representations</w:t>
-      </w:r>
-      <w:r>
-        <w:rPr>
-          <w:rFonts w:ascii="Times New Roman" w:hAnsi="Times New Roman" w:cs="Times New Roman"/>
-          <w:sz w:val="24"/>
-          <w:szCs w:val="24"/>
-        </w:rPr>
-        <w:t xml:space="preserve"> – embedding-derived features</w:t>
-      </w:r>
-      <w:r>
-        <w:rPr>
-          <w:rFonts w:ascii="Times New Roman" w:hAnsi="Times New Roman" w:cs="Times New Roman"/>
-          <w:sz w:val="24"/>
-          <w:szCs w:val="24"/>
-        </w:rPr>
-        <w:t xml:space="preserve"> – averaging word embeddings of all words in comment</w:t>
-      </w:r>
-      <w:r>
-        <w:rPr>
-          <w:rFonts w:ascii="Times New Roman" w:hAnsi="Times New Roman" w:cs="Times New Roman"/>
-          <w:sz w:val="24"/>
-          <w:szCs w:val="24"/>
-        </w:rPr>
-        <w:t>/pre-trained embeddings</w:t>
-      </w:r>
-      <w:r>
-        <w:rPr>
-          <w:rFonts w:ascii="Times New Roman" w:hAnsi="Times New Roman" w:cs="Times New Roman"/>
-          <w:sz w:val="24"/>
-          <w:szCs w:val="24"/>
-        </w:rPr>
-        <w:t xml:space="preserve"> – word2vec to train embeddings from corpora – 200-dimensional embedding vector</w:t>
-      </w:r>
-      <w:r>
-        <w:rPr>
-          <w:rFonts w:ascii="Times New Roman" w:hAnsi="Times New Roman" w:cs="Times New Roman"/>
-          <w:sz w:val="24"/>
-          <w:szCs w:val="24"/>
-        </w:rPr>
-        <w:t xml:space="preserve"> – embeddings extended to </w:t>
-      </w:r>
-      <w:r>
-        <w:rPr>
-          <w:rFonts w:ascii="Times New Roman" w:hAnsi="Times New Roman" w:cs="Times New Roman"/>
-          <w:sz w:val="24"/>
-          <w:szCs w:val="24"/>
-        </w:rPr>
-        <w:t>phrases, sentences and paragraphs, entities and documents</w:t>
-      </w:r>
-      <w:r>
-        <w:rPr>
-          <w:rFonts w:ascii="Times New Roman" w:hAnsi="Times New Roman" w:cs="Times New Roman"/>
-          <w:sz w:val="24"/>
-          <w:szCs w:val="24"/>
-        </w:rPr>
-        <w:t>)</w:t>
-      </w:r>
-      <w:r>
-        <w:rPr>
-          <w:rFonts w:ascii="Times New Roman" w:hAnsi="Times New Roman" w:cs="Times New Roman"/>
-          <w:sz w:val="24"/>
-          <w:szCs w:val="24"/>
-        </w:rPr>
-        <w:t>, pre-processing – transform noise</w:t>
-      </w:r>
-      <w:r>
-        <w:rPr>
-          <w:rFonts w:ascii="Times New Roman" w:hAnsi="Times New Roman" w:cs="Times New Roman"/>
-          <w:sz w:val="24"/>
-          <w:szCs w:val="24"/>
-        </w:rPr>
-        <w:t xml:space="preserve"> that could impact no. sparse features in model – normalising numbers, replacing long unknown words with same token</w:t>
-      </w:r>
-      <w:r>
-        <w:rPr>
-          <w:rFonts w:ascii="Times New Roman" w:hAnsi="Times New Roman" w:cs="Times New Roman"/>
-          <w:sz w:val="24"/>
-          <w:szCs w:val="24"/>
-        </w:rPr>
-        <w:t xml:space="preserve"> + repeated punctuation</w:t>
+        <w:t>preserves semantic aspect)</w:t>
+      </w:r>
+      <w:r>
+        <w:rPr>
+          <w:rFonts w:ascii="Times New Roman" w:hAnsi="Times New Roman" w:cs="Times New Roman"/>
+          <w:sz w:val="24"/>
+          <w:szCs w:val="24"/>
+        </w:rPr>
+        <w:t>, averaging embeddings reduced context, word order sensitivity and semantics</w:t>
       </w:r>
     </w:p>
     <w:p>
@@ -8312,159 +8641,15 @@
           <w:sz w:val="24"/>
           <w:szCs w:val="24"/>
         </w:rPr>
-        <w:t>Embeddings</w:t>
-      </w:r>
-      <w:r>
-        <w:rPr>
-          <w:rFonts w:ascii="Times New Roman" w:hAnsi="Times New Roman" w:cs="Times New Roman"/>
-          <w:sz w:val="24"/>
-          <w:szCs w:val="24"/>
-        </w:rPr>
-        <w:t xml:space="preserve"> – learn distributed representations – represented as low-dimensional vectors</w:t>
-      </w:r>
-      <w:r>
-        <w:rPr>
-          <w:rFonts w:ascii="Times New Roman" w:hAnsi="Times New Roman" w:cs="Times New Roman"/>
-          <w:sz w:val="24"/>
-          <w:szCs w:val="24"/>
-        </w:rPr>
-        <w:t xml:space="preserve"> – jointly learned with distributed vecto</w:t>
-      </w:r>
-      <w:r>
-        <w:rPr>
-          <w:rFonts w:ascii="Times New Roman" w:hAnsi="Times New Roman" w:cs="Times New Roman"/>
-          <w:sz w:val="24"/>
-          <w:szCs w:val="24"/>
-        </w:rPr>
-        <w:t>r representations of tokens using distributed memory model</w:t>
-      </w:r>
-      <w:r>
-        <w:rPr>
-          <w:rFonts w:ascii="Times New Roman" w:hAnsi="Times New Roman" w:cs="Times New Roman"/>
-          <w:sz w:val="24"/>
-          <w:szCs w:val="24"/>
-        </w:rPr>
-        <w:t>, comment e</w:t>
-      </w:r>
-      <w:r>
-        <w:rPr>
-          <w:rFonts w:ascii="Times New Roman" w:hAnsi="Times New Roman" w:cs="Times New Roman"/>
-          <w:sz w:val="24"/>
-          <w:szCs w:val="24"/>
-        </w:rPr>
-        <w:t>mbeddings – each comment mapped to unique vector in matrix representing comments (same for words)</w:t>
-      </w:r>
-      <w:r>
-        <w:rPr>
-          <w:rFonts w:ascii="Times New Roman" w:hAnsi="Times New Roman" w:cs="Times New Roman"/>
-          <w:sz w:val="24"/>
-          <w:szCs w:val="24"/>
-        </w:rPr>
-        <w:t xml:space="preserve"> – comment + word vectors concatenated</w:t>
-      </w:r>
-      <w:r>
-        <w:rPr>
-          <w:rFonts w:ascii="Times New Roman" w:hAnsi="Times New Roman" w:cs="Times New Roman"/>
-          <w:sz w:val="24"/>
-          <w:szCs w:val="24"/>
-        </w:rPr>
-        <w:t xml:space="preserve"> – predict next word </w:t>
-      </w:r>
-      <w:r>
-        <w:rPr>
-          <w:rFonts w:ascii="Times New Roman" w:hAnsi="Times New Roman" w:cs="Times New Roman"/>
-          <w:sz w:val="24"/>
-          <w:szCs w:val="24"/>
-        </w:rPr>
-        <w:t>in context, train embeddings of words in comment</w:t>
-      </w:r>
-      <w:r>
-        <w:rPr>
-          <w:rFonts w:ascii="Times New Roman" w:hAnsi="Times New Roman" w:cs="Times New Roman"/>
-          <w:sz w:val="24"/>
-          <w:szCs w:val="24"/>
-        </w:rPr>
-        <w:t xml:space="preserve">s, </w:t>
-      </w:r>
-      <w:r>
-        <w:rPr>
-          <w:rFonts w:ascii="Times New Roman" w:hAnsi="Times New Roman" w:cs="Times New Roman"/>
-          <w:sz w:val="24"/>
-          <w:szCs w:val="24"/>
-        </w:rPr>
-        <w:t>using skip-bigram model – window size 10</w:t>
-      </w:r>
-      <w:r>
-        <w:rPr>
-          <w:rFonts w:ascii="Times New Roman" w:hAnsi="Times New Roman" w:cs="Times New Roman"/>
-          <w:sz w:val="24"/>
-          <w:szCs w:val="24"/>
-        </w:rPr>
-        <w:t xml:space="preserve"> and hierarchical softmax training</w:t>
-      </w:r>
-      <w:r>
-        <w:rPr>
-          <w:rFonts w:ascii="Times New Roman" w:hAnsi="Times New Roman" w:cs="Times New Roman"/>
-          <w:sz w:val="24"/>
-          <w:szCs w:val="24"/>
-        </w:rPr>
-        <w:t>, added to other features so low dimensional</w:t>
-      </w:r>
-      <w:r>
-        <w:rPr>
-          <w:rFonts w:ascii="Times New Roman" w:hAnsi="Times New Roman" w:cs="Times New Roman"/>
-          <w:sz w:val="24"/>
-          <w:szCs w:val="24"/>
-        </w:rPr>
-        <w:t xml:space="preserve"> (10 iterations for efficiency), algorithm not sensitive to comment </w:t>
-      </w:r>
-      <w:r>
-        <w:rPr>
-          <w:rFonts w:ascii="Times New Roman" w:hAnsi="Times New Roman" w:cs="Times New Roman"/>
-          <w:sz w:val="24"/>
-          <w:szCs w:val="24"/>
-        </w:rPr>
-        <w:t>length – no specific tuning for word weights</w:t>
-      </w:r>
-      <w:r>
-        <w:rPr>
-          <w:rFonts w:ascii="Times New Roman" w:hAnsi="Times New Roman" w:cs="Times New Roman"/>
-          <w:sz w:val="24"/>
-          <w:szCs w:val="24"/>
-        </w:rPr>
-        <w:t>, needs constant retraining when new comments added so not efficient for online applications</w:t>
-      </w:r>
-      <w:r>
-        <w:rPr>
-          <w:rFonts w:ascii="Times New Roman" w:hAnsi="Times New Roman" w:cs="Times New Roman"/>
-          <w:sz w:val="24"/>
-          <w:szCs w:val="24"/>
-        </w:rPr>
-        <w:t xml:space="preserve"> (solve with scalable vector tuning and updating</w:t>
-      </w:r>
-      <w:r>
-        <w:rPr>
-          <w:rFonts w:ascii="Times New Roman" w:hAnsi="Times New Roman" w:cs="Times New Roman"/>
-          <w:sz w:val="24"/>
-          <w:szCs w:val="24"/>
-        </w:rPr>
-        <w:t xml:space="preserve"> for new comments/inferring low-dimensional vector for new comments</w:t>
-      </w:r>
-      <w:r>
-        <w:rPr>
-          <w:rFonts w:ascii="Times New Roman" w:hAnsi="Times New Roman" w:cs="Times New Roman"/>
-          <w:sz w:val="24"/>
-          <w:szCs w:val="24"/>
-        </w:rPr>
-        <w:t xml:space="preserve"> using gradient descent, parameters, word vectors and softmax weights from trained model</w:t>
-      </w:r>
-      <w:r>
-        <w:rPr>
-          <w:rFonts w:ascii="Times New Roman" w:hAnsi="Times New Roman" w:cs="Times New Roman"/>
-          <w:sz w:val="24"/>
-          <w:szCs w:val="24"/>
-        </w:rPr>
-        <w:t>/approximating new vector – estimating distance of new comment to previous using words and representations</w:t>
+        <w:t>Just using blacklist didn’t perform well</w:t>
+      </w:r>
+      <w:r>
+        <w:rPr>
+          <w:rFonts w:ascii="Times New Roman" w:hAnsi="Times New Roman" w:cs="Times New Roman"/>
+          <w:sz w:val="24"/>
+          <w:szCs w:val="24"/>
+        </w:rPr>
+        <w:t xml:space="preserve"> – only slightly better when weighted words</w:t>
       </w:r>
     </w:p>
     <w:p>
@@ -8486,7 +8671,15 @@
           <w:sz w:val="24"/>
           <w:szCs w:val="24"/>
         </w:rPr>
-        <w:t>Model – learn representation of comments as low-dimensional dense vectors</w:t>
+        <w:t>Gold standard references – where all 3 agreed</w:t>
+      </w:r>
+      <w:r>
+        <w:rPr>
+          <w:rFonts w:ascii="Times New Roman" w:hAnsi="Times New Roman" w:cs="Times New Roman"/>
+          <w:sz w:val="24"/>
+          <w:szCs w:val="24"/>
+        </w:rPr>
+        <w:t>/ when 2 of 3 agreed</w:t>
       </w:r>
     </w:p>
     <w:p>
@@ -8503,15 +8696,20 @@
         </w:rPr>
       </w:pPr>
       <w:r>
-        <w:t xml:space="preserve">[15] S. O. Sood, J. Antin, and E. F. Churchill. Using crowdsourcing to improve profanity detection. In AAAI Spring Symposium: Wisdom of the Crowd, 2012. – </w:t>
-      </w:r>
-      <w:r>
-        <w:rPr>
-          <w:rFonts w:ascii="Times New Roman" w:hAnsi="Times New Roman" w:cs="Times New Roman"/>
-          <w:sz w:val="24"/>
-          <w:szCs w:val="24"/>
-        </w:rPr>
-        <w:t>first to use crowdsourcing</w:t>
+        <w:rPr>
+          <w:rFonts w:ascii="Times New Roman" w:hAnsi="Times New Roman" w:cs="Times New Roman"/>
+          <w:sz w:val="24"/>
+          <w:szCs w:val="24"/>
+        </w:rPr>
+        <w:t xml:space="preserve">Some false positives </w:t>
+      </w:r>
+      <w:r>
+        <w:rPr>
+          <w:rFonts w:ascii="Times New Roman" w:hAnsi="Times New Roman" w:cs="Times New Roman"/>
+          <w:sz w:val="24"/>
+          <w:szCs w:val="24"/>
+        </w:rPr>
+        <w:t>dubious – seem abusive but 2/3 rated clean</w:t>
       </w:r>
     </w:p>
     <w:p>
@@ -8533,7 +8731,7 @@
           <w:sz w:val="24"/>
           <w:szCs w:val="24"/>
         </w:rPr>
-        <w:t>Crowdsourcing provides much worse agreement levels than expert moderators</w:t>
+        <w:t>Some comments inherently ambiguous</w:t>
       </w:r>
     </w:p>
     <w:p>
@@ -8555,63 +8753,23 @@
           <w:sz w:val="24"/>
           <w:szCs w:val="24"/>
         </w:rPr>
-        <w:t>Combining all features had best performance</w:t>
-      </w:r>
-      <w:r>
-        <w:rPr>
-          <w:rFonts w:ascii="Times New Roman" w:hAnsi="Times New Roman" w:cs="Times New Roman"/>
-          <w:sz w:val="24"/>
-          <w:szCs w:val="24"/>
-        </w:rPr>
-        <w:t xml:space="preserve"> – character n-grams had largest contribution</w:t>
-      </w:r>
-      <w:r>
-        <w:rPr>
-          <w:rFonts w:ascii="Times New Roman" w:hAnsi="Times New Roman" w:cs="Times New Roman"/>
-          <w:sz w:val="24"/>
-          <w:szCs w:val="24"/>
-        </w:rPr>
-        <w:t>, syntactic and semantic features didn’t cope well with noise</w:t>
-      </w:r>
-      <w:r>
-        <w:rPr>
-          <w:rFonts w:ascii="Times New Roman" w:hAnsi="Times New Roman" w:cs="Times New Roman"/>
-          <w:sz w:val="24"/>
-          <w:szCs w:val="24"/>
-        </w:rPr>
-        <w:t xml:space="preserve"> (although comment2cev outperformed word2vec</w:t>
-      </w:r>
-      <w:r>
-        <w:rPr>
-          <w:rFonts w:ascii="Times New Roman" w:hAnsi="Times New Roman" w:cs="Times New Roman"/>
-          <w:sz w:val="24"/>
-          <w:szCs w:val="24"/>
-        </w:rPr>
-        <w:t xml:space="preserve"> -</w:t>
-      </w:r>
-      <w:r>
-        <w:rPr>
-          <w:rFonts w:ascii="Times New Roman" w:hAnsi="Times New Roman" w:cs="Times New Roman"/>
-          <w:sz w:val="24"/>
-          <w:szCs w:val="24"/>
-        </w:rPr>
-        <w:t xml:space="preserve"> </w:t>
-      </w:r>
-      <w:r>
-        <w:rPr>
-          <w:rFonts w:ascii="Times New Roman" w:hAnsi="Times New Roman" w:cs="Times New Roman"/>
-          <w:sz w:val="24"/>
-          <w:szCs w:val="24"/>
-        </w:rPr>
-        <w:t>preserves semantic aspect)</w:t>
-      </w:r>
-      <w:r>
-        <w:rPr>
-          <w:rFonts w:ascii="Times New Roman" w:hAnsi="Times New Roman" w:cs="Times New Roman"/>
-          <w:sz w:val="24"/>
-          <w:szCs w:val="24"/>
-        </w:rPr>
-        <w:t>, averaging embeddings reduced context, word order sensitivity and semantics</w:t>
+        <w:t xml:space="preserve">Having recent data preferable </w:t>
+      </w:r>
+      <w:r>
+        <w:rPr>
+          <w:rFonts w:ascii="Times New Roman" w:hAnsi="Times New Roman" w:cs="Times New Roman"/>
+          <w:sz w:val="24"/>
+          <w:szCs w:val="24"/>
+        </w:rPr>
+        <w:t>over larger dataset by 5%</w:t>
+      </w:r>
+      <w:r>
+        <w:rPr>
+          <w:rFonts w:ascii="Times New Roman" w:hAnsi="Times New Roman" w:cs="Times New Roman"/>
+          <w:sz w:val="24"/>
+          <w:szCs w:val="24"/>
+        </w:rPr>
+        <w:t xml:space="preserve"> - can build reasonable model on small set</w:t>
       </w:r>
     </w:p>
     <w:p>
@@ -8633,157 +8791,7 @@
           <w:sz w:val="24"/>
           <w:szCs w:val="24"/>
         </w:rPr>
-        <w:t>Just using blacklist didn’t perform well</w:t>
-      </w:r>
-      <w:r>
-        <w:rPr>
-          <w:rFonts w:ascii="Times New Roman" w:hAnsi="Times New Roman" w:cs="Times New Roman"/>
-          <w:sz w:val="24"/>
-          <w:szCs w:val="24"/>
-        </w:rPr>
-        <w:t xml:space="preserve"> – only slightly better when weighted words</w:t>
-      </w:r>
-    </w:p>
-    <w:p>
-      <w:pPr>
-        <w:pStyle w:val="NoSpacing"/>
-        <w:numPr>
-          <w:ilvl w:val="0"/>
-          <w:numId w:val="12"/>
-        </w:numPr>
-        <w:rPr>
-          <w:rFonts w:ascii="Times New Roman" w:hAnsi="Times New Roman" w:cs="Times New Roman"/>
-          <w:sz w:val="24"/>
-          <w:szCs w:val="24"/>
-        </w:rPr>
-      </w:pPr>
-      <w:r>
-        <w:rPr>
-          <w:rFonts w:ascii="Times New Roman" w:hAnsi="Times New Roman" w:cs="Times New Roman"/>
-          <w:sz w:val="24"/>
-          <w:szCs w:val="24"/>
-        </w:rPr>
-        <w:t>Gold standard references – where all 3 agreed</w:t>
-      </w:r>
-      <w:r>
-        <w:rPr>
-          <w:rFonts w:ascii="Times New Roman" w:hAnsi="Times New Roman" w:cs="Times New Roman"/>
-          <w:sz w:val="24"/>
-          <w:szCs w:val="24"/>
-        </w:rPr>
-        <w:t>/ when 2 of 3 agreed</w:t>
-      </w:r>
-    </w:p>
-    <w:p>
-      <w:pPr>
-        <w:pStyle w:val="NoSpacing"/>
-        <w:numPr>
-          <w:ilvl w:val="0"/>
-          <w:numId w:val="12"/>
-        </w:numPr>
-        <w:rPr>
-          <w:rFonts w:ascii="Times New Roman" w:hAnsi="Times New Roman" w:cs="Times New Roman"/>
-          <w:sz w:val="24"/>
-          <w:szCs w:val="24"/>
-        </w:rPr>
-      </w:pPr>
-      <w:r>
-        <w:rPr>
-          <w:rFonts w:ascii="Times New Roman" w:hAnsi="Times New Roman" w:cs="Times New Roman"/>
-          <w:sz w:val="24"/>
-          <w:szCs w:val="24"/>
-        </w:rPr>
         <w:lastRenderedPageBreak/>
-        <w:t xml:space="preserve">Some false positives </w:t>
-      </w:r>
-      <w:r>
-        <w:rPr>
-          <w:rFonts w:ascii="Times New Roman" w:hAnsi="Times New Roman" w:cs="Times New Roman"/>
-          <w:sz w:val="24"/>
-          <w:szCs w:val="24"/>
-        </w:rPr>
-        <w:t>dubious – seem abusive but 2/3 rated clean</w:t>
-      </w:r>
-    </w:p>
-    <w:p>
-      <w:pPr>
-        <w:pStyle w:val="NoSpacing"/>
-        <w:numPr>
-          <w:ilvl w:val="0"/>
-          <w:numId w:val="12"/>
-        </w:numPr>
-        <w:rPr>
-          <w:rFonts w:ascii="Times New Roman" w:hAnsi="Times New Roman" w:cs="Times New Roman"/>
-          <w:sz w:val="24"/>
-          <w:szCs w:val="24"/>
-        </w:rPr>
-      </w:pPr>
-      <w:r>
-        <w:rPr>
-          <w:rFonts w:ascii="Times New Roman" w:hAnsi="Times New Roman" w:cs="Times New Roman"/>
-          <w:sz w:val="24"/>
-          <w:szCs w:val="24"/>
-        </w:rPr>
-        <w:t>Some comments inherently ambiguous</w:t>
-      </w:r>
-    </w:p>
-    <w:p>
-      <w:pPr>
-        <w:pStyle w:val="NoSpacing"/>
-        <w:numPr>
-          <w:ilvl w:val="0"/>
-          <w:numId w:val="12"/>
-        </w:numPr>
-        <w:rPr>
-          <w:rFonts w:ascii="Times New Roman" w:hAnsi="Times New Roman" w:cs="Times New Roman"/>
-          <w:sz w:val="24"/>
-          <w:szCs w:val="24"/>
-        </w:rPr>
-      </w:pPr>
-      <w:r>
-        <w:rPr>
-          <w:rFonts w:ascii="Times New Roman" w:hAnsi="Times New Roman" w:cs="Times New Roman"/>
-          <w:sz w:val="24"/>
-          <w:szCs w:val="24"/>
-        </w:rPr>
-        <w:t xml:space="preserve">Having recent data preferable </w:t>
-      </w:r>
-      <w:r>
-        <w:rPr>
-          <w:rFonts w:ascii="Times New Roman" w:hAnsi="Times New Roman" w:cs="Times New Roman"/>
-          <w:sz w:val="24"/>
-          <w:szCs w:val="24"/>
-        </w:rPr>
-        <w:t>over larger dataset by 5%</w:t>
-      </w:r>
-      <w:r>
-        <w:rPr>
-          <w:rFonts w:ascii="Times New Roman" w:hAnsi="Times New Roman" w:cs="Times New Roman"/>
-          <w:sz w:val="24"/>
-          <w:szCs w:val="24"/>
-        </w:rPr>
-        <w:t xml:space="preserve"> - can build reasonable model on small set</w:t>
-      </w:r>
-    </w:p>
-    <w:p>
-      <w:pPr>
-        <w:pStyle w:val="NoSpacing"/>
-        <w:numPr>
-          <w:ilvl w:val="0"/>
-          <w:numId w:val="12"/>
-        </w:numPr>
-        <w:rPr>
-          <w:rFonts w:ascii="Times New Roman" w:hAnsi="Times New Roman" w:cs="Times New Roman"/>
-          <w:sz w:val="24"/>
-          <w:szCs w:val="24"/>
-        </w:rPr>
-      </w:pPr>
-      <w:r>
-        <w:rPr>
-          <w:rFonts w:ascii="Times New Roman" w:hAnsi="Times New Roman" w:cs="Times New Roman"/>
-          <w:sz w:val="24"/>
-          <w:szCs w:val="24"/>
-        </w:rPr>
         <w:t xml:space="preserve">Always some amount of unseen </w:t>
       </w:r>
       <w:r>
@@ -9727,7 +9735,6 @@
         <w:rPr>
           <w:rFonts w:ascii="Times New Roman" w:hAnsi="Times New Roman" w:cs="Times New Roman"/>
         </w:rPr>
-        <w:lastRenderedPageBreak/>
         <w:t>Hua</w:t>
       </w:r>
       <w:r>
@@ -9886,6 +9893,7 @@
         <w:rPr>
           <w:rFonts w:ascii="Times New Roman" w:hAnsi="Times New Roman" w:cs="Times New Roman"/>
         </w:rPr>
+        <w:lastRenderedPageBreak/>
         <w:t>Park</w:t>
       </w:r>
       <w:r>

</xml_diff>

<commit_message>
added to literature review
</commit_message>
<xml_diff>
--- a/Literature/Literature Notes.docx
+++ b/Literature/Literature Notes.docx
@@ -79,7 +79,21 @@
         <w:rPr>
           <w:rFonts w:ascii="Times New Roman" w:hAnsi="Times New Roman" w:cs="Times New Roman"/>
         </w:rPr>
-        <w:t>Pavlopoulos J., Sorensen J., Dixon L., Thain N., and Androutsopoulos I.</w:t>
+        <w:t xml:space="preserve">Pavlopoulos J., Sorensen J., Dixon L., </w:t>
+      </w:r>
+      <w:proofErr w:type="spellStart"/>
+      <w:r>
+        <w:rPr>
+          <w:rFonts w:ascii="Times New Roman" w:hAnsi="Times New Roman" w:cs="Times New Roman"/>
+        </w:rPr>
+        <w:t>Thain</w:t>
+      </w:r>
+      <w:proofErr w:type="spellEnd"/>
+      <w:r>
+        <w:rPr>
+          <w:rFonts w:ascii="Times New Roman" w:hAnsi="Times New Roman" w:cs="Times New Roman"/>
+        </w:rPr>
+        <w:t xml:space="preserve"> N., and Androutsopoulos I.</w:t>
       </w:r>
       <w:r>
         <w:rPr>
@@ -341,7 +355,35 @@
         <w:rPr>
           <w:rFonts w:ascii="Times New Roman" w:hAnsi="Times New Roman" w:cs="Times New Roman"/>
         </w:rPr>
-        <w:t xml:space="preserve"> – use LDA to encode preceding sentences + pass history to RNN language model – alternative solution to LSTMs to solve vanishing gradients (Mikolov and Zweig (2012), Blei et al. (2003))</w:t>
+        <w:t xml:space="preserve"> – use LDA to encode preceding sentences + pass history to RNN language model – alternative solution to LSTMs to solve vanishing gradients (</w:t>
+      </w:r>
+      <w:proofErr w:type="spellStart"/>
+      <w:r>
+        <w:rPr>
+          <w:rFonts w:ascii="Times New Roman" w:hAnsi="Times New Roman" w:cs="Times New Roman"/>
+        </w:rPr>
+        <w:t>Mikolov</w:t>
+      </w:r>
+      <w:proofErr w:type="spellEnd"/>
+      <w:r>
+        <w:rPr>
+          <w:rFonts w:ascii="Times New Roman" w:hAnsi="Times New Roman" w:cs="Times New Roman"/>
+        </w:rPr>
+        <w:t xml:space="preserve"> and Zweig (2012), </w:t>
+      </w:r>
+      <w:proofErr w:type="spellStart"/>
+      <w:r>
+        <w:rPr>
+          <w:rFonts w:ascii="Times New Roman" w:hAnsi="Times New Roman" w:cs="Times New Roman"/>
+        </w:rPr>
+        <w:t>Blei</w:t>
+      </w:r>
+      <w:proofErr w:type="spellEnd"/>
+      <w:r>
+        <w:rPr>
+          <w:rFonts w:ascii="Times New Roman" w:hAnsi="Times New Roman" w:cs="Times New Roman"/>
+        </w:rPr>
+        <w:t xml:space="preserve"> et al. (2003))</w:t>
       </w:r>
     </w:p>
     <w:p>
@@ -564,12 +606,14 @@
           <w:rFonts w:ascii="Times New Roman" w:hAnsi="Times New Roman" w:cs="Times New Roman"/>
         </w:rPr>
       </w:pPr>
+      <w:proofErr w:type="spellStart"/>
       <w:r>
         <w:rPr>
           <w:rFonts w:ascii="Times New Roman" w:hAnsi="Times New Roman" w:cs="Times New Roman"/>
         </w:rPr>
         <w:t>Borkan</w:t>
       </w:r>
+      <w:proofErr w:type="spellEnd"/>
       <w:r>
         <w:rPr>
           <w:rFonts w:ascii="Times New Roman" w:hAnsi="Times New Roman" w:cs="Times New Roman"/>
@@ -604,8 +648,16 @@
         <w:rPr>
           <w:rFonts w:ascii="Times New Roman" w:hAnsi="Times New Roman" w:cs="Times New Roman"/>
         </w:rPr>
-        <w:t>, Thain</w:t>
-      </w:r>
+        <w:t xml:space="preserve">, </w:t>
+      </w:r>
+      <w:proofErr w:type="spellStart"/>
+      <w:r>
+        <w:rPr>
+          <w:rFonts w:ascii="Times New Roman" w:hAnsi="Times New Roman" w:cs="Times New Roman"/>
+        </w:rPr>
+        <w:t>Thain</w:t>
+      </w:r>
+      <w:proofErr w:type="spellEnd"/>
       <w:r>
         <w:rPr>
           <w:rFonts w:ascii="Times New Roman" w:hAnsi="Times New Roman" w:cs="Times New Roman"/>
@@ -616,8 +668,16 @@
         <w:rPr>
           <w:rFonts w:ascii="Times New Roman" w:hAnsi="Times New Roman" w:cs="Times New Roman"/>
         </w:rPr>
-        <w:t>, and Vasserman</w:t>
-      </w:r>
+        <w:t xml:space="preserve">, and </w:t>
+      </w:r>
+      <w:proofErr w:type="spellStart"/>
+      <w:r>
+        <w:rPr>
+          <w:rFonts w:ascii="Times New Roman" w:hAnsi="Times New Roman" w:cs="Times New Roman"/>
+        </w:rPr>
+        <w:t>Vasserman</w:t>
+      </w:r>
+      <w:proofErr w:type="spellEnd"/>
       <w:r>
         <w:rPr>
           <w:rFonts w:ascii="Times New Roman" w:hAnsi="Times New Roman" w:cs="Times New Roman"/>
@@ -1173,8 +1233,27 @@
           <w:color w:val="222222"/>
           <w:shd w:val="clear" w:color="auto" w:fill="FFFFFF"/>
         </w:rPr>
-        <w:t>Kolhatkar V., Thain N., Sorensen J., Dixon L., and Taboada M., (2020). “Classifying Constructive Comments”. </w:t>
-      </w:r>
+        <w:t xml:space="preserve">Kolhatkar V., </w:t>
+      </w:r>
+      <w:proofErr w:type="spellStart"/>
+      <w:r>
+        <w:rPr>
+          <w:rFonts w:ascii="Times New Roman" w:hAnsi="Times New Roman" w:cs="Times New Roman"/>
+          <w:color w:val="222222"/>
+          <w:shd w:val="clear" w:color="auto" w:fill="FFFFFF"/>
+        </w:rPr>
+        <w:t>Thain</w:t>
+      </w:r>
+      <w:proofErr w:type="spellEnd"/>
+      <w:r>
+        <w:rPr>
+          <w:rFonts w:ascii="Times New Roman" w:hAnsi="Times New Roman" w:cs="Times New Roman"/>
+          <w:color w:val="222222"/>
+          <w:shd w:val="clear" w:color="auto" w:fill="FFFFFF"/>
+        </w:rPr>
+        <w:t xml:space="preserve"> N., Sorensen J., Dixon L., and Taboada M., (2020). “Classifying Constructive Comments”. </w:t>
+      </w:r>
+      <w:proofErr w:type="spellStart"/>
       <w:r>
         <w:rPr>
           <w:rFonts w:ascii="Times New Roman" w:hAnsi="Times New Roman" w:cs="Times New Roman"/>
@@ -1183,7 +1262,18 @@
           <w:color w:val="222222"/>
           <w:shd w:val="clear" w:color="auto" w:fill="FFFFFF"/>
         </w:rPr>
-        <w:t>arXiv preprint arXiv:2004.05476</w:t>
+        <w:t>arXiv</w:t>
+      </w:r>
+      <w:proofErr w:type="spellEnd"/>
+      <w:r>
+        <w:rPr>
+          <w:rFonts w:ascii="Times New Roman" w:hAnsi="Times New Roman" w:cs="Times New Roman"/>
+          <w:i/>
+          <w:iCs/>
+          <w:color w:val="222222"/>
+          <w:shd w:val="clear" w:color="auto" w:fill="FFFFFF"/>
+        </w:rPr>
+        <w:t xml:space="preserve"> preprint arXiv:2004.05476</w:t>
       </w:r>
       <w:r>
         <w:rPr>
@@ -1344,7 +1434,21 @@
         <w:rPr>
           <w:rFonts w:ascii="Times New Roman" w:hAnsi="Times New Roman" w:cs="Times New Roman"/>
         </w:rPr>
-        <w:t>Feature-based classifiers – (sklearn w/ stochastic gradient descent) SVMs/logistic regression – features: char + word n-grams, average word length, comment length, linguistic features, argumentation, named entities, readability, content quality, aggressiveness, toxicity + toxicity scores from Perspective (content quality, aggressiveness + toxicity features) + no. spelling mistakes, capitalised words, punctuation tokens</w:t>
+        <w:t>Feature-based classifiers – (</w:t>
+      </w:r>
+      <w:proofErr w:type="spellStart"/>
+      <w:r>
+        <w:rPr>
+          <w:rFonts w:ascii="Times New Roman" w:hAnsi="Times New Roman" w:cs="Times New Roman"/>
+        </w:rPr>
+        <w:t>sklearn</w:t>
+      </w:r>
+      <w:proofErr w:type="spellEnd"/>
+      <w:r>
+        <w:rPr>
+          <w:rFonts w:ascii="Times New Roman" w:hAnsi="Times New Roman" w:cs="Times New Roman"/>
+        </w:rPr>
+        <w:t xml:space="preserve"> w/ stochastic gradient descent) SVMs/logistic regression – features: char + word n-grams, average word length, comment length, linguistic features, argumentation, named entities, readability, content quality, aggressiveness, toxicity + toxicity scores from Perspective (content quality, aggressiveness + toxicity features) + no. spelling mistakes, capitalised words, punctuation tokens</w:t>
       </w:r>
     </w:p>
     <w:p>
@@ -1477,7 +1581,35 @@
           <w:rFonts w:ascii="Times New Roman" w:hAnsi="Times New Roman" w:cs="Times New Roman"/>
         </w:rPr>
         <w:lastRenderedPageBreak/>
-        <w:t>different domains – CNN less dependant on length due to max-pooling layer (doesn’t overfit) – need length insensitive models to overcome length imbalance in data – flexible so benefit from being trained on whole dataset – inbuilt resistance to overfitting; CNN had 1 embedding layer (pretrained GloVe dim 300 for input word tokens), 1 convolutional (128 filters: size 3,4,5) and pooling (max-pooling across sentence), 1 fully connected (produces 1 value per class); BILSTM had 1 embedding layer (w/ GloVe), 1 recurrent (biLSTM w/ cells size 128), 1 fully connected; BERT on top of variant of pretrained BERT</w:t>
+        <w:t xml:space="preserve">different domains – CNN less </w:t>
+      </w:r>
+      <w:proofErr w:type="spellStart"/>
+      <w:r>
+        <w:rPr>
+          <w:rFonts w:ascii="Times New Roman" w:hAnsi="Times New Roman" w:cs="Times New Roman"/>
+        </w:rPr>
+        <w:t>dependant</w:t>
+      </w:r>
+      <w:proofErr w:type="spellEnd"/>
+      <w:r>
+        <w:rPr>
+          <w:rFonts w:ascii="Times New Roman" w:hAnsi="Times New Roman" w:cs="Times New Roman"/>
+        </w:rPr>
+        <w:t xml:space="preserve"> on length due to max-pooling layer (doesn’t overfit) – need length insensitive models to overcome length imbalance in data – flexible so benefit from being trained on whole dataset – inbuilt resistance to overfitting; CNN had 1 embedding layer (pretrained GloVe dim 300 for input word tokens), 1 convolutional (128 filters: size 3,4,5) and pooling (max-pooling across sentence), 1 fully connected (produces 1 value per class); BILSTM had 1 embedding layer (w/ GloVe), 1 recurrent (</w:t>
+      </w:r>
+      <w:proofErr w:type="spellStart"/>
+      <w:r>
+        <w:rPr>
+          <w:rFonts w:ascii="Times New Roman" w:hAnsi="Times New Roman" w:cs="Times New Roman"/>
+        </w:rPr>
+        <w:t>biLSTM</w:t>
+      </w:r>
+      <w:proofErr w:type="spellEnd"/>
+      <w:r>
+        <w:rPr>
+          <w:rFonts w:ascii="Times New Roman" w:hAnsi="Times New Roman" w:cs="Times New Roman"/>
+        </w:rPr>
+        <w:t xml:space="preserve"> w/ cells size 128), 1 fully connected; BERT on top of variant of pretrained BERT</w:t>
       </w:r>
       <w:r>
         <w:rPr>
@@ -1614,8 +1746,16 @@
         <w:rPr>
           <w:rFonts w:ascii="Times New Roman" w:hAnsi="Times New Roman" w:cs="Times New Roman"/>
         </w:rPr>
-        <w:t>, and Poovendran</w:t>
-      </w:r>
+        <w:t xml:space="preserve">, and </w:t>
+      </w:r>
+      <w:proofErr w:type="spellStart"/>
+      <w:r>
+        <w:rPr>
+          <w:rFonts w:ascii="Times New Roman" w:hAnsi="Times New Roman" w:cs="Times New Roman"/>
+        </w:rPr>
+        <w:t>Poovendran</w:t>
+      </w:r>
+      <w:proofErr w:type="spellEnd"/>
       <w:r>
         <w:rPr>
           <w:rFonts w:ascii="Times New Roman" w:hAnsi="Times New Roman" w:cs="Times New Roman"/>
@@ -1626,7 +1766,21 @@
         <w:rPr>
           <w:rFonts w:ascii="Times New Roman" w:hAnsi="Times New Roman" w:cs="Times New Roman"/>
         </w:rPr>
-        <w:t xml:space="preserve"> (2017). “Deceiving Google’s perspective api built for detecting toxic comments”</w:t>
+        <w:t xml:space="preserve"> (2017). “Deceiving Google’s perspective </w:t>
+      </w:r>
+      <w:proofErr w:type="spellStart"/>
+      <w:r>
+        <w:rPr>
+          <w:rFonts w:ascii="Times New Roman" w:hAnsi="Times New Roman" w:cs="Times New Roman"/>
+        </w:rPr>
+        <w:t>api</w:t>
+      </w:r>
+      <w:proofErr w:type="spellEnd"/>
+      <w:r>
+        <w:rPr>
+          <w:rFonts w:ascii="Times New Roman" w:hAnsi="Times New Roman" w:cs="Times New Roman"/>
+        </w:rPr>
+        <w:t xml:space="preserve"> built for detecting toxic comments”</w:t>
       </w:r>
       <w:r>
         <w:rPr>
@@ -1640,21 +1794,49 @@
         </w:rPr>
         <w:t xml:space="preserve"> </w:t>
       </w:r>
+      <w:proofErr w:type="spellStart"/>
       <w:r>
         <w:rPr>
           <w:rFonts w:ascii="Times New Roman" w:hAnsi="Times New Roman" w:cs="Times New Roman"/>
           <w:i/>
           <w:iCs/>
         </w:rPr>
-        <w:t>arXiv preprint</w:t>
-      </w:r>
+        <w:t>arXiv</w:t>
+      </w:r>
+      <w:proofErr w:type="spellEnd"/>
       <w:r>
         <w:rPr>
           <w:rFonts w:ascii="Times New Roman" w:hAnsi="Times New Roman" w:cs="Times New Roman"/>
           <w:i/>
           <w:iCs/>
         </w:rPr>
-        <w:t>, arXiv 1702.08138.</w:t>
+        <w:t xml:space="preserve"> preprint</w:t>
+      </w:r>
+      <w:r>
+        <w:rPr>
+          <w:rFonts w:ascii="Times New Roman" w:hAnsi="Times New Roman" w:cs="Times New Roman"/>
+          <w:i/>
+          <w:iCs/>
+        </w:rPr>
+        <w:t xml:space="preserve">, </w:t>
+      </w:r>
+      <w:proofErr w:type="spellStart"/>
+      <w:r>
+        <w:rPr>
+          <w:rFonts w:ascii="Times New Roman" w:hAnsi="Times New Roman" w:cs="Times New Roman"/>
+          <w:i/>
+          <w:iCs/>
+        </w:rPr>
+        <w:t>arXiv</w:t>
+      </w:r>
+      <w:proofErr w:type="spellEnd"/>
+      <w:r>
+        <w:rPr>
+          <w:rFonts w:ascii="Times New Roman" w:hAnsi="Times New Roman" w:cs="Times New Roman"/>
+          <w:i/>
+          <w:iCs/>
+        </w:rPr>
+        <w:t xml:space="preserve"> 1702.08138.</w:t>
       </w:r>
     </w:p>
     <w:p>
@@ -1873,7 +2055,31 @@
           <w:szCs w:val="24"/>
           <w:u w:val="single"/>
         </w:rPr>
-        <w:t>Paper 5 – “WikiDetox Visualisation”</w:t>
+        <w:t>Paper 5 – “</w:t>
+      </w:r>
+      <w:proofErr w:type="spellStart"/>
+      <w:r>
+        <w:rPr>
+          <w:rFonts w:ascii="Times New Roman" w:hAnsi="Times New Roman" w:cs="Times New Roman"/>
+          <w:b/>
+          <w:bCs/>
+          <w:sz w:val="24"/>
+          <w:szCs w:val="24"/>
+          <w:u w:val="single"/>
+        </w:rPr>
+        <w:t>WikiDetox</w:t>
+      </w:r>
+      <w:proofErr w:type="spellEnd"/>
+      <w:r>
+        <w:rPr>
+          <w:rFonts w:ascii="Times New Roman" w:hAnsi="Times New Roman" w:cs="Times New Roman"/>
+          <w:b/>
+          <w:bCs/>
+          <w:sz w:val="24"/>
+          <w:szCs w:val="24"/>
+          <w:u w:val="single"/>
+        </w:rPr>
+        <w:t xml:space="preserve"> Visualisation”</w:t>
       </w:r>
     </w:p>
     <w:p>
@@ -1895,16 +2101,18 @@
           <w:color w:val="222222"/>
           <w:shd w:val="clear" w:color="auto" w:fill="FFFFFF"/>
         </w:rPr>
-        <w:t>Qu I., Thain N. and Hua Y.</w:t>
-      </w:r>
+        <w:t xml:space="preserve">Qu I., </w:t>
+      </w:r>
+      <w:proofErr w:type="spellStart"/>
       <w:r>
         <w:rPr>
           <w:rFonts w:ascii="Times New Roman" w:hAnsi="Times New Roman" w:cs="Times New Roman"/>
           <w:color w:val="222222"/>
           <w:shd w:val="clear" w:color="auto" w:fill="FFFFFF"/>
         </w:rPr>
-        <w:t xml:space="preserve"> (2019).</w:t>
-      </w:r>
+        <w:t>Thain</w:t>
+      </w:r>
+      <w:proofErr w:type="spellEnd"/>
       <w:r>
         <w:rPr>
           <w:rFonts w:ascii="Times New Roman" w:hAnsi="Times New Roman" w:cs="Times New Roman"/>
@@ -1913,21 +2121,65 @@
         </w:rPr>
         <w:t xml:space="preserve"> </w:t>
       </w:r>
+      <w:proofErr w:type="gramStart"/>
       <w:r>
         <w:rPr>
           <w:rFonts w:ascii="Times New Roman" w:hAnsi="Times New Roman" w:cs="Times New Roman"/>
           <w:color w:val="222222"/>
           <w:shd w:val="clear" w:color="auto" w:fill="FFFFFF"/>
         </w:rPr>
-        <w:t>“</w:t>
-      </w:r>
+        <w:t>N.</w:t>
+      </w:r>
+      <w:proofErr w:type="gramEnd"/>
       <w:r>
         <w:rPr>
           <w:rFonts w:ascii="Times New Roman" w:hAnsi="Times New Roman" w:cs="Times New Roman"/>
           <w:color w:val="222222"/>
           <w:shd w:val="clear" w:color="auto" w:fill="FFFFFF"/>
         </w:rPr>
-        <w:t>WikiDetox Visualization</w:t>
+        <w:t xml:space="preserve"> and Hua Y.</w:t>
+      </w:r>
+      <w:r>
+        <w:rPr>
+          <w:rFonts w:ascii="Times New Roman" w:hAnsi="Times New Roman" w:cs="Times New Roman"/>
+          <w:color w:val="222222"/>
+          <w:shd w:val="clear" w:color="auto" w:fill="FFFFFF"/>
+        </w:rPr>
+        <w:t xml:space="preserve"> (2019).</w:t>
+      </w:r>
+      <w:r>
+        <w:rPr>
+          <w:rFonts w:ascii="Times New Roman" w:hAnsi="Times New Roman" w:cs="Times New Roman"/>
+          <w:color w:val="222222"/>
+          <w:shd w:val="clear" w:color="auto" w:fill="FFFFFF"/>
+        </w:rPr>
+        <w:t xml:space="preserve"> </w:t>
+      </w:r>
+      <w:r>
+        <w:rPr>
+          <w:rFonts w:ascii="Times New Roman" w:hAnsi="Times New Roman" w:cs="Times New Roman"/>
+          <w:color w:val="222222"/>
+          <w:shd w:val="clear" w:color="auto" w:fill="FFFFFF"/>
+        </w:rPr>
+        <w:t>“</w:t>
+      </w:r>
+      <w:proofErr w:type="spellStart"/>
+      <w:r>
+        <w:rPr>
+          <w:rFonts w:ascii="Times New Roman" w:hAnsi="Times New Roman" w:cs="Times New Roman"/>
+          <w:color w:val="222222"/>
+          <w:shd w:val="clear" w:color="auto" w:fill="FFFFFF"/>
+        </w:rPr>
+        <w:t>WikiDetox</w:t>
+      </w:r>
+      <w:proofErr w:type="spellEnd"/>
+      <w:r>
+        <w:rPr>
+          <w:rFonts w:ascii="Times New Roman" w:hAnsi="Times New Roman" w:cs="Times New Roman"/>
+          <w:color w:val="222222"/>
+          <w:shd w:val="clear" w:color="auto" w:fill="FFFFFF"/>
+        </w:rPr>
+        <w:t xml:space="preserve"> Visualization</w:t>
       </w:r>
       <w:r>
         <w:rPr>
@@ -2149,12 +2401,14 @@
           <w:numId w:val="5"/>
         </w:numPr>
       </w:pPr>
+      <w:proofErr w:type="spellStart"/>
       <w:r>
         <w:rPr>
           <w:rFonts w:ascii="Times New Roman" w:hAnsi="Times New Roman" w:cs="Times New Roman"/>
         </w:rPr>
         <w:t>Wulczyn</w:t>
       </w:r>
+      <w:proofErr w:type="spellEnd"/>
       <w:r>
         <w:rPr>
           <w:rFonts w:ascii="Times New Roman" w:hAnsi="Times New Roman" w:cs="Times New Roman"/>
@@ -2165,8 +2419,16 @@
         <w:rPr>
           <w:rFonts w:ascii="Times New Roman" w:hAnsi="Times New Roman" w:cs="Times New Roman"/>
         </w:rPr>
-        <w:t>, Thain</w:t>
-      </w:r>
+        <w:t xml:space="preserve">, </w:t>
+      </w:r>
+      <w:proofErr w:type="spellStart"/>
+      <w:r>
+        <w:rPr>
+          <w:rFonts w:ascii="Times New Roman" w:hAnsi="Times New Roman" w:cs="Times New Roman"/>
+        </w:rPr>
+        <w:t>Thain</w:t>
+      </w:r>
+      <w:proofErr w:type="spellEnd"/>
       <w:r>
         <w:rPr>
           <w:rFonts w:ascii="Times New Roman" w:hAnsi="Times New Roman" w:cs="Times New Roman"/>
@@ -2213,7 +2475,21 @@
         <w:rPr>
           <w:rFonts w:ascii="Times New Roman" w:hAnsi="Times New Roman" w:cs="Times New Roman"/>
         </w:rPr>
-        <w:t>Ex machina: Personal attacks seen at scale</w:t>
+        <w:t xml:space="preserve">Ex </w:t>
+      </w:r>
+      <w:proofErr w:type="spellStart"/>
+      <w:r>
+        <w:rPr>
+          <w:rFonts w:ascii="Times New Roman" w:hAnsi="Times New Roman" w:cs="Times New Roman"/>
+        </w:rPr>
+        <w:t>machina</w:t>
+      </w:r>
+      <w:proofErr w:type="spellEnd"/>
+      <w:r>
+        <w:rPr>
+          <w:rFonts w:ascii="Times New Roman" w:hAnsi="Times New Roman" w:cs="Times New Roman"/>
+        </w:rPr>
+        <w:t>: Personal attacks seen at scale</w:t>
       </w:r>
       <w:r>
         <w:rPr>
@@ -2418,7 +2694,21 @@
         <w:rPr>
           <w:rFonts w:ascii="Times New Roman" w:hAnsi="Times New Roman" w:cs="Times New Roman"/>
         </w:rPr>
-        <w:t xml:space="preserve">Classifiers – logistic regression, MLPs, (LSTMs in future); bag-of-words representations; character/word n-grams (more powerful than linguistic/syntactic features/lexicons/word embeddings); always final softmax layer and cross-entropy as loss function </w:t>
+        <w:t xml:space="preserve">Classifiers – logistic regression, MLPs, (LSTMs in future); bag-of-words representations; character/word n-grams (more powerful than linguistic/syntactic features/lexicons/word embeddings); always final </w:t>
+      </w:r>
+      <w:proofErr w:type="spellStart"/>
+      <w:r>
+        <w:rPr>
+          <w:rFonts w:ascii="Times New Roman" w:hAnsi="Times New Roman" w:cs="Times New Roman"/>
+        </w:rPr>
+        <w:t>softmax</w:t>
+      </w:r>
+      <w:proofErr w:type="spellEnd"/>
+      <w:r>
+        <w:rPr>
+          <w:rFonts w:ascii="Times New Roman" w:hAnsi="Times New Roman" w:cs="Times New Roman"/>
+        </w:rPr>
+        <w:t xml:space="preserve"> layer and cross-entropy as loss function </w:t>
       </w:r>
     </w:p>
     <w:p>
@@ -2597,8 +2887,16 @@
         <w:rPr>
           <w:rFonts w:ascii="Times New Roman" w:hAnsi="Times New Roman" w:cs="Times New Roman"/>
         </w:rPr>
-        <w:t>A. K., Malmasi</w:t>
-      </w:r>
+        <w:t xml:space="preserve">A. K., </w:t>
+      </w:r>
+      <w:proofErr w:type="spellStart"/>
+      <w:r>
+        <w:rPr>
+          <w:rFonts w:ascii="Times New Roman" w:hAnsi="Times New Roman" w:cs="Times New Roman"/>
+        </w:rPr>
+        <w:t>Malmasi</w:t>
+      </w:r>
+      <w:proofErr w:type="spellEnd"/>
       <w:r>
         <w:rPr>
           <w:rFonts w:ascii="Times New Roman" w:hAnsi="Times New Roman" w:cs="Times New Roman"/>
@@ -2617,12 +2915,14 @@
         </w:rPr>
         <w:t xml:space="preserve"> </w:t>
       </w:r>
+      <w:proofErr w:type="spellStart"/>
       <w:r>
         <w:rPr>
           <w:rFonts w:ascii="Times New Roman" w:hAnsi="Times New Roman" w:cs="Times New Roman"/>
         </w:rPr>
         <w:t>Zampieri</w:t>
       </w:r>
+      <w:proofErr w:type="spellEnd"/>
       <w:r>
         <w:rPr>
           <w:rFonts w:ascii="Times New Roman" w:hAnsi="Times New Roman" w:cs="Times New Roman"/>
@@ -2857,8 +3157,156 @@
         <w:rPr>
           <w:rFonts w:ascii="Times New Roman" w:hAnsi="Times New Roman" w:cs="Times New Roman"/>
         </w:rPr>
-        <w:t>LSTM (RNN and CNN as features), translation for data augmentation, pre-processing – correcting spellings, translating emojis, sentiment score; 2) Passive-Aggressive and SVM classifier combination, character based n-gram (1-5), TF-IDF feature representation; 3) LSTM w/pretrained fasttext vector for embeddings and a CNN; 4) biLSTM w/ GloVe embeddings; 4) voting-based ensemble method w/ CNN (4 layers), LSTM, biLSTM; 5) translation for data augmentation, ensemble of TF-IDF approaches, character n-grams (2-6), word n-grams (1-2) w/ bidirectional RNN w/ fasttext embeddings; 6) stacked ensemble (SVM on top of SVMs) trained on 1-6 character n-grams and word unigrams, also plain SVM w/ character and word bag-of-n-grams (overlapping character + word n-gram features weighted with sublinear TF-IDF, tuned using 5-fold CV, case normalisation, SVM regularisation param C; 7) novel deep-learning based on multi-task learning – evaluated with 3 NN models, multiple convolution structure w/ trainable embedding layer; 8) soft voting of RNN (3 pre-processed feature sets – GloVe, sentiwordnet, TF-IDF + Vader Sentiment analysis) and SVM (TF-IDF of post stemmed terms, excluding stop words, 3-5 character n-grams); 9) logistic regression w/ pre-processing (removing non-ascii characters, stop words, replacing new line, n’t with not), 1-3 word n-grams, 2-6 character n-grams; 10) logistic regression w/ pre-processing (correct spelling, replace URLS, numbers, email addresses), word unigrams, char (4-5), TF-IDF, w/ Google new pre-trained word embedding; 11) random forest, SVMs, 300 semantic features, sentiment scores; 12) dense neural networks; 13) SVM, deep NNs; 14) combination of doc2vec and logistic regression, combination of CNN, LSTM; 15) LSTM w/ attention and simple embeddings (word to index); 16) single channel CNN e/ Bayesian optimisation for tuning; 17) winner-takes-all autoencoder, input dim log-normalised, sentiwordnet-score weighted word-count vector, binary cross-entropy loss function; 18) open vocab approach and ensemble model of Naïve Bayes w/ CountVectorizer for pre-processing and RNN w/ 1 embedding layer and 2 LSTM layers w/ soft voting; 19) Multinomial naïve bayes, unigrams, bigrams, trigrams, chi^2 test for features + features from LIWC2015; 20) combines NN and new word representation model (trains back propagation n NN); 21) pooled recurrent unit architecture e/ pre-trained word embeddings, vectors aligned w/ pre-computed SVD matrices – pulls representations from different languages into single space; 22) random forests, augmented with CCTK; 23) ensemble of CCN 2D w/ MAXPOOL and SVM classifiers, passed through 3 dense layers to predict output, softmax outer layer; 24) random forest e/ surface-level features (no. lines, uppercase + lowercase letters, digits, named entities, Unicode characters…); 24) combination of 12 distance measures, kNN and canonical genetic algorithm; 25) unsupervised, based on multilingual lexicon of aggressive words, BabelNet; 26) biLSTM</w:t>
-      </w:r>
+        <w:t xml:space="preserve">LSTM (RNN and CNN as features), translation for data augmentation, pre-processing – correcting spellings, translating emojis, sentiment score; 2) Passive-Aggressive and SVM classifier combination, character based n-gram (1-5), TF-IDF feature representation; 3) LSTM w/pretrained </w:t>
+      </w:r>
+      <w:proofErr w:type="spellStart"/>
+      <w:r>
+        <w:rPr>
+          <w:rFonts w:ascii="Times New Roman" w:hAnsi="Times New Roman" w:cs="Times New Roman"/>
+        </w:rPr>
+        <w:t>fasttext</w:t>
+      </w:r>
+      <w:proofErr w:type="spellEnd"/>
+      <w:r>
+        <w:rPr>
+          <w:rFonts w:ascii="Times New Roman" w:hAnsi="Times New Roman" w:cs="Times New Roman"/>
+        </w:rPr>
+        <w:t xml:space="preserve"> vector for embeddings and a CNN; 4) </w:t>
+      </w:r>
+      <w:proofErr w:type="spellStart"/>
+      <w:r>
+        <w:rPr>
+          <w:rFonts w:ascii="Times New Roman" w:hAnsi="Times New Roman" w:cs="Times New Roman"/>
+        </w:rPr>
+        <w:t>biLSTM</w:t>
+      </w:r>
+      <w:proofErr w:type="spellEnd"/>
+      <w:r>
+        <w:rPr>
+          <w:rFonts w:ascii="Times New Roman" w:hAnsi="Times New Roman" w:cs="Times New Roman"/>
+        </w:rPr>
+        <w:t xml:space="preserve"> w/ GloVe embeddings; 4) voting-based ensemble method w/ CNN (4 layers), LSTM, </w:t>
+      </w:r>
+      <w:proofErr w:type="spellStart"/>
+      <w:r>
+        <w:rPr>
+          <w:rFonts w:ascii="Times New Roman" w:hAnsi="Times New Roman" w:cs="Times New Roman"/>
+        </w:rPr>
+        <w:t>biLSTM</w:t>
+      </w:r>
+      <w:proofErr w:type="spellEnd"/>
+      <w:r>
+        <w:rPr>
+          <w:rFonts w:ascii="Times New Roman" w:hAnsi="Times New Roman" w:cs="Times New Roman"/>
+        </w:rPr>
+        <w:t xml:space="preserve">; 5) translation for data augmentation, ensemble of TF-IDF approaches, character n-grams (2-6), word n-grams (1-2) w/ bidirectional RNN w/ </w:t>
+      </w:r>
+      <w:proofErr w:type="spellStart"/>
+      <w:r>
+        <w:rPr>
+          <w:rFonts w:ascii="Times New Roman" w:hAnsi="Times New Roman" w:cs="Times New Roman"/>
+        </w:rPr>
+        <w:t>fasttext</w:t>
+      </w:r>
+      <w:proofErr w:type="spellEnd"/>
+      <w:r>
+        <w:rPr>
+          <w:rFonts w:ascii="Times New Roman" w:hAnsi="Times New Roman" w:cs="Times New Roman"/>
+        </w:rPr>
+        <w:t xml:space="preserve"> embeddings; 6) stacked ensemble (SVM on top of SVMs) trained on 1-6 character n-grams and word unigrams, also plain SVM w/ character and word bag-of-n-grams (overlapping character + word n-gram features weighted with sublinear TF-IDF, tuned using 5-fold CV, case normalisation, SVM regularisation param C; 7) novel deep-learning based on multi-task learning – evaluated with 3 NN models, multiple convolution structure w/ trainable embedding layer; 8) soft voting of RNN (3 pre-processed feature sets – GloVe, </w:t>
+      </w:r>
+      <w:proofErr w:type="spellStart"/>
+      <w:r>
+        <w:rPr>
+          <w:rFonts w:ascii="Times New Roman" w:hAnsi="Times New Roman" w:cs="Times New Roman"/>
+        </w:rPr>
+        <w:t>sentiwordnet</w:t>
+      </w:r>
+      <w:proofErr w:type="spellEnd"/>
+      <w:r>
+        <w:rPr>
+          <w:rFonts w:ascii="Times New Roman" w:hAnsi="Times New Roman" w:cs="Times New Roman"/>
+        </w:rPr>
+        <w:t xml:space="preserve">, TF-IDF + Vader Sentiment analysis) and SVM (TF-IDF of post stemmed terms, excluding stop words, 3-5 character n-grams); 9) logistic regression w/ pre-processing (removing non-ascii characters, stop words, replacing new line, </w:t>
+      </w:r>
+      <w:proofErr w:type="spellStart"/>
+      <w:r>
+        <w:rPr>
+          <w:rFonts w:ascii="Times New Roman" w:hAnsi="Times New Roman" w:cs="Times New Roman"/>
+        </w:rPr>
+        <w:t>n’t</w:t>
+      </w:r>
+      <w:proofErr w:type="spellEnd"/>
+      <w:r>
+        <w:rPr>
+          <w:rFonts w:ascii="Times New Roman" w:hAnsi="Times New Roman" w:cs="Times New Roman"/>
+        </w:rPr>
+        <w:t xml:space="preserve"> with not), 1-3 word n-grams, 2-6 character n-grams; 10) logistic regression w/ pre-processing (correct spelling, replace URLS, numbers, email addresses), word unigrams, char (4-5), TF-IDF, w/ Google new pre-trained word embedding; 11) random forest, SVMs, 300 semantic features, sentiment scores; 12) dense neural networks; 13) SVM, deep NNs; 14) combination of doc2vec and logistic regression, combination of CNN, LSTM; 15) LSTM w/ attention and simple embeddings (word to index); 16) single channel CNN e/ Bayesian optimisation for tuning; 17) winner-takes-all autoencoder, input dim log-normalised, </w:t>
+      </w:r>
+      <w:proofErr w:type="spellStart"/>
+      <w:r>
+        <w:rPr>
+          <w:rFonts w:ascii="Times New Roman" w:hAnsi="Times New Roman" w:cs="Times New Roman"/>
+        </w:rPr>
+        <w:t>sentiwordnet</w:t>
+      </w:r>
+      <w:proofErr w:type="spellEnd"/>
+      <w:r>
+        <w:rPr>
+          <w:rFonts w:ascii="Times New Roman" w:hAnsi="Times New Roman" w:cs="Times New Roman"/>
+        </w:rPr>
+        <w:t xml:space="preserve">-score weighted word-count vector, binary cross-entropy loss function; 18) open vocab approach and ensemble model of Naïve Bayes w/ </w:t>
+      </w:r>
+      <w:proofErr w:type="spellStart"/>
+      <w:r>
+        <w:rPr>
+          <w:rFonts w:ascii="Times New Roman" w:hAnsi="Times New Roman" w:cs="Times New Roman"/>
+        </w:rPr>
+        <w:t>CountVectorizer</w:t>
+      </w:r>
+      <w:proofErr w:type="spellEnd"/>
+      <w:r>
+        <w:rPr>
+          <w:rFonts w:ascii="Times New Roman" w:hAnsi="Times New Roman" w:cs="Times New Roman"/>
+        </w:rPr>
+        <w:t xml:space="preserve"> for pre-processing and RNN w/ 1 embedding layer and 2 LSTM layers w/ soft voting; 19) Multinomial naïve bayes, unigrams, bigrams, trigrams, chi^2 test for features + features from LIWC2015; 20) combines NN and new word representation model (trains back propagation n NN); 21) pooled recurrent unit architecture e/ pre-trained word embeddings, vectors aligned w/ pre-computed SVD matrices – pulls representations from different languages into single space; 22) random forests, augmented with CCTK; 23) ensemble of CCN 2D w/ MAXPOOL and SVM classifiers, passed through 3 dense layers to predict output, </w:t>
+      </w:r>
+      <w:proofErr w:type="spellStart"/>
+      <w:r>
+        <w:rPr>
+          <w:rFonts w:ascii="Times New Roman" w:hAnsi="Times New Roman" w:cs="Times New Roman"/>
+        </w:rPr>
+        <w:t>softmax</w:t>
+      </w:r>
+      <w:proofErr w:type="spellEnd"/>
+      <w:r>
+        <w:rPr>
+          <w:rFonts w:ascii="Times New Roman" w:hAnsi="Times New Roman" w:cs="Times New Roman"/>
+        </w:rPr>
+        <w:t xml:space="preserve"> outer layer; 24) random forest e/ surface-level features (no. lines, uppercase + lowercase letters, digits, named entities, Unicode characters…); 24) combination of 12 distance measures, kNN and canonical genetic algorithm; 25) unsupervised, based on multilingual lexicon of aggressive words, </w:t>
+      </w:r>
+      <w:proofErr w:type="spellStart"/>
+      <w:r>
+        <w:rPr>
+          <w:rFonts w:ascii="Times New Roman" w:hAnsi="Times New Roman" w:cs="Times New Roman"/>
+        </w:rPr>
+        <w:t>BabelNet</w:t>
+      </w:r>
+      <w:proofErr w:type="spellEnd"/>
+      <w:r>
+        <w:rPr>
+          <w:rFonts w:ascii="Times New Roman" w:hAnsi="Times New Roman" w:cs="Times New Roman"/>
+        </w:rPr>
+        <w:t xml:space="preserve">; 26) </w:t>
+      </w:r>
+      <w:proofErr w:type="spellStart"/>
+      <w:r>
+        <w:rPr>
+          <w:rFonts w:ascii="Times New Roman" w:hAnsi="Times New Roman" w:cs="Times New Roman"/>
+        </w:rPr>
+        <w:t>biLSTM</w:t>
+      </w:r>
+      <w:proofErr w:type="spellEnd"/>
     </w:p>
     <w:p>
       <w:pPr>
@@ -2871,11 +3319,19 @@
           <w:rFonts w:ascii="Times New Roman" w:hAnsi="Times New Roman" w:cs="Times New Roman"/>
         </w:rPr>
       </w:pPr>
-      <w:r>
-        <w:rPr>
-          <w:rFonts w:ascii="Times New Roman" w:hAnsi="Times New Roman" w:cs="Times New Roman"/>
-        </w:rPr>
-        <w:t>fasttext – library for efficient text classification + representation learning</w:t>
+      <w:proofErr w:type="spellStart"/>
+      <w:r>
+        <w:rPr>
+          <w:rFonts w:ascii="Times New Roman" w:hAnsi="Times New Roman" w:cs="Times New Roman"/>
+        </w:rPr>
+        <w:t>fasttext</w:t>
+      </w:r>
+      <w:proofErr w:type="spellEnd"/>
+      <w:r>
+        <w:rPr>
+          <w:rFonts w:ascii="Times New Roman" w:hAnsi="Times New Roman" w:cs="Times New Roman"/>
+        </w:rPr>
+        <w:t xml:space="preserve"> – library for efficient text classification + representation learning</w:t>
       </w:r>
     </w:p>
     <w:p>
@@ -2912,7 +3368,31 @@
           <w:szCs w:val="24"/>
           <w:u w:val="single"/>
         </w:rPr>
-        <w:t>Paper 8 – “ConvAI at SemEval-2019 Task 6: Offensive Language Identification and Categorization with Perspective and BERT”</w:t>
+        <w:t>Paper 8 – “</w:t>
+      </w:r>
+      <w:proofErr w:type="spellStart"/>
+      <w:r>
+        <w:rPr>
+          <w:rFonts w:ascii="Times New Roman" w:hAnsi="Times New Roman" w:cs="Times New Roman"/>
+          <w:b/>
+          <w:bCs/>
+          <w:sz w:val="24"/>
+          <w:szCs w:val="24"/>
+          <w:u w:val="single"/>
+        </w:rPr>
+        <w:t>ConvAI</w:t>
+      </w:r>
+      <w:proofErr w:type="spellEnd"/>
+      <w:r>
+        <w:rPr>
+          <w:rFonts w:ascii="Times New Roman" w:hAnsi="Times New Roman" w:cs="Times New Roman"/>
+          <w:b/>
+          <w:bCs/>
+          <w:sz w:val="24"/>
+          <w:szCs w:val="24"/>
+          <w:u w:val="single"/>
+        </w:rPr>
+        <w:t xml:space="preserve"> at SemEval-2019 Task 6: Offensive Language Identification and Categorization with Perspective and BERT”</w:t>
       </w:r>
     </w:p>
     <w:p>
@@ -2936,23 +3416,25 @@
           <w:color w:val="222222"/>
           <w:shd w:val="clear" w:color="auto" w:fill="FFFFFF"/>
         </w:rPr>
-        <w:t>Pavlopoulos J., Thain N., Dixon L.</w:t>
-      </w:r>
+        <w:t xml:space="preserve">Pavlopoulos J., </w:t>
+      </w:r>
+      <w:proofErr w:type="spellStart"/>
       <w:r>
         <w:rPr>
           <w:rFonts w:ascii="Times New Roman" w:hAnsi="Times New Roman" w:cs="Times New Roman"/>
           <w:color w:val="222222"/>
           <w:shd w:val="clear" w:color="auto" w:fill="FFFFFF"/>
         </w:rPr>
-        <w:t>,</w:t>
-      </w:r>
+        <w:t>Thain</w:t>
+      </w:r>
+      <w:proofErr w:type="spellEnd"/>
       <w:r>
         <w:rPr>
           <w:rFonts w:ascii="Times New Roman" w:hAnsi="Times New Roman" w:cs="Times New Roman"/>
           <w:color w:val="222222"/>
           <w:shd w:val="clear" w:color="auto" w:fill="FFFFFF"/>
         </w:rPr>
-        <w:t xml:space="preserve"> and Androutsopoulos I. </w:t>
+        <w:t xml:space="preserve"> N., Dixon L.</w:t>
       </w:r>
       <w:r>
         <w:rPr>
@@ -2960,7 +3442,7 @@
           <w:color w:val="222222"/>
           <w:shd w:val="clear" w:color="auto" w:fill="FFFFFF"/>
         </w:rPr>
-        <w:t xml:space="preserve">(June </w:t>
+        <w:t>,</w:t>
       </w:r>
       <w:r>
         <w:rPr>
@@ -2968,7 +3450,7 @@
           <w:color w:val="222222"/>
           <w:shd w:val="clear" w:color="auto" w:fill="FFFFFF"/>
         </w:rPr>
-        <w:t>2019</w:t>
+        <w:t xml:space="preserve"> and Androutsopoulos I. </w:t>
       </w:r>
       <w:r>
         <w:rPr>
@@ -2976,7 +3458,7 @@
           <w:color w:val="222222"/>
           <w:shd w:val="clear" w:color="auto" w:fill="FFFFFF"/>
         </w:rPr>
-        <w:t>)</w:t>
+        <w:t xml:space="preserve">(June </w:t>
       </w:r>
       <w:r>
         <w:rPr>
@@ -2984,7 +3466,7 @@
           <w:color w:val="222222"/>
           <w:shd w:val="clear" w:color="auto" w:fill="FFFFFF"/>
         </w:rPr>
-        <w:t xml:space="preserve">. </w:t>
+        <w:t>2019</w:t>
       </w:r>
       <w:r>
         <w:rPr>
@@ -2992,7 +3474,7 @@
           <w:color w:val="222222"/>
           <w:shd w:val="clear" w:color="auto" w:fill="FFFFFF"/>
         </w:rPr>
-        <w:t>“</w:t>
+        <w:t>)</w:t>
       </w:r>
       <w:r>
         <w:rPr>
@@ -3000,7 +3482,7 @@
           <w:color w:val="222222"/>
           <w:shd w:val="clear" w:color="auto" w:fill="FFFFFF"/>
         </w:rPr>
-        <w:t>Conv</w:t>
+        <w:t xml:space="preserve">. </w:t>
       </w:r>
       <w:r>
         <w:rPr>
@@ -3008,16 +3490,44 @@
           <w:color w:val="222222"/>
           <w:shd w:val="clear" w:color="auto" w:fill="FFFFFF"/>
         </w:rPr>
-        <w:t>AI</w:t>
-      </w:r>
+        <w:t>“</w:t>
+      </w:r>
+      <w:proofErr w:type="spellStart"/>
       <w:r>
         <w:rPr>
           <w:rFonts w:ascii="Times New Roman" w:hAnsi="Times New Roman" w:cs="Times New Roman"/>
           <w:color w:val="222222"/>
           <w:shd w:val="clear" w:color="auto" w:fill="FFFFFF"/>
         </w:rPr>
-        <w:t xml:space="preserve"> at semeval-2019 task 6: Offensive language identification and categorization with perspective and bert</w:t>
-      </w:r>
+        <w:t>Conv</w:t>
+      </w:r>
+      <w:r>
+        <w:rPr>
+          <w:rFonts w:ascii="Times New Roman" w:hAnsi="Times New Roman" w:cs="Times New Roman"/>
+          <w:color w:val="222222"/>
+          <w:shd w:val="clear" w:color="auto" w:fill="FFFFFF"/>
+        </w:rPr>
+        <w:t>AI</w:t>
+      </w:r>
+      <w:proofErr w:type="spellEnd"/>
+      <w:r>
+        <w:rPr>
+          <w:rFonts w:ascii="Times New Roman" w:hAnsi="Times New Roman" w:cs="Times New Roman"/>
+          <w:color w:val="222222"/>
+          <w:shd w:val="clear" w:color="auto" w:fill="FFFFFF"/>
+        </w:rPr>
+        <w:t xml:space="preserve"> at semeval-2019 task 6: Offensive language identification and categorization with perspective and </w:t>
+      </w:r>
+      <w:proofErr w:type="spellStart"/>
+      <w:r>
+        <w:rPr>
+          <w:rFonts w:ascii="Times New Roman" w:hAnsi="Times New Roman" w:cs="Times New Roman"/>
+          <w:color w:val="222222"/>
+          <w:shd w:val="clear" w:color="auto" w:fill="FFFFFF"/>
+        </w:rPr>
+        <w:t>bert</w:t>
+      </w:r>
+      <w:proofErr w:type="spellEnd"/>
       <w:r>
         <w:rPr>
           <w:rFonts w:ascii="Times New Roman" w:hAnsi="Times New Roman" w:cs="Times New Roman"/>
@@ -3149,7 +3659,25 @@
           <w:color w:val="222222"/>
           <w:shd w:val="clear" w:color="auto" w:fill="FFFFFF"/>
         </w:rPr>
-        <w:t>BERT (bidirectional encoder representations from transformers) – pre-trained model – state- of-the-art performance in NLP tasks; limited fine-tuning on task-specific training data; deep bidirectional network built using transformers – pre-trained to detect masked word from context and next sentence; using BERT Base – 12 transformer layers, 768 hidden states – can add task-specific layer for fine-tuning (dropout, linear transformation, softmax)</w:t>
+        <w:t xml:space="preserve">BERT (bidirectional encoder representations from transformers) – pre-trained model – state- of-the-art performance in NLP tasks; limited fine-tuning on task-specific training data; deep bidirectional network built using transformers – pre-trained to detect masked word from context and next sentence; using BERT Base – 12 transformer layers, 768 hidden states – can add task-specific layer for fine-tuning (dropout, linear transformation, </w:t>
+      </w:r>
+      <w:proofErr w:type="spellStart"/>
+      <w:r>
+        <w:rPr>
+          <w:rFonts w:ascii="Times New Roman" w:hAnsi="Times New Roman" w:cs="Times New Roman"/>
+          <w:color w:val="222222"/>
+          <w:shd w:val="clear" w:color="auto" w:fill="FFFFFF"/>
+        </w:rPr>
+        <w:t>softmax</w:t>
+      </w:r>
+      <w:proofErr w:type="spellEnd"/>
+      <w:r>
+        <w:rPr>
+          <w:rFonts w:ascii="Times New Roman" w:hAnsi="Times New Roman" w:cs="Times New Roman"/>
+          <w:color w:val="222222"/>
+          <w:shd w:val="clear" w:color="auto" w:fill="FFFFFF"/>
+        </w:rPr>
+        <w:t>)</w:t>
       </w:r>
     </w:p>
     <w:p>
@@ -3554,7 +4082,21 @@
         <w:rPr>
           <w:rFonts w:ascii="Times New Roman" w:hAnsi="Times New Roman" w:cs="Times New Roman"/>
         </w:rPr>
-        <w:t>; biLSTM with attention + projection layer</w:t>
+        <w:t xml:space="preserve">; </w:t>
+      </w:r>
+      <w:proofErr w:type="spellStart"/>
+      <w:r>
+        <w:rPr>
+          <w:rFonts w:ascii="Times New Roman" w:hAnsi="Times New Roman" w:cs="Times New Roman"/>
+        </w:rPr>
+        <w:t>biLSTM</w:t>
+      </w:r>
+      <w:proofErr w:type="spellEnd"/>
+      <w:r>
+        <w:rPr>
+          <w:rFonts w:ascii="Times New Roman" w:hAnsi="Times New Roman" w:cs="Times New Roman"/>
+        </w:rPr>
+        <w:t xml:space="preserve"> with attention + projection layer</w:t>
       </w:r>
     </w:p>
     <w:p>
@@ -3665,13 +4207,23 @@
           <w:szCs w:val="24"/>
         </w:rPr>
       </w:pPr>
+      <w:proofErr w:type="spellStart"/>
       <w:r>
         <w:rPr>
           <w:rFonts w:ascii="Times New Roman" w:hAnsi="Times New Roman" w:cs="Times New Roman"/>
           <w:color w:val="222222"/>
           <w:shd w:val="clear" w:color="auto" w:fill="FFFFFF"/>
         </w:rPr>
-        <w:t>Koratana A. and Hu K. (2019). “Toxic Speech Detection”.</w:t>
+        <w:t>Koratana</w:t>
+      </w:r>
+      <w:proofErr w:type="spellEnd"/>
+      <w:r>
+        <w:rPr>
+          <w:rFonts w:ascii="Times New Roman" w:hAnsi="Times New Roman" w:cs="Times New Roman"/>
+          <w:color w:val="222222"/>
+          <w:shd w:val="clear" w:color="auto" w:fill="FFFFFF"/>
+        </w:rPr>
+        <w:t xml:space="preserve"> A. and Hu K. (2019). “Toxic Speech Detection”.</w:t>
       </w:r>
     </w:p>
     <w:p>
@@ -3803,7 +4355,35 @@
         <w:rPr>
           <w:rFonts w:ascii="Times New Roman" w:hAnsi="Times New Roman" w:cs="Times New Roman"/>
         </w:rPr>
-        <w:t>Deep learning classifiers– increasing representational power with depth; use different neural structures to learn abstract, high-level features from training data (automated feature extraction – capture hidden patterns/trends); Very Deep Convolutional Neural Networks (VDCNN) (Conneau et al., 2016) (successful in computer vision and text processing) – character-based (increasing depth -&gt; exponentially increasing training time, can’t full test – limitations in computational power), so modified into word-based model, used pre-trained word embedding (FastText) (improves training time, sacrifices no. features); RNNs good at interpreting meaning in text so implemented convolutional bi-directional GRU (Gated Recurrent Unit) w/ attention (like LSTM w/ forget gate and fewer params); PyTorch</w:t>
+        <w:t>Deep learning classifiers– increasing representational power with depth; use different neural structures to learn abstract, high-level features from training data (automated feature extraction – capture hidden patterns/trends); Very Deep Convolutional Neural Networks (VDCNN) (</w:t>
+      </w:r>
+      <w:proofErr w:type="spellStart"/>
+      <w:r>
+        <w:rPr>
+          <w:rFonts w:ascii="Times New Roman" w:hAnsi="Times New Roman" w:cs="Times New Roman"/>
+        </w:rPr>
+        <w:t>Conneau</w:t>
+      </w:r>
+      <w:proofErr w:type="spellEnd"/>
+      <w:r>
+        <w:rPr>
+          <w:rFonts w:ascii="Times New Roman" w:hAnsi="Times New Roman" w:cs="Times New Roman"/>
+        </w:rPr>
+        <w:t xml:space="preserve"> et al., 2016) (successful in computer vision and text processing) – character-based (increasing depth -&gt; exponentially increasing training time, can’t full test – limitations in computational power), so modified into word-based model, used pre-trained word embedding (</w:t>
+      </w:r>
+      <w:proofErr w:type="spellStart"/>
+      <w:r>
+        <w:rPr>
+          <w:rFonts w:ascii="Times New Roman" w:hAnsi="Times New Roman" w:cs="Times New Roman"/>
+        </w:rPr>
+        <w:t>FastText</w:t>
+      </w:r>
+      <w:proofErr w:type="spellEnd"/>
+      <w:r>
+        <w:rPr>
+          <w:rFonts w:ascii="Times New Roman" w:hAnsi="Times New Roman" w:cs="Times New Roman"/>
+        </w:rPr>
+        <w:t>) (improves training time, sacrifices no. features); RNNs good at interpreting meaning in text so implemented convolutional bi-directional GRU (Gated Recurrent Unit) w/ attention (like LSTM w/ forget gate and fewer params); PyTorch</w:t>
       </w:r>
     </w:p>
     <w:p>
@@ -3857,7 +4437,21 @@
         <w:rPr>
           <w:rFonts w:ascii="Times New Roman" w:hAnsi="Times New Roman" w:cs="Times New Roman"/>
         </w:rPr>
-        <w:t>VDCNN classifier – deeper networks can encapsulate more info + have higher test accuracy; characters padded/ truncated to 1024 – look up embedding (size 16) for each char – go through 1D convolutional layer (window size 3, 64 output channels) – pass through 4 convolutional blocks (each w/ 2 1D convolutional layers – doubles output channel) – pooling layer reduces no. embedding by half (downsampling – prevents exponential growth of no. params, consistent memory usage) (</w:t>
+        <w:t>VDCNN classifier – deeper networks can encapsulate more info + have higher test accuracy; characters padded/ truncated to 1024 – look up embedding (size 16) for each char – go through 1D convolutional layer (window size 3, 64 output channels) – pass through 4 convolutional blocks (each w/ 2 1D convolutional layers – doubles output channel) – pooling layer reduces no. embedding by half (</w:t>
+      </w:r>
+      <w:proofErr w:type="spellStart"/>
+      <w:r>
+        <w:rPr>
+          <w:rFonts w:ascii="Times New Roman" w:hAnsi="Times New Roman" w:cs="Times New Roman"/>
+        </w:rPr>
+        <w:t>downsampling</w:t>
+      </w:r>
+      <w:proofErr w:type="spellEnd"/>
+      <w:r>
+        <w:rPr>
+          <w:rFonts w:ascii="Times New Roman" w:hAnsi="Times New Roman" w:cs="Times New Roman"/>
+        </w:rPr>
+        <w:t xml:space="preserve"> – prevents exponential growth of no. params, consistent memory usage) (</w:t>
       </w:r>
       <w:r>
         <w:rPr>
@@ -3897,7 +4491,35 @@
         <w:rPr>
           <w:rFonts w:ascii="Times New Roman" w:hAnsi="Times New Roman" w:cs="Times New Roman"/>
         </w:rPr>
-        <w:t>Baseline classifier – logistic regression w/ gradient descent update rule; word + character  (2-6) n-grams, TF-IDF (measures importance of words in corpus) (TfidfVectorizer from sklearn)</w:t>
+        <w:t>Baseline classifier – logistic regression w/ gradient descent update rule; word + character  (2-6) n-grams, TF-IDF (measures importance of words in corpus) (</w:t>
+      </w:r>
+      <w:proofErr w:type="spellStart"/>
+      <w:r>
+        <w:rPr>
+          <w:rFonts w:ascii="Times New Roman" w:hAnsi="Times New Roman" w:cs="Times New Roman"/>
+        </w:rPr>
+        <w:t>TfidfVectorizer</w:t>
+      </w:r>
+      <w:proofErr w:type="spellEnd"/>
+      <w:r>
+        <w:rPr>
+          <w:rFonts w:ascii="Times New Roman" w:hAnsi="Times New Roman" w:cs="Times New Roman"/>
+        </w:rPr>
+        <w:t xml:space="preserve"> from </w:t>
+      </w:r>
+      <w:proofErr w:type="spellStart"/>
+      <w:r>
+        <w:rPr>
+          <w:rFonts w:ascii="Times New Roman" w:hAnsi="Times New Roman" w:cs="Times New Roman"/>
+        </w:rPr>
+        <w:t>sklearn</w:t>
+      </w:r>
+      <w:proofErr w:type="spellEnd"/>
+      <w:r>
+        <w:rPr>
+          <w:rFonts w:ascii="Times New Roman" w:hAnsi="Times New Roman" w:cs="Times New Roman"/>
+        </w:rPr>
+        <w:t>)</w:t>
       </w:r>
     </w:p>
     <w:p>
@@ -3915,7 +4537,63 @@
         <w:rPr>
           <w:rFonts w:ascii="Times New Roman" w:hAnsi="Times New Roman" w:cs="Times New Roman"/>
         </w:rPr>
-        <w:t>GRU + LSTM w/ attention (RNN based classifier) – comments padded to max sentence length; used FastText to look up 300-dim vector representations (Mikolov et al., 2018); word embeddings passed through bi-directional GRU/LSTM to obtain sentence embedding – fed into scaled dot produce attention layer (incorporating scale factor into calcs (gives formula)) – scale as value becomes very large with higher dimensions – softmax goes into regions w/ exceptionally small gradients; output 7 classes (clean, toxic, severe toxic, obscene, threat, insult, identity hate) – fully connected linear decoder + softmax for probabilities; trained using CE loss and SGD optimiser</w:t>
+        <w:t xml:space="preserve">GRU + LSTM w/ attention (RNN based classifier) – comments padded to max sentence length; used </w:t>
+      </w:r>
+      <w:proofErr w:type="spellStart"/>
+      <w:r>
+        <w:rPr>
+          <w:rFonts w:ascii="Times New Roman" w:hAnsi="Times New Roman" w:cs="Times New Roman"/>
+        </w:rPr>
+        <w:t>FastText</w:t>
+      </w:r>
+      <w:proofErr w:type="spellEnd"/>
+      <w:r>
+        <w:rPr>
+          <w:rFonts w:ascii="Times New Roman" w:hAnsi="Times New Roman" w:cs="Times New Roman"/>
+        </w:rPr>
+        <w:t xml:space="preserve"> to look up 300-dim vector representations (</w:t>
+      </w:r>
+      <w:proofErr w:type="spellStart"/>
+      <w:r>
+        <w:rPr>
+          <w:rFonts w:ascii="Times New Roman" w:hAnsi="Times New Roman" w:cs="Times New Roman"/>
+        </w:rPr>
+        <w:t>Mikolov</w:t>
+      </w:r>
+      <w:proofErr w:type="spellEnd"/>
+      <w:r>
+        <w:rPr>
+          <w:rFonts w:ascii="Times New Roman" w:hAnsi="Times New Roman" w:cs="Times New Roman"/>
+        </w:rPr>
+        <w:t xml:space="preserve"> et al., 2018); word embeddings passed through bi-directional GRU/LSTM to obtain sentence embedding – fed into scaled dot produce attention layer (incorporating scale factor into calcs (gives formula)) – scale as value becomes very large with higher dimensions – </w:t>
+      </w:r>
+      <w:proofErr w:type="spellStart"/>
+      <w:r>
+        <w:rPr>
+          <w:rFonts w:ascii="Times New Roman" w:hAnsi="Times New Roman" w:cs="Times New Roman"/>
+        </w:rPr>
+        <w:t>softmax</w:t>
+      </w:r>
+      <w:proofErr w:type="spellEnd"/>
+      <w:r>
+        <w:rPr>
+          <w:rFonts w:ascii="Times New Roman" w:hAnsi="Times New Roman" w:cs="Times New Roman"/>
+        </w:rPr>
+        <w:t xml:space="preserve"> goes into regions w/ exceptionally small gradients; output 7 classes (clean, toxic, severe toxic, obscene, threat, insult, identity hate) – fully connected linear decoder + </w:t>
+      </w:r>
+      <w:proofErr w:type="spellStart"/>
+      <w:r>
+        <w:rPr>
+          <w:rFonts w:ascii="Times New Roman" w:hAnsi="Times New Roman" w:cs="Times New Roman"/>
+        </w:rPr>
+        <w:t>softmax</w:t>
+      </w:r>
+      <w:proofErr w:type="spellEnd"/>
+      <w:r>
+        <w:rPr>
+          <w:rFonts w:ascii="Times New Roman" w:hAnsi="Times New Roman" w:cs="Times New Roman"/>
+        </w:rPr>
+        <w:t xml:space="preserve"> for probabilities; trained using CE loss and SGD optimiser</w:t>
       </w:r>
     </w:p>
     <w:p>
@@ -3969,7 +4647,63 @@
         <w:rPr>
           <w:rFonts w:ascii="Times New Roman" w:hAnsi="Times New Roman" w:cs="Times New Roman"/>
         </w:rPr>
-        <w:t>Best classifiers – bi-LSTM (and GRU) w/ attention and FastText embeddings – pre-trained embeddings boosted accuracy (can calculate subword embeddings; data pre-processing removes tokens like “sucklol” – FastText means can compute embeddings for those tokens; embeddings trained on v. large corpus); attention gives marginal increases in accuracy (ability to prioritize specific parts of sentence over others)</w:t>
+        <w:t xml:space="preserve">Best classifiers – bi-LSTM (and GRU) w/ attention and </w:t>
+      </w:r>
+      <w:proofErr w:type="spellStart"/>
+      <w:r>
+        <w:rPr>
+          <w:rFonts w:ascii="Times New Roman" w:hAnsi="Times New Roman" w:cs="Times New Roman"/>
+        </w:rPr>
+        <w:t>FastText</w:t>
+      </w:r>
+      <w:proofErr w:type="spellEnd"/>
+      <w:r>
+        <w:rPr>
+          <w:rFonts w:ascii="Times New Roman" w:hAnsi="Times New Roman" w:cs="Times New Roman"/>
+        </w:rPr>
+        <w:t xml:space="preserve"> embeddings – pre-trained embeddings boosted accuracy (can calculate </w:t>
+      </w:r>
+      <w:proofErr w:type="spellStart"/>
+      <w:r>
+        <w:rPr>
+          <w:rFonts w:ascii="Times New Roman" w:hAnsi="Times New Roman" w:cs="Times New Roman"/>
+        </w:rPr>
+        <w:t>subword</w:t>
+      </w:r>
+      <w:proofErr w:type="spellEnd"/>
+      <w:r>
+        <w:rPr>
+          <w:rFonts w:ascii="Times New Roman" w:hAnsi="Times New Roman" w:cs="Times New Roman"/>
+        </w:rPr>
+        <w:t xml:space="preserve"> embeddings; data pre-processing removes tokens like “</w:t>
+      </w:r>
+      <w:proofErr w:type="spellStart"/>
+      <w:r>
+        <w:rPr>
+          <w:rFonts w:ascii="Times New Roman" w:hAnsi="Times New Roman" w:cs="Times New Roman"/>
+        </w:rPr>
+        <w:t>sucklol</w:t>
+      </w:r>
+      <w:proofErr w:type="spellEnd"/>
+      <w:r>
+        <w:rPr>
+          <w:rFonts w:ascii="Times New Roman" w:hAnsi="Times New Roman" w:cs="Times New Roman"/>
+        </w:rPr>
+        <w:t xml:space="preserve">” – </w:t>
+      </w:r>
+      <w:proofErr w:type="spellStart"/>
+      <w:r>
+        <w:rPr>
+          <w:rFonts w:ascii="Times New Roman" w:hAnsi="Times New Roman" w:cs="Times New Roman"/>
+        </w:rPr>
+        <w:t>FastText</w:t>
+      </w:r>
+      <w:proofErr w:type="spellEnd"/>
+      <w:r>
+        <w:rPr>
+          <w:rFonts w:ascii="Times New Roman" w:hAnsi="Times New Roman" w:cs="Times New Roman"/>
+        </w:rPr>
+        <w:t xml:space="preserve"> means can compute embeddings for those tokens; embeddings trained on v. large corpus); attention gives marginal increases in accuracy (ability to prioritize specific parts of sentence over others)</w:t>
       </w:r>
     </w:p>
     <w:p>
@@ -4102,55 +4836,61 @@
           <w:color w:val="222222"/>
           <w:shd w:val="clear" w:color="auto" w:fill="FFFFFF"/>
         </w:rPr>
-        <w:t>Zhang J., Chang J.P., Danescu-Niculescu-Mizil C., Dixon L., Hua Y., Thain N.</w:t>
-      </w:r>
+        <w:t xml:space="preserve">Zhang J., Chang J.P., </w:t>
+      </w:r>
+      <w:proofErr w:type="spellStart"/>
       <w:r>
         <w:rPr>
           <w:rFonts w:ascii="Times New Roman" w:hAnsi="Times New Roman" w:cs="Times New Roman"/>
           <w:color w:val="222222"/>
           <w:shd w:val="clear" w:color="auto" w:fill="FFFFFF"/>
         </w:rPr>
-        <w:t>,</w:t>
-      </w:r>
+        <w:t>Danescu</w:t>
+      </w:r>
+      <w:proofErr w:type="spellEnd"/>
       <w:r>
         <w:rPr>
           <w:rFonts w:ascii="Times New Roman" w:hAnsi="Times New Roman" w:cs="Times New Roman"/>
           <w:color w:val="222222"/>
           <w:shd w:val="clear" w:color="auto" w:fill="FFFFFF"/>
         </w:rPr>
-        <w:t xml:space="preserve"> and Taraborelli D., </w:t>
-      </w:r>
+        <w:t>-Niculescu-</w:t>
+      </w:r>
+      <w:proofErr w:type="spellStart"/>
       <w:r>
         <w:rPr>
           <w:rFonts w:ascii="Times New Roman" w:hAnsi="Times New Roman" w:cs="Times New Roman"/>
           <w:color w:val="222222"/>
           <w:shd w:val="clear" w:color="auto" w:fill="FFFFFF"/>
         </w:rPr>
-        <w:t>(</w:t>
-      </w:r>
+        <w:t>Mizil</w:t>
+      </w:r>
+      <w:proofErr w:type="spellEnd"/>
       <w:r>
         <w:rPr>
           <w:rFonts w:ascii="Times New Roman" w:hAnsi="Times New Roman" w:cs="Times New Roman"/>
           <w:color w:val="222222"/>
           <w:shd w:val="clear" w:color="auto" w:fill="FFFFFF"/>
         </w:rPr>
-        <w:t>2018</w:t>
-      </w:r>
+        <w:t xml:space="preserve"> C., Dixon L., Hua Y., </w:t>
+      </w:r>
+      <w:proofErr w:type="spellStart"/>
       <w:r>
         <w:rPr>
           <w:rFonts w:ascii="Times New Roman" w:hAnsi="Times New Roman" w:cs="Times New Roman"/>
           <w:color w:val="222222"/>
           <w:shd w:val="clear" w:color="auto" w:fill="FFFFFF"/>
         </w:rPr>
-        <w:t>)</w:t>
-      </w:r>
+        <w:t>Thain</w:t>
+      </w:r>
+      <w:proofErr w:type="spellEnd"/>
       <w:r>
         <w:rPr>
           <w:rFonts w:ascii="Times New Roman" w:hAnsi="Times New Roman" w:cs="Times New Roman"/>
           <w:color w:val="222222"/>
           <w:shd w:val="clear" w:color="auto" w:fill="FFFFFF"/>
         </w:rPr>
-        <w:t xml:space="preserve">. </w:t>
+        <w:t xml:space="preserve"> N.</w:t>
       </w:r>
       <w:r>
         <w:rPr>
@@ -4158,7 +4898,7 @@
           <w:color w:val="222222"/>
           <w:shd w:val="clear" w:color="auto" w:fill="FFFFFF"/>
         </w:rPr>
-        <w:t>“</w:t>
+        <w:t>,</w:t>
       </w:r>
       <w:r>
         <w:rPr>
@@ -4166,24 +4906,91 @@
           <w:color w:val="222222"/>
           <w:shd w:val="clear" w:color="auto" w:fill="FFFFFF"/>
         </w:rPr>
-        <w:t>Conversations gone awry: Detecting early signs of conversational failure</w:t>
-      </w:r>
+        <w:t xml:space="preserve"> and </w:t>
+      </w:r>
+      <w:proofErr w:type="spellStart"/>
       <w:r>
         <w:rPr>
           <w:rFonts w:ascii="Times New Roman" w:hAnsi="Times New Roman" w:cs="Times New Roman"/>
           <w:color w:val="222222"/>
           <w:shd w:val="clear" w:color="auto" w:fill="FFFFFF"/>
         </w:rPr>
-        <w:t>”,</w:t>
-      </w:r>
+        <w:t>Taraborelli</w:t>
+      </w:r>
+      <w:proofErr w:type="spellEnd"/>
       <w:r>
         <w:rPr>
           <w:rFonts w:ascii="Times New Roman" w:hAnsi="Times New Roman" w:cs="Times New Roman"/>
           <w:color w:val="222222"/>
           <w:shd w:val="clear" w:color="auto" w:fill="FFFFFF"/>
         </w:rPr>
+        <w:t xml:space="preserve"> D., </w:t>
+      </w:r>
+      <w:r>
+        <w:rPr>
+          <w:rFonts w:ascii="Times New Roman" w:hAnsi="Times New Roman" w:cs="Times New Roman"/>
+          <w:color w:val="222222"/>
+          <w:shd w:val="clear" w:color="auto" w:fill="FFFFFF"/>
+        </w:rPr>
+        <w:t>(</w:t>
+      </w:r>
+      <w:r>
+        <w:rPr>
+          <w:rFonts w:ascii="Times New Roman" w:hAnsi="Times New Roman" w:cs="Times New Roman"/>
+          <w:color w:val="222222"/>
+          <w:shd w:val="clear" w:color="auto" w:fill="FFFFFF"/>
+        </w:rPr>
+        <w:t>2018</w:t>
+      </w:r>
+      <w:r>
+        <w:rPr>
+          <w:rFonts w:ascii="Times New Roman" w:hAnsi="Times New Roman" w:cs="Times New Roman"/>
+          <w:color w:val="222222"/>
+          <w:shd w:val="clear" w:color="auto" w:fill="FFFFFF"/>
+        </w:rPr>
+        <w:t>)</w:t>
+      </w:r>
+      <w:r>
+        <w:rPr>
+          <w:rFonts w:ascii="Times New Roman" w:hAnsi="Times New Roman" w:cs="Times New Roman"/>
+          <w:color w:val="222222"/>
+          <w:shd w:val="clear" w:color="auto" w:fill="FFFFFF"/>
+        </w:rPr>
+        <w:t xml:space="preserve">. </w:t>
+      </w:r>
+      <w:r>
+        <w:rPr>
+          <w:rFonts w:ascii="Times New Roman" w:hAnsi="Times New Roman" w:cs="Times New Roman"/>
+          <w:color w:val="222222"/>
+          <w:shd w:val="clear" w:color="auto" w:fill="FFFFFF"/>
+        </w:rPr>
+        <w:t>“</w:t>
+      </w:r>
+      <w:r>
+        <w:rPr>
+          <w:rFonts w:ascii="Times New Roman" w:hAnsi="Times New Roman" w:cs="Times New Roman"/>
+          <w:color w:val="222222"/>
+          <w:shd w:val="clear" w:color="auto" w:fill="FFFFFF"/>
+        </w:rPr>
+        <w:t>Conversations gone awry: Detecting early signs of conversational failure</w:t>
+      </w:r>
+      <w:r>
+        <w:rPr>
+          <w:rFonts w:ascii="Times New Roman" w:hAnsi="Times New Roman" w:cs="Times New Roman"/>
+          <w:color w:val="222222"/>
+          <w:shd w:val="clear" w:color="auto" w:fill="FFFFFF"/>
+        </w:rPr>
+        <w:t>”,</w:t>
+      </w:r>
+      <w:r>
+        <w:rPr>
+          <w:rFonts w:ascii="Times New Roman" w:hAnsi="Times New Roman" w:cs="Times New Roman"/>
+          <w:color w:val="222222"/>
+          <w:shd w:val="clear" w:color="auto" w:fill="FFFFFF"/>
+        </w:rPr>
         <w:t> </w:t>
       </w:r>
+      <w:proofErr w:type="spellStart"/>
       <w:r>
         <w:rPr>
           <w:rFonts w:ascii="Times New Roman" w:hAnsi="Times New Roman" w:cs="Times New Roman"/>
@@ -4192,7 +4999,18 @@
           <w:color w:val="222222"/>
           <w:shd w:val="clear" w:color="auto" w:fill="FFFFFF"/>
         </w:rPr>
-        <w:t>arXiv preprint arXiv:1805.05345</w:t>
+        <w:t>arXiv</w:t>
+      </w:r>
+      <w:proofErr w:type="spellEnd"/>
+      <w:r>
+        <w:rPr>
+          <w:rFonts w:ascii="Times New Roman" w:hAnsi="Times New Roman" w:cs="Times New Roman"/>
+          <w:i/>
+          <w:iCs/>
+          <w:color w:val="222222"/>
+          <w:shd w:val="clear" w:color="auto" w:fill="FFFFFF"/>
+        </w:rPr>
+        <w:t xml:space="preserve"> preprint arXiv:1805.05345</w:t>
       </w:r>
       <w:r>
         <w:rPr>
@@ -4633,7 +5451,31 @@
           <w:szCs w:val="24"/>
           <w:u w:val="single"/>
         </w:rPr>
-        <w:t>Paper 12 – “BioBERT: a pre-trained biomedical language representation model for biomedical text mining”</w:t>
+        <w:t>Paper 12 – “</w:t>
+      </w:r>
+      <w:proofErr w:type="spellStart"/>
+      <w:r>
+        <w:rPr>
+          <w:rFonts w:ascii="Times New Roman" w:hAnsi="Times New Roman" w:cs="Times New Roman"/>
+          <w:b/>
+          <w:bCs/>
+          <w:sz w:val="24"/>
+          <w:szCs w:val="24"/>
+          <w:u w:val="single"/>
+        </w:rPr>
+        <w:t>BioBERT</w:t>
+      </w:r>
+      <w:proofErr w:type="spellEnd"/>
+      <w:r>
+        <w:rPr>
+          <w:rFonts w:ascii="Times New Roman" w:hAnsi="Times New Roman" w:cs="Times New Roman"/>
+          <w:b/>
+          <w:bCs/>
+          <w:sz w:val="24"/>
+          <w:szCs w:val="24"/>
+          <w:u w:val="single"/>
+        </w:rPr>
+        <w:t>: a pre-trained biomedical language representation model for biomedical text mining”</w:t>
       </w:r>
     </w:p>
     <w:p>
@@ -4703,16 +5545,35 @@
           <w:color w:val="222222"/>
           <w:shd w:val="clear" w:color="auto" w:fill="FFFFFF"/>
         </w:rPr>
-        <w:t>“BioBERT: a pre-trained biomedical language representation model for biomedical text mining”,</w:t>
-      </w:r>
+        <w:t>“</w:t>
+      </w:r>
+      <w:proofErr w:type="spellStart"/>
       <w:r>
         <w:rPr>
           <w:rFonts w:ascii="Times New Roman" w:hAnsi="Times New Roman" w:cs="Times New Roman"/>
           <w:color w:val="222222"/>
           <w:shd w:val="clear" w:color="auto" w:fill="FFFFFF"/>
         </w:rPr>
+        <w:t>BioBERT</w:t>
+      </w:r>
+      <w:proofErr w:type="spellEnd"/>
+      <w:r>
+        <w:rPr>
+          <w:rFonts w:ascii="Times New Roman" w:hAnsi="Times New Roman" w:cs="Times New Roman"/>
+          <w:color w:val="222222"/>
+          <w:shd w:val="clear" w:color="auto" w:fill="FFFFFF"/>
+        </w:rPr>
+        <w:t>: a pre-trained biomedical language representation model for biomedical text mining”,</w:t>
+      </w:r>
+      <w:r>
+        <w:rPr>
+          <w:rFonts w:ascii="Times New Roman" w:hAnsi="Times New Roman" w:cs="Times New Roman"/>
+          <w:color w:val="222222"/>
+          <w:shd w:val="clear" w:color="auto" w:fill="FFFFFF"/>
+        </w:rPr>
         <w:t> </w:t>
       </w:r>
+      <w:proofErr w:type="spellStart"/>
       <w:r>
         <w:rPr>
           <w:rFonts w:ascii="Times New Roman" w:hAnsi="Times New Roman" w:cs="Times New Roman"/>
@@ -4721,7 +5582,18 @@
           <w:color w:val="222222"/>
           <w:shd w:val="clear" w:color="auto" w:fill="FFFFFF"/>
         </w:rPr>
-        <w:t>arXiv preprint arXiv:</w:t>
+        <w:t>arXiv</w:t>
+      </w:r>
+      <w:proofErr w:type="spellEnd"/>
+      <w:r>
+        <w:rPr>
+          <w:rFonts w:ascii="Times New Roman" w:hAnsi="Times New Roman" w:cs="Times New Roman"/>
+          <w:i/>
+          <w:iCs/>
+          <w:color w:val="222222"/>
+          <w:shd w:val="clear" w:color="auto" w:fill="FFFFFF"/>
+        </w:rPr>
+        <w:t xml:space="preserve"> preprint arXiv:</w:t>
       </w:r>
       <w:r>
         <w:rPr>
@@ -4910,7 +5782,35 @@
         <w:rPr>
           <w:rFonts w:ascii="Times New Roman" w:hAnsi="Times New Roman" w:cs="Times New Roman"/>
         </w:rPr>
-        <w:t>Training corpora – pubmed and pmc, task specific datasets; trained for 23 days on 8 GPUs</w:t>
+        <w:t xml:space="preserve">Training corpora – </w:t>
+      </w:r>
+      <w:proofErr w:type="spellStart"/>
+      <w:r>
+        <w:rPr>
+          <w:rFonts w:ascii="Times New Roman" w:hAnsi="Times New Roman" w:cs="Times New Roman"/>
+        </w:rPr>
+        <w:t>pubmed</w:t>
+      </w:r>
+      <w:proofErr w:type="spellEnd"/>
+      <w:r>
+        <w:rPr>
+          <w:rFonts w:ascii="Times New Roman" w:hAnsi="Times New Roman" w:cs="Times New Roman"/>
+        </w:rPr>
+        <w:t xml:space="preserve"> and </w:t>
+      </w:r>
+      <w:proofErr w:type="spellStart"/>
+      <w:r>
+        <w:rPr>
+          <w:rFonts w:ascii="Times New Roman" w:hAnsi="Times New Roman" w:cs="Times New Roman"/>
+        </w:rPr>
+        <w:t>pmc</w:t>
+      </w:r>
+      <w:proofErr w:type="spellEnd"/>
+      <w:r>
+        <w:rPr>
+          <w:rFonts w:ascii="Times New Roman" w:hAnsi="Times New Roman" w:cs="Times New Roman"/>
+        </w:rPr>
+        <w:t>, task specific datasets; trained for 23 days on 8 GPUs</w:t>
       </w:r>
     </w:p>
     <w:p>
@@ -4924,11 +5824,33 @@
           <w:rFonts w:ascii="Times New Roman" w:hAnsi="Times New Roman" w:cs="Times New Roman"/>
         </w:rPr>
       </w:pPr>
-      <w:r>
-        <w:rPr>
-          <w:rFonts w:ascii="Times New Roman" w:hAnsi="Times New Roman" w:cs="Times New Roman"/>
-        </w:rPr>
-        <w:t>ELMo, CoVe – context dependent word representations</w:t>
+      <w:proofErr w:type="spellStart"/>
+      <w:r>
+        <w:rPr>
+          <w:rFonts w:ascii="Times New Roman" w:hAnsi="Times New Roman" w:cs="Times New Roman"/>
+        </w:rPr>
+        <w:t>ELMo</w:t>
+      </w:r>
+      <w:proofErr w:type="spellEnd"/>
+      <w:r>
+        <w:rPr>
+          <w:rFonts w:ascii="Times New Roman" w:hAnsi="Times New Roman" w:cs="Times New Roman"/>
+        </w:rPr>
+        <w:t xml:space="preserve">, </w:t>
+      </w:r>
+      <w:proofErr w:type="spellStart"/>
+      <w:r>
+        <w:rPr>
+          <w:rFonts w:ascii="Times New Roman" w:hAnsi="Times New Roman" w:cs="Times New Roman"/>
+        </w:rPr>
+        <w:t>CoVe</w:t>
+      </w:r>
+      <w:proofErr w:type="spellEnd"/>
+      <w:r>
+        <w:rPr>
+          <w:rFonts w:ascii="Times New Roman" w:hAnsi="Times New Roman" w:cs="Times New Roman"/>
+        </w:rPr>
+        <w:t xml:space="preserve"> – context dependent word representations</w:t>
       </w:r>
     </w:p>
     <w:p>
@@ -4960,11 +5882,19 @@
           <w:rFonts w:ascii="Times New Roman" w:hAnsi="Times New Roman" w:cs="Times New Roman"/>
         </w:rPr>
       </w:pPr>
-      <w:r>
-        <w:rPr>
-          <w:rFonts w:ascii="Times New Roman" w:hAnsi="Times New Roman" w:cs="Times New Roman"/>
-        </w:rPr>
-        <w:t>WordPiece tokenisation – mitigates out-of-vocab issue; used original one for BERT</w:t>
+      <w:proofErr w:type="spellStart"/>
+      <w:r>
+        <w:rPr>
+          <w:rFonts w:ascii="Times New Roman" w:hAnsi="Times New Roman" w:cs="Times New Roman"/>
+        </w:rPr>
+        <w:t>WordPiece</w:t>
+      </w:r>
+      <w:proofErr w:type="spellEnd"/>
+      <w:r>
+        <w:rPr>
+          <w:rFonts w:ascii="Times New Roman" w:hAnsi="Times New Roman" w:cs="Times New Roman"/>
+        </w:rPr>
+        <w:t xml:space="preserve"> tokenisation – mitigates out-of-vocab issue; used original one for BERT</w:t>
       </w:r>
     </w:p>
     <w:p>
@@ -5018,7 +5948,21 @@
         <w:rPr>
           <w:rFonts w:ascii="Times New Roman" w:hAnsi="Times New Roman" w:cs="Times New Roman"/>
         </w:rPr>
-        <w:t>30% questions in BioASQ datasets unanswerable – answers not in given passage</w:t>
+        <w:t xml:space="preserve">30% questions in </w:t>
+      </w:r>
+      <w:proofErr w:type="spellStart"/>
+      <w:r>
+        <w:rPr>
+          <w:rFonts w:ascii="Times New Roman" w:hAnsi="Times New Roman" w:cs="Times New Roman"/>
+        </w:rPr>
+        <w:t>BioASQ</w:t>
+      </w:r>
+      <w:proofErr w:type="spellEnd"/>
+      <w:r>
+        <w:rPr>
+          <w:rFonts w:ascii="Times New Roman" w:hAnsi="Times New Roman" w:cs="Times New Roman"/>
+        </w:rPr>
+        <w:t xml:space="preserve"> datasets unanswerable – answers not in given passage</w:t>
       </w:r>
     </w:p>
     <w:p>
@@ -5036,7 +5980,21 @@
         <w:rPr>
           <w:rFonts w:ascii="Times New Roman" w:hAnsi="Times New Roman" w:cs="Times New Roman"/>
         </w:rPr>
-        <w:t>architecture and pre-training taken from SQuAD for question answering</w:t>
+        <w:t xml:space="preserve">architecture and pre-training taken from </w:t>
+      </w:r>
+      <w:proofErr w:type="spellStart"/>
+      <w:r>
+        <w:rPr>
+          <w:rFonts w:ascii="Times New Roman" w:hAnsi="Times New Roman" w:cs="Times New Roman"/>
+        </w:rPr>
+        <w:t>SQuAD</w:t>
+      </w:r>
+      <w:proofErr w:type="spellEnd"/>
+      <w:r>
+        <w:rPr>
+          <w:rFonts w:ascii="Times New Roman" w:hAnsi="Times New Roman" w:cs="Times New Roman"/>
+        </w:rPr>
+        <w:t xml:space="preserve"> for question answering</w:t>
       </w:r>
     </w:p>
     <w:p>
@@ -5100,6 +6058,7 @@
           <w:rFonts w:ascii="Times New Roman" w:hAnsi="Times New Roman" w:cs="Times New Roman"/>
         </w:rPr>
       </w:pPr>
+      <w:proofErr w:type="spellStart"/>
       <w:r>
         <w:rPr>
           <w:rFonts w:ascii="Times New Roman" w:hAnsi="Times New Roman" w:cs="Times New Roman"/>
@@ -5107,7 +6066,70 @@
           <w:shd w:val="clear" w:color="auto" w:fill="FFFFFF"/>
         </w:rPr>
         <w:lastRenderedPageBreak/>
-        <w:t>Balayn A., Mavridis P., Bozzon A., Timmermans B., and Szlávik Z. (2018). “Characterising and mitigating aggregation-bias in crowdsourced toxicity annotations”, in </w:t>
+        <w:t>Balayn</w:t>
+      </w:r>
+      <w:proofErr w:type="spellEnd"/>
+      <w:r>
+        <w:rPr>
+          <w:rFonts w:ascii="Times New Roman" w:hAnsi="Times New Roman" w:cs="Times New Roman"/>
+          <w:color w:val="222222"/>
+          <w:shd w:val="clear" w:color="auto" w:fill="FFFFFF"/>
+        </w:rPr>
+        <w:t xml:space="preserve"> A., </w:t>
+      </w:r>
+      <w:proofErr w:type="spellStart"/>
+      <w:r>
+        <w:rPr>
+          <w:rFonts w:ascii="Times New Roman" w:hAnsi="Times New Roman" w:cs="Times New Roman"/>
+          <w:color w:val="222222"/>
+          <w:shd w:val="clear" w:color="auto" w:fill="FFFFFF"/>
+        </w:rPr>
+        <w:t>Mavridis</w:t>
+      </w:r>
+      <w:proofErr w:type="spellEnd"/>
+      <w:r>
+        <w:rPr>
+          <w:rFonts w:ascii="Times New Roman" w:hAnsi="Times New Roman" w:cs="Times New Roman"/>
+          <w:color w:val="222222"/>
+          <w:shd w:val="clear" w:color="auto" w:fill="FFFFFF"/>
+        </w:rPr>
+        <w:t xml:space="preserve"> P., </w:t>
+      </w:r>
+      <w:proofErr w:type="spellStart"/>
+      <w:r>
+        <w:rPr>
+          <w:rFonts w:ascii="Times New Roman" w:hAnsi="Times New Roman" w:cs="Times New Roman"/>
+          <w:color w:val="222222"/>
+          <w:shd w:val="clear" w:color="auto" w:fill="FFFFFF"/>
+        </w:rPr>
+        <w:t>Bozzon</w:t>
+      </w:r>
+      <w:proofErr w:type="spellEnd"/>
+      <w:r>
+        <w:rPr>
+          <w:rFonts w:ascii="Times New Roman" w:hAnsi="Times New Roman" w:cs="Times New Roman"/>
+          <w:color w:val="222222"/>
+          <w:shd w:val="clear" w:color="auto" w:fill="FFFFFF"/>
+        </w:rPr>
+        <w:t xml:space="preserve"> A., Timmermans B., and </w:t>
+      </w:r>
+      <w:proofErr w:type="spellStart"/>
+      <w:r>
+        <w:rPr>
+          <w:rFonts w:ascii="Times New Roman" w:hAnsi="Times New Roman" w:cs="Times New Roman"/>
+          <w:color w:val="222222"/>
+          <w:shd w:val="clear" w:color="auto" w:fill="FFFFFF"/>
+        </w:rPr>
+        <w:t>Szlávik</w:t>
+      </w:r>
+      <w:proofErr w:type="spellEnd"/>
+      <w:r>
+        <w:rPr>
+          <w:rFonts w:ascii="Times New Roman" w:hAnsi="Times New Roman" w:cs="Times New Roman"/>
+          <w:color w:val="222222"/>
+          <w:shd w:val="clear" w:color="auto" w:fill="FFFFFF"/>
+        </w:rPr>
+        <w:t xml:space="preserve"> Z. (2018). “Characterising and mitigating aggregation-bias in crowdsourced toxicity annotations”, in </w:t>
       </w:r>
       <w:r>
         <w:rPr>
@@ -5304,7 +6326,25 @@
           <w:sz w:val="24"/>
           <w:szCs w:val="24"/>
         </w:rPr>
-        <w:t>Removed annotations of lowest quality workers (spammers) – Worker Quality Score computed with CrowdTruth framework + unit quality score for clarity of sentence</w:t>
+        <w:t xml:space="preserve">Removed annotations of lowest quality workers (spammers) – Worker Quality Score computed with </w:t>
+      </w:r>
+      <w:proofErr w:type="spellStart"/>
+      <w:r>
+        <w:rPr>
+          <w:rFonts w:ascii="Times New Roman" w:hAnsi="Times New Roman" w:cs="Times New Roman"/>
+          <w:sz w:val="24"/>
+          <w:szCs w:val="24"/>
+        </w:rPr>
+        <w:t>CrowdTruth</w:t>
+      </w:r>
+      <w:proofErr w:type="spellEnd"/>
+      <w:r>
+        <w:rPr>
+          <w:rFonts w:ascii="Times New Roman" w:hAnsi="Times New Roman" w:cs="Times New Roman"/>
+          <w:sz w:val="24"/>
+          <w:szCs w:val="24"/>
+        </w:rPr>
+        <w:t xml:space="preserve"> framework + unit quality score for clarity of sentence</w:t>
       </w:r>
     </w:p>
     <w:p>
@@ -5828,7 +6868,25 @@
           <w:sz w:val="24"/>
           <w:szCs w:val="24"/>
         </w:rPr>
-        <w:t>Word generalization – may have data sparsity problem (not in large dataset) (need features in training and testing data), use word clustering, use induced cluster IDs as additional features (Brown clustering algorithm (hard clusers), Latent Dirichlet Allocation (topic distribution for each word – degree word belongs to topic), word embeddings – distributed word representations based on neural networks – for each word vector representation induced from large unlabelled text corpus – different, semantically similar words get similar vectors – replace binary features indicating presence/frequency of words, average vectors of all words in sentence (limited effectiveness), paragraph embeddings – directly represent passage – based on word embeddings – more effective than averaging</w:t>
+        <w:t xml:space="preserve">Word generalization – may have data sparsity problem (not in large dataset) (need features in training and testing data), use word clustering, use induced cluster IDs as additional features (Brown clustering algorithm (hard </w:t>
+      </w:r>
+      <w:proofErr w:type="spellStart"/>
+      <w:r>
+        <w:rPr>
+          <w:rFonts w:ascii="Times New Roman" w:hAnsi="Times New Roman" w:cs="Times New Roman"/>
+          <w:sz w:val="24"/>
+          <w:szCs w:val="24"/>
+        </w:rPr>
+        <w:t>clusers</w:t>
+      </w:r>
+      <w:proofErr w:type="spellEnd"/>
+      <w:r>
+        <w:rPr>
+          <w:rFonts w:ascii="Times New Roman" w:hAnsi="Times New Roman" w:cs="Times New Roman"/>
+          <w:sz w:val="24"/>
+          <w:szCs w:val="24"/>
+        </w:rPr>
+        <w:t>), Latent Dirichlet Allocation (topic distribution for each word – degree word belongs to topic), word embeddings – distributed word representations based on neural networks – for each word vector representation induced from large unlabelled text corpus – different, semantically similar words get similar vectors – replace binary features indicating presence/frequency of words, average vectors of all words in sentence (limited effectiveness), paragraph embeddings – directly represent passage – based on word embeddings – more effective than averaging</w:t>
       </w:r>
     </w:p>
     <w:p>
@@ -5916,7 +6974,25 @@
           <w:sz w:val="24"/>
           <w:szCs w:val="24"/>
         </w:rPr>
-        <w:t>Knowledge-based features – use aspects not directly related to language, automatic reasoning over world knowledge – ConceptNet – encodes concepts connected by relations to form assertions (augmented by stereotypes – only works for subtype of hate speech – LGBT)</w:t>
+        <w:t xml:space="preserve">Knowledge-based features – use aspects not directly related to language, automatic reasoning over world knowledge – </w:t>
+      </w:r>
+      <w:proofErr w:type="spellStart"/>
+      <w:r>
+        <w:rPr>
+          <w:rFonts w:ascii="Times New Roman" w:hAnsi="Times New Roman" w:cs="Times New Roman"/>
+          <w:sz w:val="24"/>
+          <w:szCs w:val="24"/>
+        </w:rPr>
+        <w:t>ConceptNet</w:t>
+      </w:r>
+      <w:proofErr w:type="spellEnd"/>
+      <w:r>
+        <w:rPr>
+          <w:rFonts w:ascii="Times New Roman" w:hAnsi="Times New Roman" w:cs="Times New Roman"/>
+          <w:sz w:val="24"/>
+          <w:szCs w:val="24"/>
+        </w:rPr>
+        <w:t xml:space="preserve"> – encodes concepts connected by relations to form assertions (augmented by stereotypes – only works for subtype of hate speech – LGBT)</w:t>
       </w:r>
     </w:p>
     <w:p>
@@ -6071,7 +7147,25 @@
           <w:sz w:val="24"/>
           <w:szCs w:val="24"/>
         </w:rPr>
-        <w:t>Datasets – authors usually collect and label their own data – no commonly accepted benchmark – Twitter, Instagram, yahoo!, Youtube… - platform demographics different, much fewer hateful than benign comments so have to annotate large number to get enough hateful to balance dataset, not aided by different definitions of toxicity</w:t>
+        <w:t xml:space="preserve">Datasets – authors usually collect and label their own data – no commonly accepted benchmark – Twitter, Instagram, yahoo!, </w:t>
+      </w:r>
+      <w:proofErr w:type="spellStart"/>
+      <w:r>
+        <w:rPr>
+          <w:rFonts w:ascii="Times New Roman" w:hAnsi="Times New Roman" w:cs="Times New Roman"/>
+          <w:sz w:val="24"/>
+          <w:szCs w:val="24"/>
+        </w:rPr>
+        <w:t>Youtube</w:t>
+      </w:r>
+      <w:proofErr w:type="spellEnd"/>
+      <w:r>
+        <w:rPr>
+          <w:rFonts w:ascii="Times New Roman" w:hAnsi="Times New Roman" w:cs="Times New Roman"/>
+          <w:sz w:val="24"/>
+          <w:szCs w:val="24"/>
+        </w:rPr>
+        <w:t>… - platform demographics different, much fewer hateful than benign comments so have to annotate large number to get enough hateful to balance dataset, not aided by different definitions of toxicity</w:t>
       </w:r>
     </w:p>
     <w:p>
@@ -6207,6 +7301,7 @@
         </w:rPr>
         <w:t xml:space="preserve">, </w:t>
       </w:r>
+      <w:proofErr w:type="spellStart"/>
       <w:r>
         <w:rPr>
           <w:rFonts w:ascii="Times New Roman" w:hAnsi="Times New Roman" w:cs="Times New Roman"/>
@@ -6219,6 +7314,7 @@
         </w:rPr>
         <w:t>hain</w:t>
       </w:r>
+      <w:proofErr w:type="spellEnd"/>
       <w:r>
         <w:rPr>
           <w:rFonts w:ascii="Times New Roman" w:hAnsi="Times New Roman" w:cs="Times New Roman"/>
@@ -6229,8 +7325,16 @@
         <w:rPr>
           <w:rFonts w:ascii="Times New Roman" w:hAnsi="Times New Roman" w:cs="Times New Roman"/>
         </w:rPr>
-        <w:t>, and Vasserman</w:t>
-      </w:r>
+        <w:t xml:space="preserve">, and </w:t>
+      </w:r>
+      <w:proofErr w:type="spellStart"/>
+      <w:r>
+        <w:rPr>
+          <w:rFonts w:ascii="Times New Roman" w:hAnsi="Times New Roman" w:cs="Times New Roman"/>
+        </w:rPr>
+        <w:t>Vasserman</w:t>
+      </w:r>
+      <w:proofErr w:type="spellEnd"/>
       <w:r>
         <w:rPr>
           <w:rFonts w:ascii="Times New Roman" w:hAnsi="Times New Roman" w:cs="Times New Roman"/>
@@ -6525,7 +7629,25 @@
           <w:sz w:val="24"/>
           <w:szCs w:val="24"/>
         </w:rPr>
-        <w:t>Gender bias in word embeddings – technique to “de-bias” (Bolukbasi et al., 2016)</w:t>
+        <w:t>Gender bias in word embeddings – technique to “de-bias” (</w:t>
+      </w:r>
+      <w:proofErr w:type="spellStart"/>
+      <w:r>
+        <w:rPr>
+          <w:rFonts w:ascii="Times New Roman" w:hAnsi="Times New Roman" w:cs="Times New Roman"/>
+          <w:sz w:val="24"/>
+          <w:szCs w:val="24"/>
+        </w:rPr>
+        <w:t>Bolukbasi</w:t>
+      </w:r>
+      <w:proofErr w:type="spellEnd"/>
+      <w:r>
+        <w:rPr>
+          <w:rFonts w:ascii="Times New Roman" w:hAnsi="Times New Roman" w:cs="Times New Roman"/>
+          <w:sz w:val="24"/>
+          <w:szCs w:val="24"/>
+        </w:rPr>
+        <w:t xml:space="preserve"> et al., 2016)</w:t>
       </w:r>
     </w:p>
     <w:p>
@@ -6547,7 +7669,25 @@
           <w:sz w:val="24"/>
           <w:szCs w:val="24"/>
         </w:rPr>
-        <w:t>Classifier – CNNs, Keras, TensorFlow</w:t>
+        <w:t xml:space="preserve">Classifier – CNNs, </w:t>
+      </w:r>
+      <w:proofErr w:type="spellStart"/>
+      <w:r>
+        <w:rPr>
+          <w:rFonts w:ascii="Times New Roman" w:hAnsi="Times New Roman" w:cs="Times New Roman"/>
+          <w:sz w:val="24"/>
+          <w:szCs w:val="24"/>
+        </w:rPr>
+        <w:t>Keras</w:t>
+      </w:r>
+      <w:proofErr w:type="spellEnd"/>
+      <w:r>
+        <w:rPr>
+          <w:rFonts w:ascii="Times New Roman" w:hAnsi="Times New Roman" w:cs="Times New Roman"/>
+          <w:sz w:val="24"/>
+          <w:szCs w:val="24"/>
+        </w:rPr>
+        <w:t>, TensorFlow</w:t>
       </w:r>
     </w:p>
     <w:p>
@@ -7025,13 +8165,23 @@
           <w:szCs w:val="24"/>
         </w:rPr>
       </w:pPr>
-      <w:r>
-        <w:rPr>
-          <w:rFonts w:ascii="Times New Roman" w:hAnsi="Times New Roman" w:cs="Times New Roman"/>
-          <w:sz w:val="24"/>
-          <w:szCs w:val="24"/>
-        </w:rPr>
-        <w:t>Zorian A.</w:t>
+      <w:proofErr w:type="spellStart"/>
+      <w:r>
+        <w:rPr>
+          <w:rFonts w:ascii="Times New Roman" w:hAnsi="Times New Roman" w:cs="Times New Roman"/>
+          <w:sz w:val="24"/>
+          <w:szCs w:val="24"/>
+        </w:rPr>
+        <w:t>Zorian</w:t>
+      </w:r>
+      <w:proofErr w:type="spellEnd"/>
+      <w:r>
+        <w:rPr>
+          <w:rFonts w:ascii="Times New Roman" w:hAnsi="Times New Roman" w:cs="Times New Roman"/>
+          <w:sz w:val="24"/>
+          <w:szCs w:val="24"/>
+        </w:rPr>
+        <w:t xml:space="preserve"> A.</w:t>
       </w:r>
       <w:r>
         <w:rPr>
@@ -7049,13 +8199,23 @@
         </w:rPr>
         <w:t xml:space="preserve"> and </w:t>
       </w:r>
-      <w:r>
-        <w:rPr>
-          <w:rFonts w:ascii="Times New Roman" w:hAnsi="Times New Roman" w:cs="Times New Roman"/>
-          <w:sz w:val="24"/>
-          <w:szCs w:val="24"/>
-        </w:rPr>
-        <w:t xml:space="preserve">Bikkanur C.S. (2019). “Debiasing Personal Identities </w:t>
+      <w:proofErr w:type="spellStart"/>
+      <w:r>
+        <w:rPr>
+          <w:rFonts w:ascii="Times New Roman" w:hAnsi="Times New Roman" w:cs="Times New Roman"/>
+          <w:sz w:val="24"/>
+          <w:szCs w:val="24"/>
+        </w:rPr>
+        <w:t>Bikkanur</w:t>
+      </w:r>
+      <w:proofErr w:type="spellEnd"/>
+      <w:r>
+        <w:rPr>
+          <w:rFonts w:ascii="Times New Roman" w:hAnsi="Times New Roman" w:cs="Times New Roman"/>
+          <w:sz w:val="24"/>
+          <w:szCs w:val="24"/>
+        </w:rPr>
+        <w:t xml:space="preserve"> C.S. (2019). “Debiasing Personal Identities </w:t>
       </w:r>
       <w:r>
         <w:rPr>
@@ -7073,6 +8233,7 @@
         </w:rPr>
         <w:t xml:space="preserve">, </w:t>
       </w:r>
+      <w:proofErr w:type="spellStart"/>
       <w:r>
         <w:rPr>
           <w:rFonts w:ascii="Times New Roman" w:hAnsi="Times New Roman" w:cs="Times New Roman"/>
@@ -7081,7 +8242,18 @@
           <w:sz w:val="24"/>
           <w:szCs w:val="24"/>
         </w:rPr>
-        <w:t>arXiv preprint arXiv:1908.05757</w:t>
+        <w:t>arXiv</w:t>
+      </w:r>
+      <w:proofErr w:type="spellEnd"/>
+      <w:r>
+        <w:rPr>
+          <w:rFonts w:ascii="Times New Roman" w:hAnsi="Times New Roman" w:cs="Times New Roman"/>
+          <w:i/>
+          <w:iCs/>
+          <w:sz w:val="24"/>
+          <w:szCs w:val="24"/>
+        </w:rPr>
+        <w:t xml:space="preserve"> preprint arXiv:1908.05757</w:t>
       </w:r>
       <w:r>
         <w:rPr>
@@ -7259,7 +8431,25 @@
           <w:sz w:val="24"/>
           <w:szCs w:val="24"/>
         </w:rPr>
-        <w:t>2 sized input and softmax activation (1</w:t>
+        <w:t xml:space="preserve">2 sized input and </w:t>
+      </w:r>
+      <w:proofErr w:type="spellStart"/>
+      <w:r>
+        <w:rPr>
+          <w:rFonts w:ascii="Times New Roman" w:hAnsi="Times New Roman" w:cs="Times New Roman"/>
+          <w:sz w:val="24"/>
+          <w:szCs w:val="24"/>
+        </w:rPr>
+        <w:t>softmax</w:t>
+      </w:r>
+      <w:proofErr w:type="spellEnd"/>
+      <w:r>
+        <w:rPr>
+          <w:rFonts w:ascii="Times New Roman" w:hAnsi="Times New Roman" w:cs="Times New Roman"/>
+          <w:sz w:val="24"/>
+          <w:szCs w:val="24"/>
+        </w:rPr>
+        <w:t xml:space="preserve"> activation (1</w:t>
       </w:r>
       <w:r>
         <w:rPr>
@@ -7276,8 +8466,18 @@
           <w:sz w:val="24"/>
           <w:szCs w:val="24"/>
         </w:rPr>
-        <w:t xml:space="preserve"> had relu)</w:t>
-      </w:r>
+        <w:t xml:space="preserve"> had </w:t>
+      </w:r>
+      <w:proofErr w:type="spellStart"/>
+      <w:r>
+        <w:rPr>
+          <w:rFonts w:ascii="Times New Roman" w:hAnsi="Times New Roman" w:cs="Times New Roman"/>
+          <w:sz w:val="24"/>
+          <w:szCs w:val="24"/>
+        </w:rPr>
+        <w:t>relu</w:t>
+      </w:r>
+      <w:proofErr w:type="spellEnd"/>
       <w:r>
         <w:rPr>
           <w:rFonts w:ascii="Times New Roman" w:hAnsi="Times New Roman" w:cs="Times New Roman"/>
@@ -7292,6 +8492,14 @@
           <w:sz w:val="24"/>
           <w:szCs w:val="24"/>
         </w:rPr>
+        <w:t>)</w:t>
+      </w:r>
+      <w:r>
+        <w:rPr>
+          <w:rFonts w:ascii="Times New Roman" w:hAnsi="Times New Roman" w:cs="Times New Roman"/>
+          <w:sz w:val="24"/>
+          <w:szCs w:val="24"/>
+        </w:rPr>
         <w:t>,</w:t>
       </w:r>
       <w:r>
@@ -7316,7 +8524,16 @@
           <w:sz w:val="24"/>
           <w:szCs w:val="24"/>
         </w:rPr>
-        <w:t xml:space="preserve"> with E</w:t>
+        <w:t xml:space="preserve"> with </w:t>
+      </w:r>
+      <w:proofErr w:type="spellStart"/>
+      <w:r>
+        <w:rPr>
+          <w:rFonts w:ascii="Times New Roman" w:hAnsi="Times New Roman" w:cs="Times New Roman"/>
+          <w:sz w:val="24"/>
+          <w:szCs w:val="24"/>
+        </w:rPr>
+        <w:t>E</w:t>
       </w:r>
       <w:r>
         <w:rPr>
@@ -7342,6 +8559,7 @@
         </w:rPr>
         <w:t>o</w:t>
       </w:r>
+      <w:proofErr w:type="spellEnd"/>
       <w:r>
         <w:rPr>
           <w:rFonts w:ascii="Times New Roman" w:hAnsi="Times New Roman" w:cs="Times New Roman"/>
@@ -7396,7 +8614,25 @@
           <w:sz w:val="24"/>
           <w:szCs w:val="24"/>
         </w:rPr>
-        <w:t>) – bertForSequenceClassification class to fine-tune parameters for text classification</w:t>
+        <w:t xml:space="preserve">) – </w:t>
+      </w:r>
+      <w:proofErr w:type="spellStart"/>
+      <w:r>
+        <w:rPr>
+          <w:rFonts w:ascii="Times New Roman" w:hAnsi="Times New Roman" w:cs="Times New Roman"/>
+          <w:sz w:val="24"/>
+          <w:szCs w:val="24"/>
+        </w:rPr>
+        <w:t>bertForSequenceClassification</w:t>
+      </w:r>
+      <w:proofErr w:type="spellEnd"/>
+      <w:r>
+        <w:rPr>
+          <w:rFonts w:ascii="Times New Roman" w:hAnsi="Times New Roman" w:cs="Times New Roman"/>
+          <w:sz w:val="24"/>
+          <w:szCs w:val="24"/>
+        </w:rPr>
+        <w:t xml:space="preserve"> class to fine-tune parameters for text classification</w:t>
       </w:r>
     </w:p>
     <w:p>
@@ -7720,13 +8956,41 @@
           <w:szCs w:val="28"/>
         </w:rPr>
       </w:pPr>
-      <w:r>
-        <w:rPr>
-          <w:rFonts w:ascii="Times New Roman" w:hAnsi="Times New Roman" w:cs="Times New Roman"/>
-          <w:sz w:val="24"/>
-          <w:szCs w:val="24"/>
-        </w:rPr>
-        <w:t xml:space="preserve">Nobata C., Tetreault J., Thomas A., Mehdad Y., and Chang Y. (2016). “Abusive language detection in online user content”, in </w:t>
+      <w:proofErr w:type="spellStart"/>
+      <w:r>
+        <w:rPr>
+          <w:rFonts w:ascii="Times New Roman" w:hAnsi="Times New Roman" w:cs="Times New Roman"/>
+          <w:sz w:val="24"/>
+          <w:szCs w:val="24"/>
+        </w:rPr>
+        <w:t>Nobata</w:t>
+      </w:r>
+      <w:proofErr w:type="spellEnd"/>
+      <w:r>
+        <w:rPr>
+          <w:rFonts w:ascii="Times New Roman" w:hAnsi="Times New Roman" w:cs="Times New Roman"/>
+          <w:sz w:val="24"/>
+          <w:szCs w:val="24"/>
+        </w:rPr>
+        <w:t xml:space="preserve"> C., Tetreault J., Thomas A., </w:t>
+      </w:r>
+      <w:proofErr w:type="spellStart"/>
+      <w:r>
+        <w:rPr>
+          <w:rFonts w:ascii="Times New Roman" w:hAnsi="Times New Roman" w:cs="Times New Roman"/>
+          <w:sz w:val="24"/>
+          <w:szCs w:val="24"/>
+        </w:rPr>
+        <w:t>Mehdad</w:t>
+      </w:r>
+      <w:proofErr w:type="spellEnd"/>
+      <w:r>
+        <w:rPr>
+          <w:rFonts w:ascii="Times New Roman" w:hAnsi="Times New Roman" w:cs="Times New Roman"/>
+          <w:sz w:val="24"/>
+          <w:szCs w:val="24"/>
+        </w:rPr>
+        <w:t xml:space="preserve"> Y., and Chang Y. (2016). “Abusive language detection in online user content”, in </w:t>
       </w:r>
       <w:r>
         <w:rPr>
@@ -8182,7 +9446,25 @@
           <w:sz w:val="24"/>
           <w:szCs w:val="24"/>
         </w:rPr>
-        <w:t xml:space="preserve"> (ClearNLP dependency parser – parent of node, grandparent, POS of parent, POS of grandparent, tuple of word, parent, grandparent, children of node</w:t>
+        <w:t xml:space="preserve"> (</w:t>
+      </w:r>
+      <w:proofErr w:type="spellStart"/>
+      <w:r>
+        <w:rPr>
+          <w:rFonts w:ascii="Times New Roman" w:hAnsi="Times New Roman" w:cs="Times New Roman"/>
+          <w:sz w:val="24"/>
+          <w:szCs w:val="24"/>
+        </w:rPr>
+        <w:t>ClearNLP</w:t>
+      </w:r>
+      <w:proofErr w:type="spellEnd"/>
+      <w:r>
+        <w:rPr>
+          <w:rFonts w:ascii="Times New Roman" w:hAnsi="Times New Roman" w:cs="Times New Roman"/>
+          <w:sz w:val="24"/>
+          <w:szCs w:val="24"/>
+        </w:rPr>
+        <w:t xml:space="preserve"> dependency parser – parent of node, grandparent, POS of parent, POS of grandparent, tuple of word, parent, grandparent, children of node</w:t>
       </w:r>
       <w:r>
         <w:rPr>
@@ -8420,7 +9702,25 @@
           <w:sz w:val="24"/>
           <w:szCs w:val="24"/>
         </w:rPr>
-        <w:t xml:space="preserve"> and hierarchical softmax training</w:t>
+        <w:t xml:space="preserve"> and hierarchical </w:t>
+      </w:r>
+      <w:proofErr w:type="spellStart"/>
+      <w:r>
+        <w:rPr>
+          <w:rFonts w:ascii="Times New Roman" w:hAnsi="Times New Roman" w:cs="Times New Roman"/>
+          <w:sz w:val="24"/>
+          <w:szCs w:val="24"/>
+        </w:rPr>
+        <w:t>softmax</w:t>
+      </w:r>
+      <w:proofErr w:type="spellEnd"/>
+      <w:r>
+        <w:rPr>
+          <w:rFonts w:ascii="Times New Roman" w:hAnsi="Times New Roman" w:cs="Times New Roman"/>
+          <w:sz w:val="24"/>
+          <w:szCs w:val="24"/>
+        </w:rPr>
+        <w:t xml:space="preserve"> training</w:t>
       </w:r>
       <w:r>
         <w:rPr>
@@ -8476,7 +9776,25 @@
           <w:sz w:val="24"/>
           <w:szCs w:val="24"/>
         </w:rPr>
-        <w:t xml:space="preserve"> using gradient descent, parameters, word vectors and softmax weights from trained model</w:t>
+        <w:t xml:space="preserve"> using gradient descent, parameters, word vectors and </w:t>
+      </w:r>
+      <w:proofErr w:type="spellStart"/>
+      <w:r>
+        <w:rPr>
+          <w:rFonts w:ascii="Times New Roman" w:hAnsi="Times New Roman" w:cs="Times New Roman"/>
+          <w:sz w:val="24"/>
+          <w:szCs w:val="24"/>
+        </w:rPr>
+        <w:t>softmax</w:t>
+      </w:r>
+      <w:proofErr w:type="spellEnd"/>
+      <w:r>
+        <w:rPr>
+          <w:rFonts w:ascii="Times New Roman" w:hAnsi="Times New Roman" w:cs="Times New Roman"/>
+          <w:sz w:val="24"/>
+          <w:szCs w:val="24"/>
+        </w:rPr>
+        <w:t xml:space="preserve"> weights from trained model</w:t>
       </w:r>
       <w:r>
         <w:rPr>
@@ -8523,7 +9841,23 @@
         </w:rPr>
       </w:pPr>
       <w:r>
-        <w:t xml:space="preserve">[15] S. O. Sood, J. Antin, and E. F. Churchill. Using crowdsourcing to improve profanity detection. In AAAI Spring Symposium: Wisdom of the Crowd, 2012. – </w:t>
+        <w:t xml:space="preserve">[15] S. O. </w:t>
+      </w:r>
+      <w:proofErr w:type="spellStart"/>
+      <w:r>
+        <w:t>Sood</w:t>
+      </w:r>
+      <w:proofErr w:type="spellEnd"/>
+      <w:r>
+        <w:t xml:space="preserve">, J. </w:t>
+      </w:r>
+      <w:proofErr w:type="spellStart"/>
+      <w:r>
+        <w:t>Antin</w:t>
+      </w:r>
+      <w:proofErr w:type="spellEnd"/>
+      <w:r>
+        <w:t xml:space="preserve">, and E. F. Churchill. Using crowdsourcing to improve profanity detection. In AAAI Spring Symposium: Wisdom of the Crowd, 2012. – </w:t>
       </w:r>
       <w:r>
         <w:rPr>
@@ -8870,6 +10204,7 @@
           <w:szCs w:val="24"/>
         </w:rPr>
       </w:pPr>
+      <w:proofErr w:type="spellStart"/>
       <w:r>
         <w:rPr>
           <w:rFonts w:ascii="Times New Roman" w:hAnsi="Times New Roman" w:cs="Times New Roman"/>
@@ -8884,7 +10219,16 @@
           <w:sz w:val="24"/>
           <w:szCs w:val="24"/>
         </w:rPr>
-        <w:t xml:space="preserve">royo L. and Welty C. (2013). “Crowd truth: Harnessing disagreement in crowdsourcing a relation extraction gold standard”, </w:t>
+        <w:t>royo</w:t>
+      </w:r>
+      <w:proofErr w:type="spellEnd"/>
+      <w:r>
+        <w:rPr>
+          <w:rFonts w:ascii="Times New Roman" w:hAnsi="Times New Roman" w:cs="Times New Roman"/>
+          <w:sz w:val="24"/>
+          <w:szCs w:val="24"/>
+        </w:rPr>
+        <w:t xml:space="preserve"> L. and Welty C. (2013). “Crowd truth: Harnessing disagreement in crowdsourcing a relation extraction gold standard”, </w:t>
       </w:r>
       <w:r>
         <w:rPr>
@@ -9049,7 +10393,25 @@
           <w:sz w:val="24"/>
           <w:szCs w:val="24"/>
         </w:rPr>
-        <w:t>Annotator disagreement not noise but signa</w:t>
+        <w:t xml:space="preserve">Annotator disagreement </w:t>
+      </w:r>
+      <w:proofErr w:type="gramStart"/>
+      <w:r>
+        <w:rPr>
+          <w:rFonts w:ascii="Times New Roman" w:hAnsi="Times New Roman" w:cs="Times New Roman"/>
+          <w:sz w:val="24"/>
+          <w:szCs w:val="24"/>
+        </w:rPr>
+        <w:t>not noise</w:t>
+      </w:r>
+      <w:proofErr w:type="gramEnd"/>
+      <w:r>
+        <w:rPr>
+          <w:rFonts w:ascii="Times New Roman" w:hAnsi="Times New Roman" w:cs="Times New Roman"/>
+          <w:sz w:val="24"/>
+          <w:szCs w:val="24"/>
+        </w:rPr>
+        <w:t xml:space="preserve"> but signa</w:t>
       </w:r>
       <w:r>
         <w:rPr>
@@ -9269,7 +10631,23 @@
           <w:sz w:val="24"/>
           <w:szCs w:val="24"/>
         </w:rPr>
-        <w:t xml:space="preserve"> = average of cosines between each worker-sentence vector and full sentence vector ( - that worker) – if worker disagrees with crowd consistently</w:t>
+        <w:t xml:space="preserve"> = average of cosines between each worker-sentence vector and full sentence vector ( - that worker) – if worker disagrees with </w:t>
+      </w:r>
+      <w:r>
+        <w:rPr>
+          <w:rFonts w:ascii="Times New Roman" w:hAnsi="Times New Roman" w:cs="Times New Roman"/>
+          <w:sz w:val="24"/>
+          <w:szCs w:val="24"/>
+        </w:rPr>
+        <w:t>a</w:t>
+      </w:r>
+      <w:r>
+        <w:rPr>
+          <w:rFonts w:ascii="Times New Roman" w:hAnsi="Times New Roman" w:cs="Times New Roman"/>
+          <w:sz w:val="24"/>
+          <w:szCs w:val="24"/>
+        </w:rPr>
+        <w:t xml:space="preserve"> consistently</w:t>
       </w:r>
       <w:r>
         <w:rPr>
@@ -9344,8 +10722,16 @@
         <w:rPr>
           <w:rFonts w:ascii="Times New Roman" w:hAnsi="Times New Roman" w:cs="Times New Roman"/>
         </w:rPr>
-        <w:t>, Malakasiotis</w:t>
-      </w:r>
+        <w:t xml:space="preserve">, </w:t>
+      </w:r>
+      <w:proofErr w:type="spellStart"/>
+      <w:r>
+        <w:rPr>
+          <w:rFonts w:ascii="Times New Roman" w:hAnsi="Times New Roman" w:cs="Times New Roman"/>
+        </w:rPr>
+        <w:t>Malakasiotis</w:t>
+      </w:r>
+      <w:proofErr w:type="spellEnd"/>
       <w:r>
         <w:rPr>
           <w:rFonts w:ascii="Times New Roman" w:hAnsi="Times New Roman" w:cs="Times New Roman"/>
@@ -9571,12 +10957,14 @@
           <w:rFonts w:ascii="Times New Roman" w:hAnsi="Times New Roman" w:cs="Times New Roman"/>
         </w:rPr>
       </w:pPr>
+      <w:proofErr w:type="spellStart"/>
       <w:r>
         <w:rPr>
           <w:rFonts w:ascii="Times New Roman" w:hAnsi="Times New Roman" w:cs="Times New Roman"/>
         </w:rPr>
         <w:t>Zampieri</w:t>
       </w:r>
+      <w:proofErr w:type="spellEnd"/>
       <w:r>
         <w:rPr>
           <w:rFonts w:ascii="Times New Roman" w:hAnsi="Times New Roman" w:cs="Times New Roman"/>
@@ -9587,8 +10975,16 @@
         <w:rPr>
           <w:rFonts w:ascii="Times New Roman" w:hAnsi="Times New Roman" w:cs="Times New Roman"/>
         </w:rPr>
-        <w:t>, Malmasi</w:t>
-      </w:r>
+        <w:t xml:space="preserve">, </w:t>
+      </w:r>
+      <w:proofErr w:type="spellStart"/>
+      <w:r>
+        <w:rPr>
+          <w:rFonts w:ascii="Times New Roman" w:hAnsi="Times New Roman" w:cs="Times New Roman"/>
+        </w:rPr>
+        <w:t>Malmasi</w:t>
+      </w:r>
+      <w:proofErr w:type="spellEnd"/>
       <w:r>
         <w:rPr>
           <w:rFonts w:ascii="Times New Roman" w:hAnsi="Times New Roman" w:cs="Times New Roman"/>
@@ -9599,8 +10995,16 @@
         <w:rPr>
           <w:rFonts w:ascii="Times New Roman" w:hAnsi="Times New Roman" w:cs="Times New Roman"/>
         </w:rPr>
-        <w:t>S., Nakov</w:t>
-      </w:r>
+        <w:t xml:space="preserve">S., </w:t>
+      </w:r>
+      <w:proofErr w:type="spellStart"/>
+      <w:r>
+        <w:rPr>
+          <w:rFonts w:ascii="Times New Roman" w:hAnsi="Times New Roman" w:cs="Times New Roman"/>
+        </w:rPr>
+        <w:t>Nakov</w:t>
+      </w:r>
+      <w:proofErr w:type="spellEnd"/>
       <w:r>
         <w:rPr>
           <w:rFonts w:ascii="Times New Roman" w:hAnsi="Times New Roman" w:cs="Times New Roman"/>
@@ -9623,8 +11027,16 @@
         <w:rPr>
           <w:rFonts w:ascii="Times New Roman" w:hAnsi="Times New Roman" w:cs="Times New Roman"/>
         </w:rPr>
-        <w:t>S., Farra</w:t>
-      </w:r>
+        <w:t xml:space="preserve">S., </w:t>
+      </w:r>
+      <w:proofErr w:type="spellStart"/>
+      <w:r>
+        <w:rPr>
+          <w:rFonts w:ascii="Times New Roman" w:hAnsi="Times New Roman" w:cs="Times New Roman"/>
+        </w:rPr>
+        <w:t>Farra</w:t>
+      </w:r>
+      <w:proofErr w:type="spellEnd"/>
       <w:r>
         <w:rPr>
           <w:rFonts w:ascii="Times New Roman" w:hAnsi="Times New Roman" w:cs="Times New Roman"/>
@@ -9683,7 +11095,21 @@
         <w:rPr>
           <w:rFonts w:ascii="Times New Roman" w:hAnsi="Times New Roman" w:cs="Times New Roman"/>
         </w:rPr>
-        <w:t>Semeval-2019 task 6: Identifying and categorizing offensive language in social media (offenseval)</w:t>
+        <w:t>Semeval-2019 task 6: Identifying and categorizing offensive language in social media (</w:t>
+      </w:r>
+      <w:proofErr w:type="spellStart"/>
+      <w:r>
+        <w:rPr>
+          <w:rFonts w:ascii="Times New Roman" w:hAnsi="Times New Roman" w:cs="Times New Roman"/>
+        </w:rPr>
+        <w:t>offenseval</w:t>
+      </w:r>
+      <w:proofErr w:type="spellEnd"/>
+      <w:r>
+        <w:rPr>
+          <w:rFonts w:ascii="Times New Roman" w:hAnsi="Times New Roman" w:cs="Times New Roman"/>
+        </w:rPr>
+        <w:t>)</w:t>
       </w:r>
       <w:r>
         <w:rPr>
@@ -9709,6 +11135,7 @@
         </w:rPr>
         <w:t xml:space="preserve">n </w:t>
       </w:r>
+      <w:proofErr w:type="spellStart"/>
       <w:r>
         <w:rPr>
           <w:rFonts w:ascii="Times New Roman" w:hAnsi="Times New Roman" w:cs="Times New Roman"/>
@@ -9717,6 +11144,7 @@
         </w:rPr>
         <w:t>SemEval</w:t>
       </w:r>
+      <w:proofErr w:type="spellEnd"/>
       <w:r>
         <w:rPr>
           <w:rFonts w:ascii="Times New Roman" w:hAnsi="Times New Roman" w:cs="Times New Roman"/>
@@ -9759,8 +11187,30 @@
         <w:rPr>
           <w:rFonts w:ascii="Times New Roman" w:hAnsi="Times New Roman" w:cs="Times New Roman"/>
         </w:rPr>
-        <w:t>, Danescu-Niculescu-Mizil</w:t>
-      </w:r>
+        <w:t xml:space="preserve">, </w:t>
+      </w:r>
+      <w:proofErr w:type="spellStart"/>
+      <w:r>
+        <w:rPr>
+          <w:rFonts w:ascii="Times New Roman" w:hAnsi="Times New Roman" w:cs="Times New Roman"/>
+        </w:rPr>
+        <w:t>Danescu</w:t>
+      </w:r>
+      <w:proofErr w:type="spellEnd"/>
+      <w:r>
+        <w:rPr>
+          <w:rFonts w:ascii="Times New Roman" w:hAnsi="Times New Roman" w:cs="Times New Roman"/>
+        </w:rPr>
+        <w:t>-Niculescu-</w:t>
+      </w:r>
+      <w:proofErr w:type="spellStart"/>
+      <w:r>
+        <w:rPr>
+          <w:rFonts w:ascii="Times New Roman" w:hAnsi="Times New Roman" w:cs="Times New Roman"/>
+        </w:rPr>
+        <w:t>Mizil</w:t>
+      </w:r>
+      <w:proofErr w:type="spellEnd"/>
       <w:r>
         <w:rPr>
           <w:rFonts w:ascii="Times New Roman" w:hAnsi="Times New Roman" w:cs="Times New Roman"/>
@@ -9771,8 +11221,16 @@
         <w:rPr>
           <w:rFonts w:ascii="Times New Roman" w:hAnsi="Times New Roman" w:cs="Times New Roman"/>
         </w:rPr>
-        <w:t>, Taraborelli</w:t>
-      </w:r>
+        <w:t xml:space="preserve">, </w:t>
+      </w:r>
+      <w:proofErr w:type="spellStart"/>
+      <w:r>
+        <w:rPr>
+          <w:rFonts w:ascii="Times New Roman" w:hAnsi="Times New Roman" w:cs="Times New Roman"/>
+        </w:rPr>
+        <w:t>Taraborelli</w:t>
+      </w:r>
+      <w:proofErr w:type="spellEnd"/>
       <w:r>
         <w:rPr>
           <w:rFonts w:ascii="Times New Roman" w:hAnsi="Times New Roman" w:cs="Times New Roman"/>
@@ -9783,8 +11241,16 @@
         <w:rPr>
           <w:rFonts w:ascii="Times New Roman" w:hAnsi="Times New Roman" w:cs="Times New Roman"/>
         </w:rPr>
-        <w:t>, Thain</w:t>
-      </w:r>
+        <w:t xml:space="preserve">, </w:t>
+      </w:r>
+      <w:proofErr w:type="spellStart"/>
+      <w:r>
+        <w:rPr>
+          <w:rFonts w:ascii="Times New Roman" w:hAnsi="Times New Roman" w:cs="Times New Roman"/>
+        </w:rPr>
+        <w:t>Thain</w:t>
+      </w:r>
+      <w:proofErr w:type="spellEnd"/>
       <w:r>
         <w:rPr>
           <w:rFonts w:ascii="Times New Roman" w:hAnsi="Times New Roman" w:cs="Times New Roman"/>
@@ -9851,11 +11317,19 @@
         </w:rPr>
         <w:t>“</w:t>
       </w:r>
-      <w:r>
-        <w:rPr>
-          <w:rFonts w:ascii="Times New Roman" w:hAnsi="Times New Roman" w:cs="Times New Roman"/>
-        </w:rPr>
-        <w:t>Wikiconv: A corpus of the complete conversational history of a large online collaborative community</w:t>
+      <w:proofErr w:type="spellStart"/>
+      <w:r>
+        <w:rPr>
+          <w:rFonts w:ascii="Times New Roman" w:hAnsi="Times New Roman" w:cs="Times New Roman"/>
+        </w:rPr>
+        <w:t>Wikiconv</w:t>
+      </w:r>
+      <w:proofErr w:type="spellEnd"/>
+      <w:r>
+        <w:rPr>
+          <w:rFonts w:ascii="Times New Roman" w:hAnsi="Times New Roman" w:cs="Times New Roman"/>
+        </w:rPr>
+        <w:t>: A corpus of the complete conversational history of a large online collaborative community</w:t>
       </w:r>
       <w:r>
         <w:rPr>
@@ -9869,13 +11343,23 @@
         </w:rPr>
         <w:t xml:space="preserve"> </w:t>
       </w:r>
+      <w:proofErr w:type="spellStart"/>
       <w:r>
         <w:rPr>
           <w:rFonts w:ascii="Times New Roman" w:hAnsi="Times New Roman" w:cs="Times New Roman"/>
           <w:i/>
           <w:iCs/>
         </w:rPr>
-        <w:t>arXiv preprint.</w:t>
+        <w:t>arXiv</w:t>
+      </w:r>
+      <w:proofErr w:type="spellEnd"/>
+      <w:r>
+        <w:rPr>
+          <w:rFonts w:ascii="Times New Roman" w:hAnsi="Times New Roman" w:cs="Times New Roman"/>
+          <w:i/>
+          <w:iCs/>
+        </w:rPr>
+        <w:t xml:space="preserve"> preprint.</w:t>
       </w:r>
       <w:r>
         <w:rPr>
@@ -9954,7 +11438,21 @@
         <w:rPr>
           <w:rFonts w:ascii="Times New Roman" w:hAnsi="Times New Roman" w:cs="Times New Roman"/>
         </w:rPr>
-        <w:t>One-step and two-step classification for abusve language detection on twitter</w:t>
+        <w:t xml:space="preserve">One-step and two-step classification for </w:t>
+      </w:r>
+      <w:proofErr w:type="spellStart"/>
+      <w:r>
+        <w:rPr>
+          <w:rFonts w:ascii="Times New Roman" w:hAnsi="Times New Roman" w:cs="Times New Roman"/>
+        </w:rPr>
+        <w:t>abusve</w:t>
+      </w:r>
+      <w:proofErr w:type="spellEnd"/>
+      <w:r>
+        <w:rPr>
+          <w:rFonts w:ascii="Times New Roman" w:hAnsi="Times New Roman" w:cs="Times New Roman"/>
+        </w:rPr>
+        <w:t xml:space="preserve"> language detection on twitter</w:t>
       </w:r>
       <w:r>
         <w:rPr>
@@ -10026,12 +11524,14 @@
       <w:pPr>
         <w:pStyle w:val="NoSpacing"/>
       </w:pPr>
+      <w:proofErr w:type="spellStart"/>
       <w:r>
         <w:rPr>
           <w:rFonts w:ascii="Times New Roman" w:hAnsi="Times New Roman" w:cs="Times New Roman"/>
         </w:rPr>
         <w:t>Zampieri</w:t>
       </w:r>
+      <w:proofErr w:type="spellEnd"/>
       <w:r>
         <w:rPr>
           <w:rFonts w:ascii="Times New Roman" w:hAnsi="Times New Roman" w:cs="Times New Roman"/>
@@ -10042,8 +11542,16 @@
         <w:rPr>
           <w:rFonts w:ascii="Times New Roman" w:hAnsi="Times New Roman" w:cs="Times New Roman"/>
         </w:rPr>
-        <w:t>, Malmasi</w:t>
-      </w:r>
+        <w:t xml:space="preserve">, </w:t>
+      </w:r>
+      <w:proofErr w:type="spellStart"/>
+      <w:r>
+        <w:rPr>
+          <w:rFonts w:ascii="Times New Roman" w:hAnsi="Times New Roman" w:cs="Times New Roman"/>
+        </w:rPr>
+        <w:t>Malmasi</w:t>
+      </w:r>
+      <w:proofErr w:type="spellEnd"/>
       <w:r>
         <w:rPr>
           <w:rFonts w:ascii="Times New Roman" w:hAnsi="Times New Roman" w:cs="Times New Roman"/>
@@ -10054,8 +11562,16 @@
         <w:rPr>
           <w:rFonts w:ascii="Times New Roman" w:hAnsi="Times New Roman" w:cs="Times New Roman"/>
         </w:rPr>
-        <w:t>, Nakov</w:t>
-      </w:r>
+        <w:t xml:space="preserve">, </w:t>
+      </w:r>
+      <w:proofErr w:type="spellStart"/>
+      <w:r>
+        <w:rPr>
+          <w:rFonts w:ascii="Times New Roman" w:hAnsi="Times New Roman" w:cs="Times New Roman"/>
+        </w:rPr>
+        <w:t>Nakov</w:t>
+      </w:r>
+      <w:proofErr w:type="spellEnd"/>
       <w:r>
         <w:rPr>
           <w:rFonts w:ascii="Times New Roman" w:hAnsi="Times New Roman" w:cs="Times New Roman"/>
@@ -10078,8 +11594,16 @@
         <w:rPr>
           <w:rFonts w:ascii="Times New Roman" w:hAnsi="Times New Roman" w:cs="Times New Roman"/>
         </w:rPr>
-        <w:t>, Farra</w:t>
-      </w:r>
+        <w:t xml:space="preserve">, </w:t>
+      </w:r>
+      <w:proofErr w:type="spellStart"/>
+      <w:r>
+        <w:rPr>
+          <w:rFonts w:ascii="Times New Roman" w:hAnsi="Times New Roman" w:cs="Times New Roman"/>
+        </w:rPr>
+        <w:t>Farra</w:t>
+      </w:r>
+      <w:proofErr w:type="spellEnd"/>
       <w:r>
         <w:rPr>
           <w:rFonts w:ascii="Times New Roman" w:hAnsi="Times New Roman" w:cs="Times New Roman"/>
@@ -10226,8 +11750,16 @@
         <w:rPr>
           <w:rFonts w:ascii="Times New Roman" w:hAnsi="Times New Roman" w:cs="Times New Roman"/>
         </w:rPr>
-        <w:t>, Warmsley</w:t>
-      </w:r>
+        <w:t xml:space="preserve">, </w:t>
+      </w:r>
+      <w:proofErr w:type="spellStart"/>
+      <w:r>
+        <w:rPr>
+          <w:rFonts w:ascii="Times New Roman" w:hAnsi="Times New Roman" w:cs="Times New Roman"/>
+        </w:rPr>
+        <w:t>Warmsley</w:t>
+      </w:r>
+      <w:proofErr w:type="spellEnd"/>
       <w:r>
         <w:rPr>
           <w:rFonts w:ascii="Times New Roman" w:hAnsi="Times New Roman" w:cs="Times New Roman"/>
@@ -10306,7 +11838,25 @@
           <w:i/>
           <w:iCs/>
         </w:rPr>
-        <w:t>1st Workshop on Abusive Langauge Online</w:t>
+        <w:t xml:space="preserve">1st Workshop on Abusive </w:t>
+      </w:r>
+      <w:proofErr w:type="spellStart"/>
+      <w:r>
+        <w:rPr>
+          <w:rFonts w:ascii="Times New Roman" w:hAnsi="Times New Roman" w:cs="Times New Roman"/>
+          <w:i/>
+          <w:iCs/>
+        </w:rPr>
+        <w:t>Langauge</w:t>
+      </w:r>
+      <w:proofErr w:type="spellEnd"/>
+      <w:r>
+        <w:rPr>
+          <w:rFonts w:ascii="Times New Roman" w:hAnsi="Times New Roman" w:cs="Times New Roman"/>
+          <w:i/>
+          <w:iCs/>
+        </w:rPr>
+        <w:t xml:space="preserve"> Online</w:t>
       </w:r>
       <w:r>
         <w:rPr>
@@ -10339,8 +11889,16 @@
         <w:rPr>
           <w:rFonts w:ascii="Times New Roman" w:hAnsi="Times New Roman" w:cs="Times New Roman"/>
         </w:rPr>
-        <w:t>van Aken</w:t>
-      </w:r>
+        <w:t xml:space="preserve">van </w:t>
+      </w:r>
+      <w:proofErr w:type="spellStart"/>
+      <w:r>
+        <w:rPr>
+          <w:rFonts w:ascii="Times New Roman" w:hAnsi="Times New Roman" w:cs="Times New Roman"/>
+        </w:rPr>
+        <w:t>Aken</w:t>
+      </w:r>
+      <w:proofErr w:type="spellEnd"/>
       <w:r>
         <w:rPr>
           <w:rFonts w:ascii="Times New Roman" w:hAnsi="Times New Roman" w:cs="Times New Roman"/>
@@ -10351,8 +11909,16 @@
         <w:rPr>
           <w:rFonts w:ascii="Times New Roman" w:hAnsi="Times New Roman" w:cs="Times New Roman"/>
         </w:rPr>
-        <w:t>, Risch</w:t>
-      </w:r>
+        <w:t xml:space="preserve">, </w:t>
+      </w:r>
+      <w:proofErr w:type="spellStart"/>
+      <w:r>
+        <w:rPr>
+          <w:rFonts w:ascii="Times New Roman" w:hAnsi="Times New Roman" w:cs="Times New Roman"/>
+        </w:rPr>
+        <w:t>Risch</w:t>
+      </w:r>
+      <w:proofErr w:type="spellEnd"/>
       <w:r>
         <w:rPr>
           <w:rFonts w:ascii="Times New Roman" w:hAnsi="Times New Roman" w:cs="Times New Roman"/>
@@ -10363,8 +11929,16 @@
         <w:rPr>
           <w:rFonts w:ascii="Times New Roman" w:hAnsi="Times New Roman" w:cs="Times New Roman"/>
         </w:rPr>
-        <w:t xml:space="preserve"> Krestel</w:t>
-      </w:r>
+        <w:t xml:space="preserve"> </w:t>
+      </w:r>
+      <w:proofErr w:type="spellStart"/>
+      <w:r>
+        <w:rPr>
+          <w:rFonts w:ascii="Times New Roman" w:hAnsi="Times New Roman" w:cs="Times New Roman"/>
+        </w:rPr>
+        <w:t>Krestel</w:t>
+      </w:r>
+      <w:proofErr w:type="spellEnd"/>
       <w:r>
         <w:rPr>
           <w:rFonts w:ascii="Times New Roman" w:hAnsi="Times New Roman" w:cs="Times New Roman"/>
@@ -10383,6 +11957,7 @@
         </w:rPr>
         <w:t xml:space="preserve"> </w:t>
       </w:r>
+      <w:proofErr w:type="spellStart"/>
       <w:r>
         <w:rPr>
           <w:rFonts w:ascii="Times New Roman" w:hAnsi="Times New Roman" w:cs="Times New Roman"/>
@@ -10401,6 +11976,7 @@
         </w:rPr>
         <w:t>ser</w:t>
       </w:r>
+      <w:proofErr w:type="spellEnd"/>
       <w:r>
         <w:rPr>
           <w:rFonts w:ascii="Times New Roman" w:hAnsi="Times New Roman" w:cs="Times New Roman"/>
@@ -10526,8 +12102,16 @@
         <w:rPr>
           <w:rFonts w:ascii="Times New Roman" w:hAnsi="Times New Roman" w:cs="Times New Roman"/>
         </w:rPr>
-        <w:t>, Warmsley</w:t>
-      </w:r>
+        <w:t xml:space="preserve">, </w:t>
+      </w:r>
+      <w:proofErr w:type="spellStart"/>
+      <w:r>
+        <w:rPr>
+          <w:rFonts w:ascii="Times New Roman" w:hAnsi="Times New Roman" w:cs="Times New Roman"/>
+        </w:rPr>
+        <w:t>Warmsley</w:t>
+      </w:r>
+      <w:proofErr w:type="spellEnd"/>
       <w:r>
         <w:rPr>
           <w:rFonts w:ascii="Times New Roman" w:hAnsi="Times New Roman" w:cs="Times New Roman"/>
@@ -10776,11 +12360,19 @@
           <w:rFonts w:ascii="Times New Roman" w:hAnsi="Times New Roman" w:cs="Times New Roman"/>
         </w:rPr>
       </w:pPr>
-      <w:r>
-        <w:rPr>
-          <w:rFonts w:ascii="Times New Roman" w:hAnsi="Times New Roman" w:cs="Times New Roman"/>
-        </w:rPr>
-        <w:t xml:space="preserve">Mikolov </w:t>
+      <w:proofErr w:type="spellStart"/>
+      <w:r>
+        <w:rPr>
+          <w:rFonts w:ascii="Times New Roman" w:hAnsi="Times New Roman" w:cs="Times New Roman"/>
+        </w:rPr>
+        <w:t>Mikolov</w:t>
+      </w:r>
+      <w:proofErr w:type="spellEnd"/>
+      <w:r>
+        <w:rPr>
+          <w:rFonts w:ascii="Times New Roman" w:hAnsi="Times New Roman" w:cs="Times New Roman"/>
+        </w:rPr>
+        <w:t xml:space="preserve"> </w:t>
       </w:r>
       <w:r>
         <w:rPr>
@@ -10903,11 +12495,61 @@
           <w:rFonts w:ascii="Times New Roman" w:hAnsi="Times New Roman" w:cs="Times New Roman"/>
         </w:rPr>
       </w:pPr>
-      <w:r>
-        <w:rPr>
-          <w:rFonts w:ascii="Times New Roman" w:hAnsi="Times New Roman" w:cs="Times New Roman"/>
-        </w:rPr>
-        <w:t xml:space="preserve">Napoles C., Tetreault J., Pappu A., Rosato E., Provenzale B., </w:t>
+      <w:proofErr w:type="spellStart"/>
+      <w:r>
+        <w:rPr>
+          <w:rFonts w:ascii="Times New Roman" w:hAnsi="Times New Roman" w:cs="Times New Roman"/>
+        </w:rPr>
+        <w:t>Napoles</w:t>
+      </w:r>
+      <w:proofErr w:type="spellEnd"/>
+      <w:r>
+        <w:rPr>
+          <w:rFonts w:ascii="Times New Roman" w:hAnsi="Times New Roman" w:cs="Times New Roman"/>
+        </w:rPr>
+        <w:t xml:space="preserve"> C., Tetreault J., </w:t>
+      </w:r>
+      <w:proofErr w:type="spellStart"/>
+      <w:r>
+        <w:rPr>
+          <w:rFonts w:ascii="Times New Roman" w:hAnsi="Times New Roman" w:cs="Times New Roman"/>
+        </w:rPr>
+        <w:t>Pappu</w:t>
+      </w:r>
+      <w:proofErr w:type="spellEnd"/>
+      <w:r>
+        <w:rPr>
+          <w:rFonts w:ascii="Times New Roman" w:hAnsi="Times New Roman" w:cs="Times New Roman"/>
+        </w:rPr>
+        <w:t xml:space="preserve"> A., </w:t>
+      </w:r>
+      <w:proofErr w:type="spellStart"/>
+      <w:r>
+        <w:rPr>
+          <w:rFonts w:ascii="Times New Roman" w:hAnsi="Times New Roman" w:cs="Times New Roman"/>
+        </w:rPr>
+        <w:t>Rosato</w:t>
+      </w:r>
+      <w:proofErr w:type="spellEnd"/>
+      <w:r>
+        <w:rPr>
+          <w:rFonts w:ascii="Times New Roman" w:hAnsi="Times New Roman" w:cs="Times New Roman"/>
+        </w:rPr>
+        <w:t xml:space="preserve"> E., </w:t>
+      </w:r>
+      <w:proofErr w:type="spellStart"/>
+      <w:r>
+        <w:rPr>
+          <w:rFonts w:ascii="Times New Roman" w:hAnsi="Times New Roman" w:cs="Times New Roman"/>
+        </w:rPr>
+        <w:t>Provenzale</w:t>
+      </w:r>
+      <w:proofErr w:type="spellEnd"/>
+      <w:r>
+        <w:rPr>
+          <w:rFonts w:ascii="Times New Roman" w:hAnsi="Times New Roman" w:cs="Times New Roman"/>
+        </w:rPr>
+        <w:t xml:space="preserve"> B., </w:t>
       </w:r>
       <w:r>
         <w:rPr>
@@ -11002,11 +12644,19 @@
           <w:rFonts w:ascii="Times New Roman" w:hAnsi="Times New Roman" w:cs="Times New Roman"/>
         </w:rPr>
       </w:pPr>
-      <w:r>
-        <w:rPr>
-          <w:rFonts w:ascii="Times New Roman" w:hAnsi="Times New Roman" w:cs="Times New Roman"/>
-        </w:rPr>
-        <w:t xml:space="preserve">Collobert </w:t>
+      <w:proofErr w:type="spellStart"/>
+      <w:r>
+        <w:rPr>
+          <w:rFonts w:ascii="Times New Roman" w:hAnsi="Times New Roman" w:cs="Times New Roman"/>
+        </w:rPr>
+        <w:t>Collobert</w:t>
+      </w:r>
+      <w:proofErr w:type="spellEnd"/>
+      <w:r>
+        <w:rPr>
+          <w:rFonts w:ascii="Times New Roman" w:hAnsi="Times New Roman" w:cs="Times New Roman"/>
+        </w:rPr>
+        <w:t xml:space="preserve"> </w:t>
       </w:r>
       <w:r>
         <w:rPr>
@@ -11091,7 +12741,15 @@
         <w:pStyle w:val="NoSpacing"/>
       </w:pPr>
       <w:r>
-        <w:t>Lucy Vasserman, John Li, CJ Adams, Lucas Dixon. 2018. Unintended bias and names of frequently targeted groups. https://medium.com/the-false-positive/ unintended-bias-and-names-of-frequently-targeted-groups-8e0b81f80a23</w:t>
+        <w:t xml:space="preserve">Lucy </w:t>
+      </w:r>
+      <w:proofErr w:type="spellStart"/>
+      <w:r>
+        <w:t>Vasserman</w:t>
+      </w:r>
+      <w:proofErr w:type="spellEnd"/>
+      <w:r>
+        <w:t>, John Li, CJ Adams, Lucas Dixon. 2018. Unintended bias and names of frequently targeted groups. https://medium.com/the-false-positive/ unintended-bias-and-names-of-frequently-targeted-groups-8e0b81f80a23</w:t>
       </w:r>
     </w:p>
     <w:p>

</xml_diff>